<commit_message>
Creacion de aplicacion en vs
</commit_message>
<xml_diff>
--- a/Prueba técnica Software Developer.docx
+++ b/Prueba técnica Software Developer.docx
@@ -1,6 +1,6 @@
 
 <file path=word/document.xml><?xml version="1.0" encoding="utf-8"?>
-<w:document xmlns:wpc="http://schemas.microsoft.com/office/word/2010/wordprocessingCanvas" xmlns:cx="http://schemas.microsoft.com/office/drawing/2014/chartex" xmlns:cx1="http://schemas.microsoft.com/office/drawing/2015/9/8/chartex" xmlns:cx2="http://schemas.microsoft.com/office/drawing/2015/10/21/chartex" xmlns:cx3="http://schemas.microsoft.com/office/drawing/2016/5/9/chartex" xmlns:cx4="http://schemas.microsoft.com/office/drawing/2016/5/10/chartex" xmlns:cx5="http://schemas.microsoft.com/office/drawing/2016/5/11/chartex" xmlns:cx6="http://schemas.microsoft.com/office/drawing/2016/5/12/chartex" xmlns:cx7="http://schemas.microsoft.com/office/drawing/2016/5/13/chartex" xmlns:cx8="http://schemas.microsoft.com/office/drawing/2016/5/14/chartex" xmlns:mc="http://schemas.openxmlformats.org/markup-compatibility/2006" xmlns:aink="http://schemas.microsoft.com/office/drawing/2016/ink" xmlns:am3d="http://schemas.microsoft.com/office/drawing/2017/model3d" xmlns:o="urn:schemas-microsoft-com:office:office" xmlns:oel="http://schemas.microsoft.com/office/2019/extlst" xmlns:r="http://schemas.openxmlformats.org/officeDocument/2006/relationships" xmlns:m="http://schemas.openxmlformats.org/officeDocument/2006/math" xmlns:v="urn:schemas-microsoft-com:vml" xmlns:wp14="http://schemas.microsoft.com/office/word/2010/wordprocessingDrawing" xmlns:wp="http://schemas.openxmlformats.org/drawingml/2006/wordprocessingDrawing" xmlns:w10="urn:schemas-microsoft-com:office:word" xmlns:w="http://schemas.openxmlformats.org/wordprocessingml/2006/main" xmlns:w14="http://schemas.microsoft.com/office/word/2010/wordml" xmlns:w15="http://schemas.microsoft.com/office/word/2012/wordml" xmlns:w16cex="http://schemas.microsoft.com/office/word/2018/wordml/cex" xmlns:w16cid="http://schemas.microsoft.com/office/word/2016/wordml/cid" xmlns:w16="http://schemas.microsoft.com/office/word/2018/wordml" xmlns:w16sdtdh="http://schemas.microsoft.com/office/word/2020/wordml/sdtdatahash" xmlns:w16se="http://schemas.microsoft.com/office/word/2015/wordml/symex" xmlns:wpg="http://schemas.microsoft.com/office/word/2010/wordprocessingGroup" xmlns:wpi="http://schemas.microsoft.com/office/word/2010/wordprocessingInk" xmlns:wne="http://schemas.microsoft.com/office/word/2006/wordml" xmlns:wps="http://schemas.microsoft.com/office/word/2010/wordprocessingShape" mc:Ignorable="w14 w15 w16se w16cid w16 w16cex w16sdtdh wp14">
+<w:document xmlns:wpc="http://schemas.microsoft.com/office/word/2010/wordprocessingCanvas" xmlns:cx="http://schemas.microsoft.com/office/drawing/2014/chartex" xmlns:mc="http://schemas.openxmlformats.org/markup-compatibility/2006" xmlns:o="urn:schemas-microsoft-com:office:office" xmlns:r="http://schemas.openxmlformats.org/officeDocument/2006/relationships" xmlns:m="http://schemas.openxmlformats.org/officeDocument/2006/math" xmlns:v="urn:schemas-microsoft-com:vml" xmlns:wp14="http://schemas.microsoft.com/office/word/2010/wordprocessingDrawing" xmlns:wp="http://schemas.openxmlformats.org/drawingml/2006/wordprocessingDrawing" xmlns:w10="urn:schemas-microsoft-com:office:word" xmlns:w="http://schemas.openxmlformats.org/wordprocessingml/2006/main" xmlns:w14="http://schemas.microsoft.com/office/word/2010/wordml" xmlns:w15="http://schemas.microsoft.com/office/word/2012/wordml" xmlns:w16se="http://schemas.microsoft.com/office/word/2015/wordml/symex" xmlns:wpg="http://schemas.microsoft.com/office/word/2010/wordprocessingGroup" xmlns:wpi="http://schemas.microsoft.com/office/word/2010/wordprocessingInk" xmlns:wne="http://schemas.microsoft.com/office/word/2006/wordml" xmlns:wps="http://schemas.microsoft.com/office/word/2010/wordprocessingShape" mc:Ignorable="w14 w15 w16se wp14">
   <w:body>
     <w:p>
       <w:pPr>
@@ -345,12 +345,14 @@
         <w:textAlignment w:val="baseline"/>
         <w:rPr>
           <w:rFonts w:ascii="Arial" w:hAnsi="Arial" w:cs="Arial"/>
+          <w:highlight w:val="green"/>
         </w:rPr>
       </w:pPr>
       <w:r>
         <w:rPr>
           <w:rStyle w:val="normaltextrun"/>
           <w:rFonts w:ascii="Arial" w:hAnsi="Arial" w:cs="Arial"/>
+          <w:highlight w:val="green"/>
         </w:rPr>
         <w:t>PUT</w:t>
       </w:r>
@@ -358,6 +360,7 @@
         <w:rPr>
           <w:rStyle w:val="eop"/>
           <w:rFonts w:ascii="Arial" w:hAnsi="Arial" w:cs="Arial"/>
+          <w:highlight w:val="green"/>
         </w:rPr>
         <w:t> </w:t>
       </w:r>
@@ -787,6 +790,7 @@
         <w:textAlignment w:val="baseline"/>
         <w:rPr>
           <w:rFonts w:ascii="Arial" w:hAnsi="Arial" w:cs="Arial"/>
+          <w:lang w:val="en-US"/>
         </w:rPr>
       </w:pPr>
       <w:r>
@@ -797,15 +801,35 @@
         </w:rPr>
         <w:t>  </w:t>
       </w:r>
+      <w:proofErr w:type="gramStart"/>
+      <w:r>
+        <w:rPr>
+          <w:rStyle w:val="normaltextrun"/>
+          <w:rFonts w:ascii="Arial" w:hAnsi="Arial" w:cs="Arial"/>
+          <w:color w:val="3C3C3C"/>
+          <w:lang w:val="en-US"/>
+        </w:rPr>
+        <w:t>double[</w:t>
+      </w:r>
+      <w:proofErr w:type="gramEnd"/>
+      <w:r>
+        <w:rPr>
+          <w:rStyle w:val="normaltextrun"/>
+          <w:rFonts w:ascii="Arial" w:hAnsi="Arial" w:cs="Arial"/>
+          <w:color w:val="3C3C3C"/>
+          <w:lang w:val="en-US"/>
+        </w:rPr>
+        <w:t>] </w:t>
+      </w:r>
       <w:proofErr w:type="spellStart"/>
-      <w:proofErr w:type="gramStart"/>
       <w:r>
         <w:rPr>
           <w:rStyle w:val="normaltextrun"/>
           <w:rFonts w:ascii="Arial" w:hAnsi="Arial" w:cs="Arial"/>
           <w:color w:val="3C3C3C"/>
-        </w:rPr>
-        <w:t>double</w:t>
+          <w:lang w:val="en-US"/>
+        </w:rPr>
+        <w:t>myArrayOfDoubles</w:t>
       </w:r>
       <w:proofErr w:type="spellEnd"/>
       <w:r>
@@ -813,59 +837,16 @@
           <w:rStyle w:val="normaltextrun"/>
           <w:rFonts w:ascii="Arial" w:hAnsi="Arial" w:cs="Arial"/>
           <w:color w:val="3C3C3C"/>
-        </w:rPr>
-        <w:t>[</w:t>
-      </w:r>
-      <w:proofErr w:type="gramEnd"/>
-      <w:r>
-        <w:rPr>
-          <w:rStyle w:val="normaltextrun"/>
+          <w:lang w:val="en-US"/>
+        </w:rPr>
+        <w:t> = new double[] { 3.14, 2.72 };</w:t>
+      </w:r>
+      <w:r>
+        <w:rPr>
+          <w:rStyle w:val="eop"/>
           <w:rFonts w:ascii="Arial" w:hAnsi="Arial" w:cs="Arial"/>
           <w:color w:val="3C3C3C"/>
-        </w:rPr>
-        <w:t>] </w:t>
-      </w:r>
-      <w:proofErr w:type="spellStart"/>
-      <w:r>
-        <w:rPr>
-          <w:rStyle w:val="normaltextrun"/>
-          <w:rFonts w:ascii="Arial" w:hAnsi="Arial" w:cs="Arial"/>
-          <w:color w:val="3C3C3C"/>
-        </w:rPr>
-        <w:t>myArrayOfDoubles</w:t>
-      </w:r>
-      <w:proofErr w:type="spellEnd"/>
-      <w:r>
-        <w:rPr>
-          <w:rStyle w:val="normaltextrun"/>
-          <w:rFonts w:ascii="Arial" w:hAnsi="Arial" w:cs="Arial"/>
-          <w:color w:val="3C3C3C"/>
-        </w:rPr>
-        <w:t> = new </w:t>
-      </w:r>
-      <w:proofErr w:type="spellStart"/>
-      <w:r>
-        <w:rPr>
-          <w:rStyle w:val="normaltextrun"/>
-          <w:rFonts w:ascii="Arial" w:hAnsi="Arial" w:cs="Arial"/>
-          <w:color w:val="3C3C3C"/>
-        </w:rPr>
-        <w:t>double</w:t>
-      </w:r>
-      <w:proofErr w:type="spellEnd"/>
-      <w:r>
-        <w:rPr>
-          <w:rStyle w:val="normaltextrun"/>
-          <w:rFonts w:ascii="Arial" w:hAnsi="Arial" w:cs="Arial"/>
-          <w:color w:val="3C3C3C"/>
-        </w:rPr>
-        <w:t>[] { 3.14, 2.72 };</w:t>
-      </w:r>
-      <w:r>
-        <w:rPr>
-          <w:rStyle w:val="eop"/>
-          <w:rFonts w:ascii="Arial" w:hAnsi="Arial" w:cs="Arial"/>
-          <w:color w:val="3C3C3C"/>
+          <w:lang w:val="en-US"/>
         </w:rPr>
         <w:t> </w:t>
       </w:r>
@@ -879,6 +860,7 @@
         <w:textAlignment w:val="baseline"/>
         <w:rPr>
           <w:rFonts w:ascii="Arial" w:hAnsi="Arial" w:cs="Arial"/>
+          <w:lang w:val="en-US"/>
         </w:rPr>
       </w:pPr>
       <w:r>
@@ -886,6 +868,7 @@
           <w:rStyle w:val="normaltextrun"/>
           <w:rFonts w:ascii="Arial" w:hAnsi="Arial" w:cs="Arial"/>
           <w:color w:val="3C3C3C"/>
+          <w:lang w:val="en-US"/>
         </w:rPr>
         <w:t>  </w:t>
       </w:r>
@@ -895,6 +878,7 @@
           <w:rStyle w:val="normaltextrun"/>
           <w:rFonts w:ascii="Arial" w:hAnsi="Arial" w:cs="Arial"/>
           <w:color w:val="3C3C3C"/>
+          <w:lang w:val="en-US"/>
         </w:rPr>
         <w:t>MyOtherJson</w:t>
       </w:r>
@@ -904,6 +888,7 @@
           <w:rStyle w:val="normaltextrun"/>
           <w:rFonts w:ascii="Arial" w:hAnsi="Arial" w:cs="Arial"/>
           <w:color w:val="3C3C3C"/>
+          <w:lang w:val="en-US"/>
         </w:rPr>
         <w:t> </w:t>
       </w:r>
@@ -913,6 +898,7 @@
           <w:rStyle w:val="normaltextrun"/>
           <w:rFonts w:ascii="Arial" w:hAnsi="Arial" w:cs="Arial"/>
           <w:color w:val="3C3C3C"/>
+          <w:lang w:val="en-US"/>
         </w:rPr>
         <w:t>objectInObject</w:t>
       </w:r>
@@ -922,6 +908,7 @@
           <w:rStyle w:val="normaltextrun"/>
           <w:rFonts w:ascii="Arial" w:hAnsi="Arial" w:cs="Arial"/>
           <w:color w:val="3C3C3C"/>
+          <w:lang w:val="en-US"/>
         </w:rPr>
         <w:t> = new </w:t>
       </w:r>
@@ -932,6 +919,7 @@
           <w:rStyle w:val="normaltextrun"/>
           <w:rFonts w:ascii="Arial" w:hAnsi="Arial" w:cs="Arial"/>
           <w:color w:val="3C3C3C"/>
+          <w:lang w:val="en-US"/>
         </w:rPr>
         <w:t>MyOtherJson</w:t>
       </w:r>
@@ -941,6 +929,7 @@
           <w:rStyle w:val="normaltextrun"/>
           <w:rFonts w:ascii="Arial" w:hAnsi="Arial" w:cs="Arial"/>
           <w:color w:val="3C3C3C"/>
+          <w:lang w:val="en-US"/>
         </w:rPr>
         <w:t>(</w:t>
       </w:r>
@@ -950,6 +939,7 @@
           <w:rStyle w:val="normaltextrun"/>
           <w:rFonts w:ascii="Arial" w:hAnsi="Arial" w:cs="Arial"/>
           <w:color w:val="3C3C3C"/>
+          <w:lang w:val="en-US"/>
         </w:rPr>
         <w:t>);    </w:t>
       </w:r>
@@ -958,6 +948,7 @@
           <w:rStyle w:val="eop"/>
           <w:rFonts w:ascii="Arial" w:hAnsi="Arial" w:cs="Arial"/>
           <w:color w:val="3C3C3C"/>
+          <w:lang w:val="en-US"/>
         </w:rPr>
         <w:t> </w:t>
       </w:r>
@@ -1132,14 +1123,16 @@
           <w:rFonts w:ascii="Arial" w:eastAsia="Times New Roman" w:hAnsi="Arial" w:cs="Arial"/>
           <w:sz w:val="24"/>
           <w:szCs w:val="24"/>
-          <w:lang w:eastAsia="es-CO"/>
-        </w:rPr>
-      </w:pPr>
-      <w:r>
-        <w:rPr>
-          <w:rFonts w:ascii="Arial" w:eastAsia="Times New Roman" w:hAnsi="Arial" w:cs="Arial"/>
-          <w:sz w:val="24"/>
-          <w:szCs w:val="24"/>
+          <w:highlight w:val="green"/>
+          <w:lang w:eastAsia="es-CO"/>
+        </w:rPr>
+      </w:pPr>
+      <w:r>
+        <w:rPr>
+          <w:rFonts w:ascii="Arial" w:eastAsia="Times New Roman" w:hAnsi="Arial" w:cs="Arial"/>
+          <w:sz w:val="24"/>
+          <w:szCs w:val="24"/>
+          <w:highlight w:val="green"/>
           <w:lang w:eastAsia="es-CO"/>
         </w:rPr>
         <w:t>No </w:t>
@@ -1188,81 +1181,497 @@
           <w:sz w:val="24"/>
           <w:szCs w:val="24"/>
         </w:rPr>
-        <w:t xml:space="preserve"> de </w:t>
+        <w:t xml:space="preserve"> de json para el objeto</w:t>
+      </w:r>
+      <w:r>
+        <w:rPr>
+          <w:rStyle w:val="normaltextrun"/>
+          <w:rFonts w:ascii="Arial" w:hAnsi="Arial" w:cs="Arial"/>
+          <w:color w:val="000000"/>
+          <w:sz w:val="24"/>
+          <w:szCs w:val="24"/>
+        </w:rPr>
+        <w:t>.</w:t>
+      </w:r>
+      <w:r>
+        <w:rPr>
+          <w:rStyle w:val="eop"/>
+          <w:rFonts w:ascii="Arial" w:hAnsi="Arial" w:cs="Arial"/>
+          <w:color w:val="000000"/>
+          <w:sz w:val="24"/>
+          <w:szCs w:val="24"/>
+        </w:rPr>
+        <w:t> </w:t>
+      </w:r>
+    </w:p>
+    <w:p>
+      <w:pPr>
+        <w:ind w:left="705"/>
+        <w:rPr>
+          <w:rFonts w:ascii="Courier New" w:eastAsia="Times New Roman" w:hAnsi="Courier New" w:cs="Courier New"/>
+          <w:color w:val="000000"/>
+          <w:sz w:val="18"/>
+          <w:szCs w:val="18"/>
+        </w:rPr>
+      </w:pPr>
+      <w:r>
+        <w:rPr>
+          <w:rFonts w:ascii="Courier New" w:eastAsia="Times New Roman" w:hAnsi="Courier New" w:cs="Courier New"/>
+          <w:color w:val="000000"/>
+          <w:sz w:val="18"/>
+          <w:szCs w:val="18"/>
+        </w:rPr>
+        <w:t>{</w:t>
+      </w:r>
+    </w:p>
+    <w:p>
+      <w:pPr>
+        <w:shd w:val="clear" w:color="auto" w:fill="FFFFFE"/>
+        <w:spacing w:after="0" w:line="270" w:lineRule="atLeast"/>
+        <w:rPr>
+          <w:rFonts w:ascii="Courier New" w:eastAsia="Times New Roman" w:hAnsi="Courier New" w:cs="Courier New"/>
+          <w:color w:val="000000"/>
+          <w:sz w:val="18"/>
+          <w:szCs w:val="18"/>
+        </w:rPr>
+      </w:pPr>
+      <w:r>
+        <w:rPr>
+          <w:rFonts w:ascii="Courier New" w:eastAsia="Times New Roman" w:hAnsi="Courier New" w:cs="Courier New"/>
+          <w:color w:val="000000"/>
+          <w:sz w:val="18"/>
+          <w:szCs w:val="18"/>
+        </w:rPr>
+        <w:t>        </w:t>
+      </w:r>
+      <w:r>
+        <w:rPr>
+          <w:rFonts w:ascii="Courier New" w:eastAsia="Times New Roman" w:hAnsi="Courier New" w:cs="Courier New"/>
+          <w:color w:val="A31515"/>
+          <w:sz w:val="18"/>
+          <w:szCs w:val="18"/>
+        </w:rPr>
+        <w:t>"</w:t>
       </w:r>
       <w:proofErr w:type="spellStart"/>
       <w:r>
         <w:rPr>
-          <w:rStyle w:val="normaltextrun"/>
-          <w:rFonts w:ascii="Arial" w:hAnsi="Arial" w:cs="Arial"/>
+          <w:rFonts w:ascii="Courier New" w:eastAsia="Times New Roman" w:hAnsi="Courier New" w:cs="Courier New"/>
+          <w:color w:val="A31515"/>
+          <w:sz w:val="18"/>
+          <w:szCs w:val="18"/>
+        </w:rPr>
+        <w:t>descripcion</w:t>
+      </w:r>
+      <w:proofErr w:type="spellEnd"/>
+      <w:r>
+        <w:rPr>
+          <w:rFonts w:ascii="Courier New" w:eastAsia="Times New Roman" w:hAnsi="Courier New" w:cs="Courier New"/>
+          <w:color w:val="A31515"/>
+          <w:sz w:val="18"/>
+          <w:szCs w:val="18"/>
+        </w:rPr>
+        <w:t>"</w:t>
+      </w:r>
+      <w:r>
+        <w:rPr>
+          <w:rFonts w:ascii="Courier New" w:eastAsia="Times New Roman" w:hAnsi="Courier New" w:cs="Courier New"/>
           <w:color w:val="000000"/>
-          <w:sz w:val="24"/>
-          <w:szCs w:val="24"/>
-        </w:rPr>
-        <w:t>json</w:t>
+          <w:sz w:val="18"/>
+          <w:szCs w:val="18"/>
+        </w:rPr>
+        <w:t>: </w:t>
+      </w:r>
+      <w:r>
+        <w:rPr>
+          <w:rFonts w:ascii="Courier New" w:eastAsia="Times New Roman" w:hAnsi="Courier New" w:cs="Courier New"/>
+          <w:color w:val="0451A5"/>
+          <w:sz w:val="18"/>
+          <w:szCs w:val="18"/>
+        </w:rPr>
+        <w:t>"</w:t>
+      </w:r>
+      <w:proofErr w:type="spellStart"/>
+      <w:r>
+        <w:rPr>
+          <w:rFonts w:ascii="Courier New" w:eastAsia="Times New Roman" w:hAnsi="Courier New" w:cs="Courier New"/>
+          <w:color w:val="0451A5"/>
+          <w:sz w:val="18"/>
+          <w:szCs w:val="18"/>
+        </w:rPr>
+        <w:t>My</w:t>
       </w:r>
       <w:proofErr w:type="spellEnd"/>
       <w:r>
         <w:rPr>
-          <w:rStyle w:val="normaltextrun"/>
-          <w:rFonts w:ascii="Arial" w:hAnsi="Arial" w:cs="Arial"/>
+          <w:rFonts w:ascii="Courier New" w:eastAsia="Times New Roman" w:hAnsi="Courier New" w:cs="Courier New"/>
+          <w:color w:val="0451A5"/>
+          <w:sz w:val="18"/>
+          <w:szCs w:val="18"/>
+        </w:rPr>
+        <w:t xml:space="preserve"> Json</w:t>
+      </w:r>
+      <w:r>
+        <w:rPr>
+          <w:rFonts w:ascii="Courier New" w:eastAsia="Times New Roman" w:hAnsi="Courier New" w:cs="Courier New"/>
+          <w:color w:val="0451A5"/>
+          <w:sz w:val="18"/>
+          <w:szCs w:val="18"/>
+        </w:rPr>
+        <w:t>"</w:t>
+      </w:r>
+      <w:r>
+        <w:rPr>
+          <w:rFonts w:ascii="Courier New" w:eastAsia="Times New Roman" w:hAnsi="Courier New" w:cs="Courier New"/>
           <w:color w:val="000000"/>
-          <w:sz w:val="24"/>
-          <w:szCs w:val="24"/>
-        </w:rPr>
-        <w:t xml:space="preserve"> para el objeto</w:t>
-      </w:r>
-      <w:r>
-        <w:rPr>
-          <w:rStyle w:val="normaltextrun"/>
-          <w:rFonts w:ascii="Arial" w:hAnsi="Arial" w:cs="Arial"/>
+          <w:sz w:val="18"/>
+          <w:szCs w:val="18"/>
+        </w:rPr>
+        <w:t>,</w:t>
+      </w:r>
+    </w:p>
+    <w:p>
+      <w:pPr>
+        <w:shd w:val="clear" w:color="auto" w:fill="FFFFFE"/>
+        <w:spacing w:after="0" w:line="270" w:lineRule="atLeast"/>
+        <w:rPr>
+          <w:rFonts w:ascii="Courier New" w:eastAsia="Times New Roman" w:hAnsi="Courier New" w:cs="Courier New"/>
           <w:color w:val="000000"/>
-          <w:sz w:val="24"/>
-          <w:szCs w:val="24"/>
-        </w:rPr>
-        <w:t>.</w:t>
-      </w:r>
-      <w:r>
-        <w:rPr>
-          <w:rStyle w:val="eop"/>
-          <w:rFonts w:ascii="Arial" w:hAnsi="Arial" w:cs="Arial"/>
+          <w:sz w:val="18"/>
+          <w:szCs w:val="18"/>
+        </w:rPr>
+      </w:pPr>
+      <w:r>
+        <w:rPr>
+          <w:rFonts w:ascii="Courier New" w:eastAsia="Times New Roman" w:hAnsi="Courier New" w:cs="Courier New"/>
           <w:color w:val="000000"/>
-          <w:sz w:val="24"/>
-          <w:szCs w:val="24"/>
-        </w:rPr>
-        <w:t> </w:t>
+          <w:sz w:val="18"/>
+          <w:szCs w:val="18"/>
+        </w:rPr>
+        <w:t>        </w:t>
+      </w:r>
+      <w:r>
+        <w:rPr>
+          <w:rFonts w:ascii="Courier New" w:eastAsia="Times New Roman" w:hAnsi="Courier New" w:cs="Courier New"/>
+          <w:color w:val="A31515"/>
+          <w:sz w:val="18"/>
+          <w:szCs w:val="18"/>
+        </w:rPr>
+        <w:t>"</w:t>
+      </w:r>
+      <w:proofErr w:type="spellStart"/>
+      <w:r>
+        <w:rPr>
+          <w:rFonts w:ascii="Courier New" w:eastAsia="Times New Roman" w:hAnsi="Courier New" w:cs="Courier New"/>
+          <w:color w:val="A31515"/>
+          <w:sz w:val="18"/>
+          <w:szCs w:val="18"/>
+        </w:rPr>
+        <w:t>estado_Producto</w:t>
+      </w:r>
+      <w:proofErr w:type="spellEnd"/>
+      <w:r>
+        <w:rPr>
+          <w:rFonts w:ascii="Courier New" w:eastAsia="Times New Roman" w:hAnsi="Courier New" w:cs="Courier New"/>
+          <w:color w:val="A31515"/>
+          <w:sz w:val="18"/>
+          <w:szCs w:val="18"/>
+        </w:rPr>
+        <w:t>"</w:t>
+      </w:r>
+      <w:r>
+        <w:rPr>
+          <w:rFonts w:ascii="Courier New" w:eastAsia="Times New Roman" w:hAnsi="Courier New" w:cs="Courier New"/>
+          <w:color w:val="000000"/>
+          <w:sz w:val="18"/>
+          <w:szCs w:val="18"/>
+        </w:rPr>
+        <w:t>: </w:t>
+      </w:r>
+      <w:r>
+        <w:rPr>
+          <w:rFonts w:ascii="Courier New" w:eastAsia="Times New Roman" w:hAnsi="Courier New" w:cs="Courier New"/>
+          <w:color w:val="0451A5"/>
+          <w:sz w:val="18"/>
+          <w:szCs w:val="18"/>
+        </w:rPr>
+        <w:t>"Activo"</w:t>
+      </w:r>
+      <w:r>
+        <w:rPr>
+          <w:rFonts w:ascii="Courier New" w:eastAsia="Times New Roman" w:hAnsi="Courier New" w:cs="Courier New"/>
+          <w:color w:val="000000"/>
+          <w:sz w:val="18"/>
+          <w:szCs w:val="18"/>
+        </w:rPr>
+        <w:t>,</w:t>
+      </w:r>
+    </w:p>
+    <w:p>
+      <w:pPr>
+        <w:shd w:val="clear" w:color="auto" w:fill="FFFFFE"/>
+        <w:spacing w:after="0" w:line="270" w:lineRule="atLeast"/>
+        <w:rPr>
+          <w:rFonts w:ascii="Courier New" w:eastAsia="Times New Roman" w:hAnsi="Courier New" w:cs="Courier New"/>
+          <w:color w:val="000000"/>
+          <w:sz w:val="18"/>
+          <w:szCs w:val="18"/>
+        </w:rPr>
+      </w:pPr>
+      <w:r>
+        <w:rPr>
+          <w:rFonts w:ascii="Courier New" w:eastAsia="Times New Roman" w:hAnsi="Courier New" w:cs="Courier New"/>
+          <w:color w:val="000000"/>
+          <w:sz w:val="18"/>
+          <w:szCs w:val="18"/>
+        </w:rPr>
+        <w:t>        </w:t>
+      </w:r>
+      <w:r>
+        <w:rPr>
+          <w:rFonts w:ascii="Courier New" w:eastAsia="Times New Roman" w:hAnsi="Courier New" w:cs="Courier New"/>
+          <w:color w:val="A31515"/>
+          <w:sz w:val="18"/>
+          <w:szCs w:val="18"/>
+        </w:rPr>
+        <w:t>"</w:t>
+      </w:r>
+      <w:proofErr w:type="spellStart"/>
+      <w:r>
+        <w:rPr>
+          <w:rFonts w:ascii="Courier New" w:eastAsia="Times New Roman" w:hAnsi="Courier New" w:cs="Courier New"/>
+          <w:color w:val="A31515"/>
+          <w:sz w:val="18"/>
+          <w:szCs w:val="18"/>
+        </w:rPr>
+        <w:t>fecha_Fabricacion</w:t>
+      </w:r>
+      <w:proofErr w:type="spellEnd"/>
+      <w:r>
+        <w:rPr>
+          <w:rFonts w:ascii="Courier New" w:eastAsia="Times New Roman" w:hAnsi="Courier New" w:cs="Courier New"/>
+          <w:color w:val="A31515"/>
+          <w:sz w:val="18"/>
+          <w:szCs w:val="18"/>
+        </w:rPr>
+        <w:t>"</w:t>
+      </w:r>
+      <w:r>
+        <w:rPr>
+          <w:rFonts w:ascii="Courier New" w:eastAsia="Times New Roman" w:hAnsi="Courier New" w:cs="Courier New"/>
+          <w:color w:val="000000"/>
+          <w:sz w:val="18"/>
+          <w:szCs w:val="18"/>
+        </w:rPr>
+        <w:t>: </w:t>
+      </w:r>
+      <w:r>
+        <w:rPr>
+          <w:rFonts w:ascii="Courier New" w:eastAsia="Times New Roman" w:hAnsi="Courier New" w:cs="Courier New"/>
+          <w:color w:val="0451A5"/>
+          <w:sz w:val="18"/>
+          <w:szCs w:val="18"/>
+        </w:rPr>
+        <w:t>"2022-11-11"</w:t>
+      </w:r>
+      <w:r>
+        <w:rPr>
+          <w:rFonts w:ascii="Courier New" w:eastAsia="Times New Roman" w:hAnsi="Courier New" w:cs="Courier New"/>
+          <w:color w:val="000000"/>
+          <w:sz w:val="18"/>
+          <w:szCs w:val="18"/>
+        </w:rPr>
+        <w:t>,</w:t>
+      </w:r>
+    </w:p>
+    <w:p>
+      <w:pPr>
+        <w:shd w:val="clear" w:color="auto" w:fill="FFFFFE"/>
+        <w:spacing w:after="0" w:line="270" w:lineRule="atLeast"/>
+        <w:rPr>
+          <w:rFonts w:ascii="Courier New" w:eastAsia="Times New Roman" w:hAnsi="Courier New" w:cs="Courier New"/>
+          <w:color w:val="000000"/>
+          <w:sz w:val="18"/>
+          <w:szCs w:val="18"/>
+        </w:rPr>
+      </w:pPr>
+      <w:r>
+        <w:rPr>
+          <w:rFonts w:ascii="Courier New" w:eastAsia="Times New Roman" w:hAnsi="Courier New" w:cs="Courier New"/>
+          <w:color w:val="000000"/>
+          <w:sz w:val="18"/>
+          <w:szCs w:val="18"/>
+        </w:rPr>
+        <w:t>        </w:t>
+      </w:r>
+      <w:r>
+        <w:rPr>
+          <w:rFonts w:ascii="Courier New" w:eastAsia="Times New Roman" w:hAnsi="Courier New" w:cs="Courier New"/>
+          <w:color w:val="A31515"/>
+          <w:sz w:val="18"/>
+          <w:szCs w:val="18"/>
+        </w:rPr>
+        <w:t>"</w:t>
+      </w:r>
+      <w:proofErr w:type="spellStart"/>
+      <w:r>
+        <w:rPr>
+          <w:rFonts w:ascii="Courier New" w:eastAsia="Times New Roman" w:hAnsi="Courier New" w:cs="Courier New"/>
+          <w:color w:val="A31515"/>
+          <w:sz w:val="18"/>
+          <w:szCs w:val="18"/>
+        </w:rPr>
+        <w:t>fecha_Validez</w:t>
+      </w:r>
+      <w:proofErr w:type="spellEnd"/>
+      <w:r>
+        <w:rPr>
+          <w:rFonts w:ascii="Courier New" w:eastAsia="Times New Roman" w:hAnsi="Courier New" w:cs="Courier New"/>
+          <w:color w:val="A31515"/>
+          <w:sz w:val="18"/>
+          <w:szCs w:val="18"/>
+        </w:rPr>
+        <w:t>"</w:t>
+      </w:r>
+      <w:r>
+        <w:rPr>
+          <w:rFonts w:ascii="Courier New" w:eastAsia="Times New Roman" w:hAnsi="Courier New" w:cs="Courier New"/>
+          <w:color w:val="000000"/>
+          <w:sz w:val="18"/>
+          <w:szCs w:val="18"/>
+        </w:rPr>
+        <w:t>: </w:t>
+      </w:r>
+      <w:r>
+        <w:rPr>
+          <w:rFonts w:ascii="Courier New" w:eastAsia="Times New Roman" w:hAnsi="Courier New" w:cs="Courier New"/>
+          <w:color w:val="0451A5"/>
+          <w:sz w:val="18"/>
+          <w:szCs w:val="18"/>
+        </w:rPr>
+        <w:t>"2023-11-11"</w:t>
+      </w:r>
+      <w:r>
+        <w:rPr>
+          <w:rFonts w:ascii="Courier New" w:eastAsia="Times New Roman" w:hAnsi="Courier New" w:cs="Courier New"/>
+          <w:color w:val="000000"/>
+          <w:sz w:val="18"/>
+          <w:szCs w:val="18"/>
+        </w:rPr>
+        <w:t>,</w:t>
+      </w:r>
+    </w:p>
+    <w:p>
+      <w:pPr>
+        <w:shd w:val="clear" w:color="auto" w:fill="FFFFFE"/>
+        <w:spacing w:after="0" w:line="270" w:lineRule="atLeast"/>
+        <w:rPr>
+          <w:rFonts w:ascii="Courier New" w:eastAsia="Times New Roman" w:hAnsi="Courier New" w:cs="Courier New"/>
+          <w:color w:val="000000"/>
+          <w:sz w:val="18"/>
+          <w:szCs w:val="18"/>
+        </w:rPr>
+      </w:pPr>
+      <w:r>
+        <w:rPr>
+          <w:rFonts w:ascii="Courier New" w:eastAsia="Times New Roman" w:hAnsi="Courier New" w:cs="Courier New"/>
+          <w:color w:val="000000"/>
+          <w:sz w:val="18"/>
+          <w:szCs w:val="18"/>
+        </w:rPr>
+        <w:t>        </w:t>
+      </w:r>
+      <w:r>
+        <w:rPr>
+          <w:rFonts w:ascii="Courier New" w:eastAsia="Times New Roman" w:hAnsi="Courier New" w:cs="Courier New"/>
+          <w:color w:val="A31515"/>
+          <w:sz w:val="18"/>
+          <w:szCs w:val="18"/>
+        </w:rPr>
+        <w:t>"</w:t>
+      </w:r>
+      <w:proofErr w:type="spellStart"/>
+      <w:r>
+        <w:rPr>
+          <w:rFonts w:ascii="Courier New" w:eastAsia="Times New Roman" w:hAnsi="Courier New" w:cs="Courier New"/>
+          <w:color w:val="A31515"/>
+          <w:sz w:val="18"/>
+          <w:szCs w:val="18"/>
+        </w:rPr>
+        <w:t>codigo_Proveedor</w:t>
+      </w:r>
+      <w:proofErr w:type="spellEnd"/>
+      <w:r>
+        <w:rPr>
+          <w:rFonts w:ascii="Courier New" w:eastAsia="Times New Roman" w:hAnsi="Courier New" w:cs="Courier New"/>
+          <w:color w:val="A31515"/>
+          <w:sz w:val="18"/>
+          <w:szCs w:val="18"/>
+        </w:rPr>
+        <w:t>"</w:t>
+      </w:r>
+      <w:r>
+        <w:rPr>
+          <w:rFonts w:ascii="Courier New" w:eastAsia="Times New Roman" w:hAnsi="Courier New" w:cs="Courier New"/>
+          <w:color w:val="000000"/>
+          <w:sz w:val="18"/>
+          <w:szCs w:val="18"/>
+        </w:rPr>
+        <w:t>: </w:t>
+      </w:r>
+      <w:r>
+        <w:rPr>
+          <w:rFonts w:ascii="Courier New" w:eastAsia="Times New Roman" w:hAnsi="Courier New" w:cs="Courier New"/>
+          <w:color w:val="098658"/>
+          <w:sz w:val="18"/>
+          <w:szCs w:val="18"/>
+        </w:rPr>
+        <w:t>1</w:t>
+      </w:r>
+    </w:p>
+    <w:p>
+      <w:pPr>
+        <w:shd w:val="clear" w:color="auto" w:fill="FFFFFE"/>
+        <w:spacing w:after="0" w:line="270" w:lineRule="atLeast"/>
+        <w:rPr>
+          <w:rFonts w:ascii="Courier New" w:eastAsia="Times New Roman" w:hAnsi="Courier New" w:cs="Courier New"/>
+          <w:color w:val="000000"/>
+          <w:sz w:val="18"/>
+          <w:szCs w:val="18"/>
+          <w:lang w:val="en-US"/>
+        </w:rPr>
+      </w:pPr>
+      <w:r>
+        <w:rPr>
+          <w:rFonts w:ascii="Courier New" w:eastAsia="Times New Roman" w:hAnsi="Courier New" w:cs="Courier New"/>
+          <w:color w:val="000000"/>
+          <w:sz w:val="18"/>
+          <w:szCs w:val="18"/>
+          <w:lang w:val="en-US"/>
+        </w:rPr>
+        <w:t xml:space="preserve">        </w:t>
+      </w:r>
+      <w:r>
+        <w:rPr>
+          <w:rFonts w:ascii="Courier New" w:eastAsia="Times New Roman" w:hAnsi="Courier New" w:cs="Courier New"/>
+          <w:color w:val="000000"/>
+          <w:sz w:val="18"/>
+          <w:szCs w:val="18"/>
+          <w:lang w:val="en-US"/>
+        </w:rPr>
+        <w:t>}</w:t>
       </w:r>
     </w:p>
     <w:p>
       <w:pPr>
         <w:ind w:left="705"/>
         <w:rPr>
-          <w:rStyle w:val="eop"/>
-          <w:rFonts w:ascii="Arial" w:hAnsi="Arial" w:cs="Arial"/>
-          <w:color w:val="000000"/>
-          <w:sz w:val="24"/>
-          <w:szCs w:val="24"/>
-        </w:rPr>
-      </w:pPr>
-    </w:p>
-    <w:p>
-      <w:pPr>
-        <w:ind w:left="705"/>
-        <w:rPr>
-          <w:rFonts w:ascii="Arial" w:eastAsia="Times New Roman" w:hAnsi="Arial" w:cs="Arial"/>
-          <w:sz w:val="24"/>
-          <w:szCs w:val="24"/>
-          <w:lang w:eastAsia="es-CO"/>
-        </w:rPr>
-      </w:pPr>
-      <w:r>
-        <w:rPr>
-          <w:rFonts w:ascii="Arial" w:hAnsi="Arial" w:cs="Arial"/>
-          <w:sz w:val="24"/>
-          <w:szCs w:val="24"/>
-        </w:rPr>
-        <w:br w:type="page"/>
-      </w:r>
+          <w:rFonts w:ascii="Arial" w:eastAsia="Times New Roman" w:hAnsi="Arial" w:cs="Arial"/>
+          <w:sz w:val="24"/>
+          <w:szCs w:val="24"/>
+          <w:lang w:eastAsia="es-CO"/>
+        </w:rPr>
+      </w:pPr>
     </w:p>
     <w:p>
       <w:pPr>
@@ -1430,7 +1839,7 @@
         <w:rPr>
           <w:rFonts w:ascii="Arial" w:eastAsiaTheme="minorHAnsi" w:hAnsi="Arial" w:cs="Arial"/>
           <w:noProof/>
-          <w:lang w:eastAsia="en-US"/>
+          <w:lang w:val="en-US" w:eastAsia="en-US"/>
         </w:rPr>
         <w:drawing>
           <wp:inline distT="0" distB="0" distL="0" distR="0" wp14:anchorId="20B29E35" wp14:editId="48993E49">
@@ -2147,7 +2556,7 @@
           <w:noProof/>
           <w:sz w:val="24"/>
           <w:szCs w:val="24"/>
-          <w:lang w:eastAsia="es-CO"/>
+          <w:lang w:val="en-US"/>
         </w:rPr>
         <w:drawing>
           <wp:inline distT="0" distB="0" distL="0" distR="0" wp14:anchorId="31A96065" wp14:editId="3560C0CD">
@@ -2201,6 +2610,25 @@
     </w:p>
     <w:p>
       <w:pPr>
+        <w:rPr>
+          <w:rFonts w:ascii="Arial" w:eastAsia="Times New Roman" w:hAnsi="Arial" w:cs="Arial"/>
+          <w:sz w:val="24"/>
+          <w:szCs w:val="24"/>
+          <w:lang w:eastAsia="es-CO"/>
+        </w:rPr>
+      </w:pPr>
+      <w:r>
+        <w:rPr>
+          <w:rFonts w:ascii="Arial" w:eastAsia="Times New Roman" w:hAnsi="Arial" w:cs="Arial"/>
+          <w:sz w:val="24"/>
+          <w:szCs w:val="24"/>
+          <w:lang w:eastAsia="es-CO"/>
+        </w:rPr>
+        <w:br w:type="page"/>
+      </w:r>
+    </w:p>
+    <w:p>
+      <w:pPr>
         <w:spacing w:after="0" w:line="240" w:lineRule="auto"/>
         <w:jc w:val="center"/>
         <w:textAlignment w:val="baseline"/>
@@ -2218,6 +2646,7 @@
           <w:szCs w:val="24"/>
           <w:lang w:eastAsia="es-CO"/>
         </w:rPr>
+        <w:lastRenderedPageBreak/>
         <w:t> </w:t>
       </w:r>
     </w:p>
@@ -2335,6 +2764,685 @@
     </w:p>
     <w:p>
       <w:pPr>
+        <w:spacing w:after="0" w:line="240" w:lineRule="auto"/>
+        <w:ind w:left="1425"/>
+        <w:textAlignment w:val="baseline"/>
+        <w:rPr>
+          <w:rFonts w:ascii="Arial" w:eastAsia="Times New Roman" w:hAnsi="Arial" w:cs="Arial"/>
+          <w:sz w:val="24"/>
+          <w:szCs w:val="24"/>
+          <w:lang w:eastAsia="es-CO"/>
+        </w:rPr>
+      </w:pPr>
+    </w:p>
+    <w:p>
+      <w:pPr>
+        <w:autoSpaceDE w:val="0"/>
+        <w:autoSpaceDN w:val="0"/>
+        <w:adjustRightInd w:val="0"/>
+        <w:spacing w:after="0" w:line="240" w:lineRule="auto"/>
+        <w:ind w:left="1416"/>
+        <w:rPr>
+          <w:rFonts w:ascii="Consolas" w:hAnsi="Consolas" w:cs="Consolas"/>
+          <w:color w:val="000000"/>
+          <w:sz w:val="19"/>
+          <w:szCs w:val="19"/>
+          <w:lang w:val="en-US"/>
+        </w:rPr>
+      </w:pPr>
+      <w:r>
+        <w:rPr>
+          <w:rFonts w:ascii="Consolas" w:hAnsi="Consolas" w:cs="Consolas"/>
+          <w:color w:val="0000FF"/>
+          <w:sz w:val="19"/>
+          <w:szCs w:val="19"/>
+          <w:lang w:val="en-US"/>
+        </w:rPr>
+        <w:t>select</w:t>
+      </w:r>
+      <w:r>
+        <w:rPr>
+          <w:rFonts w:ascii="Consolas" w:hAnsi="Consolas" w:cs="Consolas"/>
+          <w:color w:val="000000"/>
+          <w:sz w:val="19"/>
+          <w:szCs w:val="19"/>
+          <w:lang w:val="en-US"/>
+        </w:rPr>
+        <w:t xml:space="preserve"> </w:t>
+      </w:r>
+      <w:proofErr w:type="spellStart"/>
+      <w:proofErr w:type="gramStart"/>
+      <w:r>
+        <w:rPr>
+          <w:rFonts w:ascii="Consolas" w:hAnsi="Consolas" w:cs="Consolas"/>
+          <w:color w:val="000000"/>
+          <w:sz w:val="19"/>
+          <w:szCs w:val="19"/>
+          <w:lang w:val="en-US"/>
+        </w:rPr>
+        <w:t>employees</w:t>
+      </w:r>
+      <w:r>
+        <w:rPr>
+          <w:rFonts w:ascii="Consolas" w:hAnsi="Consolas" w:cs="Consolas"/>
+          <w:color w:val="808080"/>
+          <w:sz w:val="19"/>
+          <w:szCs w:val="19"/>
+          <w:lang w:val="en-US"/>
+        </w:rPr>
+        <w:t>.</w:t>
+      </w:r>
+      <w:r>
+        <w:rPr>
+          <w:rFonts w:ascii="Consolas" w:hAnsi="Consolas" w:cs="Consolas"/>
+          <w:color w:val="000000"/>
+          <w:sz w:val="19"/>
+          <w:szCs w:val="19"/>
+          <w:lang w:val="en-US"/>
+        </w:rPr>
+        <w:t>first</w:t>
+      </w:r>
+      <w:proofErr w:type="gramEnd"/>
+      <w:r>
+        <w:rPr>
+          <w:rFonts w:ascii="Consolas" w:hAnsi="Consolas" w:cs="Consolas"/>
+          <w:color w:val="000000"/>
+          <w:sz w:val="19"/>
+          <w:szCs w:val="19"/>
+          <w:lang w:val="en-US"/>
+        </w:rPr>
+        <w:t>_name</w:t>
+      </w:r>
+      <w:proofErr w:type="spellEnd"/>
+      <w:r>
+        <w:rPr>
+          <w:rFonts w:ascii="Consolas" w:hAnsi="Consolas" w:cs="Consolas"/>
+          <w:color w:val="808080"/>
+          <w:sz w:val="19"/>
+          <w:szCs w:val="19"/>
+          <w:lang w:val="en-US"/>
+        </w:rPr>
+        <w:t>,</w:t>
+      </w:r>
+      <w:r>
+        <w:rPr>
+          <w:rFonts w:ascii="Consolas" w:hAnsi="Consolas" w:cs="Consolas"/>
+          <w:color w:val="000000"/>
+          <w:sz w:val="19"/>
+          <w:szCs w:val="19"/>
+          <w:lang w:val="en-US"/>
+        </w:rPr>
+        <w:t xml:space="preserve"> </w:t>
+      </w:r>
+      <w:proofErr w:type="spellStart"/>
+      <w:r>
+        <w:rPr>
+          <w:rFonts w:ascii="Consolas" w:hAnsi="Consolas" w:cs="Consolas"/>
+          <w:color w:val="000000"/>
+          <w:sz w:val="19"/>
+          <w:szCs w:val="19"/>
+          <w:lang w:val="en-US"/>
+        </w:rPr>
+        <w:t>salaries</w:t>
+      </w:r>
+      <w:r>
+        <w:rPr>
+          <w:rFonts w:ascii="Consolas" w:hAnsi="Consolas" w:cs="Consolas"/>
+          <w:color w:val="808080"/>
+          <w:sz w:val="19"/>
+          <w:szCs w:val="19"/>
+          <w:lang w:val="en-US"/>
+        </w:rPr>
+        <w:t>.</w:t>
+      </w:r>
+      <w:r>
+        <w:rPr>
+          <w:rFonts w:ascii="Consolas" w:hAnsi="Consolas" w:cs="Consolas"/>
+          <w:color w:val="000000"/>
+          <w:sz w:val="19"/>
+          <w:szCs w:val="19"/>
+          <w:lang w:val="en-US"/>
+        </w:rPr>
+        <w:t>salary</w:t>
+      </w:r>
+      <w:proofErr w:type="spellEnd"/>
+      <w:r>
+        <w:rPr>
+          <w:rFonts w:ascii="Consolas" w:hAnsi="Consolas" w:cs="Consolas"/>
+          <w:color w:val="000000"/>
+          <w:sz w:val="19"/>
+          <w:szCs w:val="19"/>
+          <w:lang w:val="en-US"/>
+        </w:rPr>
+        <w:t xml:space="preserve"> </w:t>
+      </w:r>
+      <w:r>
+        <w:rPr>
+          <w:rFonts w:ascii="Consolas" w:hAnsi="Consolas" w:cs="Consolas"/>
+          <w:color w:val="0000FF"/>
+          <w:sz w:val="19"/>
+          <w:szCs w:val="19"/>
+          <w:lang w:val="en-US"/>
+        </w:rPr>
+        <w:t>from</w:t>
+      </w:r>
+      <w:r>
+        <w:rPr>
+          <w:rFonts w:ascii="Consolas" w:hAnsi="Consolas" w:cs="Consolas"/>
+          <w:color w:val="000000"/>
+          <w:sz w:val="19"/>
+          <w:szCs w:val="19"/>
+          <w:lang w:val="en-US"/>
+        </w:rPr>
+        <w:t xml:space="preserve"> employees </w:t>
+      </w:r>
+    </w:p>
+    <w:p>
+      <w:pPr>
+        <w:autoSpaceDE w:val="0"/>
+        <w:autoSpaceDN w:val="0"/>
+        <w:adjustRightInd w:val="0"/>
+        <w:spacing w:after="0" w:line="240" w:lineRule="auto"/>
+        <w:ind w:left="1416"/>
+        <w:rPr>
+          <w:rFonts w:ascii="Consolas" w:hAnsi="Consolas" w:cs="Consolas"/>
+          <w:color w:val="000000"/>
+          <w:sz w:val="19"/>
+          <w:szCs w:val="19"/>
+          <w:lang w:val="en-US"/>
+        </w:rPr>
+      </w:pPr>
+      <w:r>
+        <w:rPr>
+          <w:rFonts w:ascii="Consolas" w:hAnsi="Consolas" w:cs="Consolas"/>
+          <w:color w:val="808080"/>
+          <w:sz w:val="19"/>
+          <w:szCs w:val="19"/>
+          <w:lang w:val="en-US"/>
+        </w:rPr>
+        <w:t>inner</w:t>
+      </w:r>
+      <w:r>
+        <w:rPr>
+          <w:rFonts w:ascii="Consolas" w:hAnsi="Consolas" w:cs="Consolas"/>
+          <w:color w:val="000000"/>
+          <w:sz w:val="19"/>
+          <w:szCs w:val="19"/>
+          <w:lang w:val="en-US"/>
+        </w:rPr>
+        <w:t xml:space="preserve"> </w:t>
+      </w:r>
+      <w:r>
+        <w:rPr>
+          <w:rFonts w:ascii="Consolas" w:hAnsi="Consolas" w:cs="Consolas"/>
+          <w:color w:val="808080"/>
+          <w:sz w:val="19"/>
+          <w:szCs w:val="19"/>
+          <w:lang w:val="en-US"/>
+        </w:rPr>
+        <w:t>join</w:t>
+      </w:r>
+      <w:r>
+        <w:rPr>
+          <w:rFonts w:ascii="Consolas" w:hAnsi="Consolas" w:cs="Consolas"/>
+          <w:color w:val="000000"/>
+          <w:sz w:val="19"/>
+          <w:szCs w:val="19"/>
+          <w:lang w:val="en-US"/>
+        </w:rPr>
+        <w:t xml:space="preserve"> salaries </w:t>
+      </w:r>
+      <w:r>
+        <w:rPr>
+          <w:rFonts w:ascii="Consolas" w:hAnsi="Consolas" w:cs="Consolas"/>
+          <w:color w:val="0000FF"/>
+          <w:sz w:val="19"/>
+          <w:szCs w:val="19"/>
+          <w:lang w:val="en-US"/>
+        </w:rPr>
+        <w:t>on</w:t>
+      </w:r>
+      <w:r>
+        <w:rPr>
+          <w:rFonts w:ascii="Consolas" w:hAnsi="Consolas" w:cs="Consolas"/>
+          <w:color w:val="000000"/>
+          <w:sz w:val="19"/>
+          <w:szCs w:val="19"/>
+          <w:lang w:val="en-US"/>
+        </w:rPr>
+        <w:t xml:space="preserve"> </w:t>
+      </w:r>
+      <w:proofErr w:type="spellStart"/>
+      <w:r>
+        <w:rPr>
+          <w:rFonts w:ascii="Consolas" w:hAnsi="Consolas" w:cs="Consolas"/>
+          <w:color w:val="000000"/>
+          <w:sz w:val="19"/>
+          <w:szCs w:val="19"/>
+          <w:lang w:val="en-US"/>
+        </w:rPr>
+        <w:t>salaries</w:t>
+      </w:r>
+      <w:r>
+        <w:rPr>
+          <w:rFonts w:ascii="Consolas" w:hAnsi="Consolas" w:cs="Consolas"/>
+          <w:color w:val="808080"/>
+          <w:sz w:val="19"/>
+          <w:szCs w:val="19"/>
+          <w:lang w:val="en-US"/>
+        </w:rPr>
+        <w:t>.</w:t>
+      </w:r>
+      <w:r>
+        <w:rPr>
+          <w:rFonts w:ascii="Consolas" w:hAnsi="Consolas" w:cs="Consolas"/>
+          <w:color w:val="000000"/>
+          <w:sz w:val="19"/>
+          <w:szCs w:val="19"/>
+          <w:lang w:val="en-US"/>
+        </w:rPr>
+        <w:t>emp_no</w:t>
+      </w:r>
+      <w:proofErr w:type="spellEnd"/>
+      <w:r>
+        <w:rPr>
+          <w:rFonts w:ascii="Consolas" w:hAnsi="Consolas" w:cs="Consolas"/>
+          <w:color w:val="000000"/>
+          <w:sz w:val="19"/>
+          <w:szCs w:val="19"/>
+          <w:lang w:val="en-US"/>
+        </w:rPr>
+        <w:t xml:space="preserve"> </w:t>
+      </w:r>
+      <w:r>
+        <w:rPr>
+          <w:rFonts w:ascii="Consolas" w:hAnsi="Consolas" w:cs="Consolas"/>
+          <w:color w:val="808080"/>
+          <w:sz w:val="19"/>
+          <w:szCs w:val="19"/>
+          <w:lang w:val="en-US"/>
+        </w:rPr>
+        <w:t>=</w:t>
+      </w:r>
+      <w:r>
+        <w:rPr>
+          <w:rFonts w:ascii="Consolas" w:hAnsi="Consolas" w:cs="Consolas"/>
+          <w:color w:val="000000"/>
+          <w:sz w:val="19"/>
+          <w:szCs w:val="19"/>
+          <w:lang w:val="en-US"/>
+        </w:rPr>
+        <w:t xml:space="preserve"> </w:t>
+      </w:r>
+      <w:proofErr w:type="spellStart"/>
+      <w:r>
+        <w:rPr>
+          <w:rFonts w:ascii="Consolas" w:hAnsi="Consolas" w:cs="Consolas"/>
+          <w:color w:val="000000"/>
+          <w:sz w:val="19"/>
+          <w:szCs w:val="19"/>
+          <w:lang w:val="en-US"/>
+        </w:rPr>
+        <w:t>employees</w:t>
+      </w:r>
+      <w:r>
+        <w:rPr>
+          <w:rFonts w:ascii="Consolas" w:hAnsi="Consolas" w:cs="Consolas"/>
+          <w:color w:val="808080"/>
+          <w:sz w:val="19"/>
+          <w:szCs w:val="19"/>
+          <w:lang w:val="en-US"/>
+        </w:rPr>
+        <w:t>.</w:t>
+      </w:r>
+      <w:r>
+        <w:rPr>
+          <w:rFonts w:ascii="Consolas" w:hAnsi="Consolas" w:cs="Consolas"/>
+          <w:color w:val="000000"/>
+          <w:sz w:val="19"/>
+          <w:szCs w:val="19"/>
+          <w:lang w:val="en-US"/>
+        </w:rPr>
+        <w:t>emp_no</w:t>
+      </w:r>
+      <w:proofErr w:type="spellEnd"/>
+    </w:p>
+    <w:p>
+      <w:pPr>
+        <w:spacing w:after="0" w:line="240" w:lineRule="auto"/>
+        <w:ind w:left="1425"/>
+        <w:textAlignment w:val="baseline"/>
+        <w:rPr>
+          <w:rFonts w:ascii="Arial" w:eastAsia="Times New Roman" w:hAnsi="Arial" w:cs="Arial"/>
+          <w:sz w:val="24"/>
+          <w:szCs w:val="24"/>
+          <w:lang w:val="en-US" w:eastAsia="es-CO"/>
+        </w:rPr>
+      </w:pPr>
+      <w:r>
+        <w:rPr>
+          <w:rFonts w:ascii="Consolas" w:hAnsi="Consolas" w:cs="Consolas"/>
+          <w:color w:val="0000FF"/>
+          <w:sz w:val="19"/>
+          <w:szCs w:val="19"/>
+          <w:lang w:val="en-US"/>
+        </w:rPr>
+        <w:t>where</w:t>
+      </w:r>
+      <w:r>
+        <w:rPr>
+          <w:rFonts w:ascii="Consolas" w:hAnsi="Consolas" w:cs="Consolas"/>
+          <w:color w:val="000000"/>
+          <w:sz w:val="19"/>
+          <w:szCs w:val="19"/>
+          <w:lang w:val="en-US"/>
+        </w:rPr>
+        <w:t xml:space="preserve"> </w:t>
+      </w:r>
+      <w:proofErr w:type="spellStart"/>
+      <w:proofErr w:type="gramStart"/>
+      <w:r>
+        <w:rPr>
+          <w:rFonts w:ascii="Consolas" w:hAnsi="Consolas" w:cs="Consolas"/>
+          <w:color w:val="000000"/>
+          <w:sz w:val="19"/>
+          <w:szCs w:val="19"/>
+          <w:lang w:val="en-US"/>
+        </w:rPr>
+        <w:t>salaries</w:t>
+      </w:r>
+      <w:r>
+        <w:rPr>
+          <w:rFonts w:ascii="Consolas" w:hAnsi="Consolas" w:cs="Consolas"/>
+          <w:color w:val="808080"/>
+          <w:sz w:val="19"/>
+          <w:szCs w:val="19"/>
+          <w:lang w:val="en-US"/>
+        </w:rPr>
+        <w:t>.</w:t>
+      </w:r>
+      <w:r>
+        <w:rPr>
+          <w:rFonts w:ascii="Consolas" w:hAnsi="Consolas" w:cs="Consolas"/>
+          <w:color w:val="000000"/>
+          <w:sz w:val="19"/>
+          <w:szCs w:val="19"/>
+          <w:lang w:val="en-US"/>
+        </w:rPr>
+        <w:t>salary</w:t>
+      </w:r>
+      <w:proofErr w:type="spellEnd"/>
+      <w:proofErr w:type="gramEnd"/>
+      <w:r>
+        <w:rPr>
+          <w:rFonts w:ascii="Consolas" w:hAnsi="Consolas" w:cs="Consolas"/>
+          <w:color w:val="000000"/>
+          <w:sz w:val="19"/>
+          <w:szCs w:val="19"/>
+          <w:lang w:val="en-US"/>
+        </w:rPr>
+        <w:t xml:space="preserve"> </w:t>
+      </w:r>
+      <w:r>
+        <w:rPr>
+          <w:rFonts w:ascii="Consolas" w:hAnsi="Consolas" w:cs="Consolas"/>
+          <w:color w:val="808080"/>
+          <w:sz w:val="19"/>
+          <w:szCs w:val="19"/>
+          <w:lang w:val="en-US"/>
+        </w:rPr>
+        <w:t>=</w:t>
+      </w:r>
+      <w:r>
+        <w:rPr>
+          <w:rFonts w:ascii="Consolas" w:hAnsi="Consolas" w:cs="Consolas"/>
+          <w:color w:val="0000FF"/>
+          <w:sz w:val="19"/>
+          <w:szCs w:val="19"/>
+          <w:lang w:val="en-US"/>
+        </w:rPr>
+        <w:t xml:space="preserve"> </w:t>
+      </w:r>
+      <w:r>
+        <w:rPr>
+          <w:rFonts w:ascii="Consolas" w:hAnsi="Consolas" w:cs="Consolas"/>
+          <w:color w:val="808080"/>
+          <w:sz w:val="19"/>
+          <w:szCs w:val="19"/>
+          <w:lang w:val="en-US"/>
+        </w:rPr>
+        <w:t>(</w:t>
+      </w:r>
+      <w:r>
+        <w:rPr>
+          <w:rFonts w:ascii="Consolas" w:hAnsi="Consolas" w:cs="Consolas"/>
+          <w:color w:val="0000FF"/>
+          <w:sz w:val="19"/>
+          <w:szCs w:val="19"/>
+          <w:lang w:val="en-US"/>
+        </w:rPr>
+        <w:t>Select</w:t>
+      </w:r>
+      <w:r>
+        <w:rPr>
+          <w:rFonts w:ascii="Consolas" w:hAnsi="Consolas" w:cs="Consolas"/>
+          <w:color w:val="000000"/>
+          <w:sz w:val="19"/>
+          <w:szCs w:val="19"/>
+          <w:lang w:val="en-US"/>
+        </w:rPr>
+        <w:t xml:space="preserve">  </w:t>
+      </w:r>
+      <w:r>
+        <w:rPr>
+          <w:rFonts w:ascii="Consolas" w:hAnsi="Consolas" w:cs="Consolas"/>
+          <w:color w:val="FF00FF"/>
+          <w:sz w:val="19"/>
+          <w:szCs w:val="19"/>
+          <w:lang w:val="en-US"/>
+        </w:rPr>
+        <w:t>Max</w:t>
+      </w:r>
+      <w:r>
+        <w:rPr>
+          <w:rFonts w:ascii="Consolas" w:hAnsi="Consolas" w:cs="Consolas"/>
+          <w:color w:val="808080"/>
+          <w:sz w:val="19"/>
+          <w:szCs w:val="19"/>
+          <w:lang w:val="en-US"/>
+        </w:rPr>
+        <w:t>(</w:t>
+      </w:r>
+      <w:proofErr w:type="spellStart"/>
+      <w:r>
+        <w:rPr>
+          <w:rFonts w:ascii="Consolas" w:hAnsi="Consolas" w:cs="Consolas"/>
+          <w:color w:val="000000"/>
+          <w:sz w:val="19"/>
+          <w:szCs w:val="19"/>
+          <w:lang w:val="en-US"/>
+        </w:rPr>
+        <w:t>salaries</w:t>
+      </w:r>
+      <w:r>
+        <w:rPr>
+          <w:rFonts w:ascii="Consolas" w:hAnsi="Consolas" w:cs="Consolas"/>
+          <w:color w:val="808080"/>
+          <w:sz w:val="19"/>
+          <w:szCs w:val="19"/>
+          <w:lang w:val="en-US"/>
+        </w:rPr>
+        <w:t>.</w:t>
+      </w:r>
+      <w:r>
+        <w:rPr>
+          <w:rFonts w:ascii="Consolas" w:hAnsi="Consolas" w:cs="Consolas"/>
+          <w:color w:val="000000"/>
+          <w:sz w:val="19"/>
+          <w:szCs w:val="19"/>
+          <w:lang w:val="en-US"/>
+        </w:rPr>
+        <w:t>salary</w:t>
+      </w:r>
+      <w:proofErr w:type="spellEnd"/>
+      <w:r>
+        <w:rPr>
+          <w:rFonts w:ascii="Consolas" w:hAnsi="Consolas" w:cs="Consolas"/>
+          <w:color w:val="808080"/>
+          <w:sz w:val="19"/>
+          <w:szCs w:val="19"/>
+          <w:lang w:val="en-US"/>
+        </w:rPr>
+        <w:t>)</w:t>
+      </w:r>
+      <w:r>
+        <w:rPr>
+          <w:rFonts w:ascii="Consolas" w:hAnsi="Consolas" w:cs="Consolas"/>
+          <w:color w:val="000000"/>
+          <w:sz w:val="19"/>
+          <w:szCs w:val="19"/>
+          <w:lang w:val="en-US"/>
+        </w:rPr>
+        <w:t xml:space="preserve"> </w:t>
+      </w:r>
+      <w:r>
+        <w:rPr>
+          <w:rFonts w:ascii="Consolas" w:hAnsi="Consolas" w:cs="Consolas"/>
+          <w:color w:val="0000FF"/>
+          <w:sz w:val="19"/>
+          <w:szCs w:val="19"/>
+          <w:lang w:val="en-US"/>
+        </w:rPr>
+        <w:t>from</w:t>
+      </w:r>
+      <w:r>
+        <w:rPr>
+          <w:rFonts w:ascii="Consolas" w:hAnsi="Consolas" w:cs="Consolas"/>
+          <w:color w:val="000000"/>
+          <w:sz w:val="19"/>
+          <w:szCs w:val="19"/>
+          <w:lang w:val="en-US"/>
+        </w:rPr>
+        <w:t xml:space="preserve"> salaries</w:t>
+      </w:r>
+      <w:r>
+        <w:rPr>
+          <w:rFonts w:ascii="Consolas" w:hAnsi="Consolas" w:cs="Consolas"/>
+          <w:color w:val="808080"/>
+          <w:sz w:val="19"/>
+          <w:szCs w:val="19"/>
+          <w:lang w:val="en-US"/>
+        </w:rPr>
+        <w:t>)</w:t>
+      </w:r>
+      <w:r>
+        <w:rPr>
+          <w:rFonts w:ascii="Consolas" w:hAnsi="Consolas" w:cs="Consolas"/>
+          <w:color w:val="000000"/>
+          <w:sz w:val="19"/>
+          <w:szCs w:val="19"/>
+          <w:lang w:val="en-US"/>
+        </w:rPr>
+        <w:t xml:space="preserve"> </w:t>
+      </w:r>
+      <w:r>
+        <w:rPr>
+          <w:rFonts w:ascii="Consolas" w:hAnsi="Consolas" w:cs="Consolas"/>
+          <w:color w:val="0000FF"/>
+          <w:sz w:val="19"/>
+          <w:szCs w:val="19"/>
+          <w:lang w:val="en-US"/>
+        </w:rPr>
+        <w:t>order</w:t>
+      </w:r>
+      <w:r>
+        <w:rPr>
+          <w:rFonts w:ascii="Consolas" w:hAnsi="Consolas" w:cs="Consolas"/>
+          <w:color w:val="000000"/>
+          <w:sz w:val="19"/>
+          <w:szCs w:val="19"/>
+          <w:lang w:val="en-US"/>
+        </w:rPr>
+        <w:t xml:space="preserve"> </w:t>
+      </w:r>
+      <w:r>
+        <w:rPr>
+          <w:rFonts w:ascii="Consolas" w:hAnsi="Consolas" w:cs="Consolas"/>
+          <w:color w:val="0000FF"/>
+          <w:sz w:val="19"/>
+          <w:szCs w:val="19"/>
+          <w:lang w:val="en-US"/>
+        </w:rPr>
+        <w:t>by</w:t>
+      </w:r>
+      <w:r>
+        <w:rPr>
+          <w:rFonts w:ascii="Consolas" w:hAnsi="Consolas" w:cs="Consolas"/>
+          <w:color w:val="000000"/>
+          <w:sz w:val="19"/>
+          <w:szCs w:val="19"/>
+          <w:lang w:val="en-US"/>
+        </w:rPr>
+        <w:t xml:space="preserve"> </w:t>
+      </w:r>
+      <w:proofErr w:type="spellStart"/>
+      <w:r>
+        <w:rPr>
+          <w:rFonts w:ascii="Consolas" w:hAnsi="Consolas" w:cs="Consolas"/>
+          <w:color w:val="000000"/>
+          <w:sz w:val="19"/>
+          <w:szCs w:val="19"/>
+          <w:lang w:val="en-US"/>
+        </w:rPr>
+        <w:t>employees</w:t>
+      </w:r>
+      <w:r>
+        <w:rPr>
+          <w:rFonts w:ascii="Consolas" w:hAnsi="Consolas" w:cs="Consolas"/>
+          <w:color w:val="808080"/>
+          <w:sz w:val="19"/>
+          <w:szCs w:val="19"/>
+          <w:lang w:val="en-US"/>
+        </w:rPr>
+        <w:t>.</w:t>
+      </w:r>
+      <w:r>
+        <w:rPr>
+          <w:rFonts w:ascii="Consolas" w:hAnsi="Consolas" w:cs="Consolas"/>
+          <w:color w:val="000000"/>
+          <w:sz w:val="19"/>
+          <w:szCs w:val="19"/>
+          <w:lang w:val="en-US"/>
+        </w:rPr>
+        <w:t>first_name</w:t>
+      </w:r>
+      <w:proofErr w:type="spellEnd"/>
+      <w:r>
+        <w:rPr>
+          <w:rFonts w:ascii="Consolas" w:hAnsi="Consolas" w:cs="Consolas"/>
+          <w:color w:val="808080"/>
+          <w:sz w:val="19"/>
+          <w:szCs w:val="19"/>
+          <w:lang w:val="en-US"/>
+        </w:rPr>
+        <w:t>;</w:t>
+      </w:r>
+    </w:p>
+    <w:p>
+      <w:pPr>
+        <w:spacing w:after="0" w:line="240" w:lineRule="auto"/>
+        <w:ind w:left="1425"/>
+        <w:textAlignment w:val="baseline"/>
+        <w:rPr>
+          <w:rFonts w:ascii="Arial" w:eastAsia="Times New Roman" w:hAnsi="Arial" w:cs="Arial"/>
+          <w:sz w:val="24"/>
+          <w:szCs w:val="24"/>
+          <w:lang w:val="en-US" w:eastAsia="es-CO"/>
+        </w:rPr>
+      </w:pPr>
+    </w:p>
+    <w:p>
+      <w:pPr>
         <w:numPr>
           <w:ilvl w:val="0"/>
           <w:numId w:val="26"/>
@@ -2356,7 +3464,961 @@
           <w:szCs w:val="24"/>
           <w:lang w:eastAsia="es-CO"/>
         </w:rPr>
-        <w:t>Consultar los departamentos y para cada uno incluir la suma de los salarios de los empleados de ese departamento. </w:t>
+        <w:t>Consultar los departamentos y para cada uno incluir la suma de los salarios de los empleados de ese departamento.</w:t>
+      </w:r>
+    </w:p>
+    <w:p>
+      <w:pPr>
+        <w:autoSpaceDE w:val="0"/>
+        <w:autoSpaceDN w:val="0"/>
+        <w:adjustRightInd w:val="0"/>
+        <w:spacing w:after="0" w:line="240" w:lineRule="auto"/>
+        <w:ind w:left="1092" w:firstLine="708"/>
+        <w:rPr>
+          <w:rFonts w:ascii="Consolas" w:hAnsi="Consolas" w:cs="Consolas"/>
+          <w:color w:val="000000"/>
+          <w:sz w:val="19"/>
+          <w:szCs w:val="19"/>
+          <w:lang w:val="en-US"/>
+        </w:rPr>
+      </w:pPr>
+      <w:r>
+        <w:rPr>
+          <w:rFonts w:ascii="Consolas" w:hAnsi="Consolas" w:cs="Consolas"/>
+          <w:color w:val="0000FF"/>
+          <w:sz w:val="19"/>
+          <w:szCs w:val="19"/>
+          <w:lang w:val="en-US"/>
+        </w:rPr>
+        <w:t>select</w:t>
+      </w:r>
+      <w:r>
+        <w:rPr>
+          <w:rFonts w:ascii="Consolas" w:hAnsi="Consolas" w:cs="Consolas"/>
+          <w:color w:val="000000"/>
+          <w:sz w:val="19"/>
+          <w:szCs w:val="19"/>
+          <w:lang w:val="en-US"/>
+        </w:rPr>
+        <w:t xml:space="preserve"> </w:t>
+      </w:r>
+      <w:proofErr w:type="spellStart"/>
+      <w:proofErr w:type="gramStart"/>
+      <w:r>
+        <w:rPr>
+          <w:rFonts w:ascii="Consolas" w:hAnsi="Consolas" w:cs="Consolas"/>
+          <w:color w:val="000000"/>
+          <w:sz w:val="19"/>
+          <w:szCs w:val="19"/>
+          <w:lang w:val="en-US"/>
+        </w:rPr>
+        <w:t>departments</w:t>
+      </w:r>
+      <w:r>
+        <w:rPr>
+          <w:rFonts w:ascii="Consolas" w:hAnsi="Consolas" w:cs="Consolas"/>
+          <w:color w:val="808080"/>
+          <w:sz w:val="19"/>
+          <w:szCs w:val="19"/>
+          <w:lang w:val="en-US"/>
+        </w:rPr>
+        <w:t>.</w:t>
+      </w:r>
+      <w:r>
+        <w:rPr>
+          <w:rFonts w:ascii="Consolas" w:hAnsi="Consolas" w:cs="Consolas"/>
+          <w:color w:val="000000"/>
+          <w:sz w:val="19"/>
+          <w:szCs w:val="19"/>
+          <w:lang w:val="en-US"/>
+        </w:rPr>
+        <w:t>dept</w:t>
+      </w:r>
+      <w:proofErr w:type="gramEnd"/>
+      <w:r>
+        <w:rPr>
+          <w:rFonts w:ascii="Consolas" w:hAnsi="Consolas" w:cs="Consolas"/>
+          <w:color w:val="000000"/>
+          <w:sz w:val="19"/>
+          <w:szCs w:val="19"/>
+          <w:lang w:val="en-US"/>
+        </w:rPr>
+        <w:t>_name</w:t>
+      </w:r>
+      <w:proofErr w:type="spellEnd"/>
+      <w:r>
+        <w:rPr>
+          <w:rFonts w:ascii="Consolas" w:hAnsi="Consolas" w:cs="Consolas"/>
+          <w:color w:val="000000"/>
+          <w:sz w:val="19"/>
+          <w:szCs w:val="19"/>
+          <w:lang w:val="en-US"/>
+        </w:rPr>
+        <w:t xml:space="preserve"> </w:t>
+      </w:r>
+      <w:r>
+        <w:rPr>
+          <w:rFonts w:ascii="Consolas" w:hAnsi="Consolas" w:cs="Consolas"/>
+          <w:color w:val="808080"/>
+          <w:sz w:val="19"/>
+          <w:szCs w:val="19"/>
+          <w:lang w:val="en-US"/>
+        </w:rPr>
+        <w:t>,</w:t>
+      </w:r>
+      <w:r>
+        <w:rPr>
+          <w:rFonts w:ascii="Consolas" w:hAnsi="Consolas" w:cs="Consolas"/>
+          <w:color w:val="000000"/>
+          <w:sz w:val="19"/>
+          <w:szCs w:val="19"/>
+          <w:lang w:val="en-US"/>
+        </w:rPr>
+        <w:t xml:space="preserve"> </w:t>
+      </w:r>
+      <w:r>
+        <w:rPr>
+          <w:rFonts w:ascii="Consolas" w:hAnsi="Consolas" w:cs="Consolas"/>
+          <w:color w:val="FF00FF"/>
+          <w:sz w:val="19"/>
+          <w:szCs w:val="19"/>
+          <w:lang w:val="en-US"/>
+        </w:rPr>
+        <w:t>SUM</w:t>
+      </w:r>
+      <w:r>
+        <w:rPr>
+          <w:rFonts w:ascii="Consolas" w:hAnsi="Consolas" w:cs="Consolas"/>
+          <w:color w:val="808080"/>
+          <w:sz w:val="19"/>
+          <w:szCs w:val="19"/>
+          <w:lang w:val="en-US"/>
+        </w:rPr>
+        <w:t>(</w:t>
+      </w:r>
+      <w:proofErr w:type="spellStart"/>
+      <w:r>
+        <w:rPr>
+          <w:rFonts w:ascii="Consolas" w:hAnsi="Consolas" w:cs="Consolas"/>
+          <w:color w:val="000000"/>
+          <w:sz w:val="19"/>
+          <w:szCs w:val="19"/>
+          <w:lang w:val="en-US"/>
+        </w:rPr>
+        <w:t>salaries</w:t>
+      </w:r>
+      <w:r>
+        <w:rPr>
+          <w:rFonts w:ascii="Consolas" w:hAnsi="Consolas" w:cs="Consolas"/>
+          <w:color w:val="808080"/>
+          <w:sz w:val="19"/>
+          <w:szCs w:val="19"/>
+          <w:lang w:val="en-US"/>
+        </w:rPr>
+        <w:t>.</w:t>
+      </w:r>
+      <w:r>
+        <w:rPr>
+          <w:rFonts w:ascii="Consolas" w:hAnsi="Consolas" w:cs="Consolas"/>
+          <w:color w:val="000000"/>
+          <w:sz w:val="19"/>
+          <w:szCs w:val="19"/>
+          <w:lang w:val="en-US"/>
+        </w:rPr>
+        <w:t>salary</w:t>
+      </w:r>
+      <w:proofErr w:type="spellEnd"/>
+      <w:r>
+        <w:rPr>
+          <w:rFonts w:ascii="Consolas" w:hAnsi="Consolas" w:cs="Consolas"/>
+          <w:color w:val="808080"/>
+          <w:sz w:val="19"/>
+          <w:szCs w:val="19"/>
+          <w:lang w:val="en-US"/>
+        </w:rPr>
+        <w:t>)</w:t>
+      </w:r>
+      <w:r>
+        <w:rPr>
+          <w:rFonts w:ascii="Consolas" w:hAnsi="Consolas" w:cs="Consolas"/>
+          <w:color w:val="000000"/>
+          <w:sz w:val="19"/>
+          <w:szCs w:val="19"/>
+          <w:lang w:val="en-US"/>
+        </w:rPr>
+        <w:t xml:space="preserve"> </w:t>
+      </w:r>
+      <w:r>
+        <w:rPr>
+          <w:rFonts w:ascii="Consolas" w:hAnsi="Consolas" w:cs="Consolas"/>
+          <w:color w:val="0000FF"/>
+          <w:sz w:val="19"/>
+          <w:szCs w:val="19"/>
+          <w:lang w:val="en-US"/>
+        </w:rPr>
+        <w:t>as</w:t>
+      </w:r>
+      <w:r>
+        <w:rPr>
+          <w:rFonts w:ascii="Consolas" w:hAnsi="Consolas" w:cs="Consolas"/>
+          <w:color w:val="000000"/>
+          <w:sz w:val="19"/>
+          <w:szCs w:val="19"/>
+          <w:lang w:val="en-US"/>
+        </w:rPr>
+        <w:t xml:space="preserve"> </w:t>
+      </w:r>
+      <w:proofErr w:type="spellStart"/>
+      <w:r>
+        <w:rPr>
+          <w:rFonts w:ascii="Consolas" w:hAnsi="Consolas" w:cs="Consolas"/>
+          <w:color w:val="000000"/>
+          <w:sz w:val="19"/>
+          <w:szCs w:val="19"/>
+          <w:lang w:val="en-US"/>
+        </w:rPr>
+        <w:t>Suma_Salario</w:t>
+      </w:r>
+      <w:proofErr w:type="spellEnd"/>
+      <w:r>
+        <w:rPr>
+          <w:rFonts w:ascii="Consolas" w:hAnsi="Consolas" w:cs="Consolas"/>
+          <w:color w:val="000000"/>
+          <w:sz w:val="19"/>
+          <w:szCs w:val="19"/>
+          <w:lang w:val="en-US"/>
+        </w:rPr>
+        <w:t xml:space="preserve">  </w:t>
+      </w:r>
+    </w:p>
+    <w:p>
+      <w:pPr>
+        <w:autoSpaceDE w:val="0"/>
+        <w:autoSpaceDN w:val="0"/>
+        <w:adjustRightInd w:val="0"/>
+        <w:spacing w:after="0" w:line="240" w:lineRule="auto"/>
+        <w:ind w:left="1800"/>
+        <w:rPr>
+          <w:rFonts w:ascii="Consolas" w:hAnsi="Consolas" w:cs="Consolas"/>
+          <w:color w:val="000000"/>
+          <w:sz w:val="19"/>
+          <w:szCs w:val="19"/>
+          <w:lang w:val="en-US"/>
+        </w:rPr>
+      </w:pPr>
+      <w:r>
+        <w:rPr>
+          <w:rFonts w:ascii="Consolas" w:hAnsi="Consolas" w:cs="Consolas"/>
+          <w:color w:val="0000FF"/>
+          <w:sz w:val="19"/>
+          <w:szCs w:val="19"/>
+          <w:lang w:val="en-US"/>
+        </w:rPr>
+        <w:t>from</w:t>
+      </w:r>
+      <w:r>
+        <w:rPr>
+          <w:rFonts w:ascii="Consolas" w:hAnsi="Consolas" w:cs="Consolas"/>
+          <w:color w:val="000000"/>
+          <w:sz w:val="19"/>
+          <w:szCs w:val="19"/>
+          <w:lang w:val="en-US"/>
+        </w:rPr>
+        <w:t xml:space="preserve"> salaries </w:t>
+      </w:r>
+    </w:p>
+    <w:p>
+      <w:pPr>
+        <w:autoSpaceDE w:val="0"/>
+        <w:autoSpaceDN w:val="0"/>
+        <w:adjustRightInd w:val="0"/>
+        <w:spacing w:after="0" w:line="240" w:lineRule="auto"/>
+        <w:ind w:left="1092" w:firstLine="708"/>
+        <w:rPr>
+          <w:rFonts w:ascii="Consolas" w:hAnsi="Consolas" w:cs="Consolas"/>
+          <w:color w:val="000000"/>
+          <w:sz w:val="19"/>
+          <w:szCs w:val="19"/>
+          <w:lang w:val="en-US"/>
+        </w:rPr>
+      </w:pPr>
+      <w:r>
+        <w:rPr>
+          <w:rFonts w:ascii="Consolas" w:hAnsi="Consolas" w:cs="Consolas"/>
+          <w:color w:val="808080"/>
+          <w:sz w:val="19"/>
+          <w:szCs w:val="19"/>
+          <w:lang w:val="en-US"/>
+        </w:rPr>
+        <w:t>inner</w:t>
+      </w:r>
+      <w:r>
+        <w:rPr>
+          <w:rFonts w:ascii="Consolas" w:hAnsi="Consolas" w:cs="Consolas"/>
+          <w:color w:val="000000"/>
+          <w:sz w:val="19"/>
+          <w:szCs w:val="19"/>
+          <w:lang w:val="en-US"/>
+        </w:rPr>
+        <w:t xml:space="preserve"> </w:t>
+      </w:r>
+      <w:r>
+        <w:rPr>
+          <w:rFonts w:ascii="Consolas" w:hAnsi="Consolas" w:cs="Consolas"/>
+          <w:color w:val="808080"/>
+          <w:sz w:val="19"/>
+          <w:szCs w:val="19"/>
+          <w:lang w:val="en-US"/>
+        </w:rPr>
+        <w:t>join</w:t>
+      </w:r>
+      <w:r>
+        <w:rPr>
+          <w:rFonts w:ascii="Consolas" w:hAnsi="Consolas" w:cs="Consolas"/>
+          <w:color w:val="000000"/>
+          <w:sz w:val="19"/>
+          <w:szCs w:val="19"/>
+          <w:lang w:val="en-US"/>
+        </w:rPr>
+        <w:t xml:space="preserve"> employees </w:t>
+      </w:r>
+      <w:r>
+        <w:rPr>
+          <w:rFonts w:ascii="Consolas" w:hAnsi="Consolas" w:cs="Consolas"/>
+          <w:color w:val="0000FF"/>
+          <w:sz w:val="19"/>
+          <w:szCs w:val="19"/>
+          <w:lang w:val="en-US"/>
+        </w:rPr>
+        <w:t>on</w:t>
+      </w:r>
+      <w:r>
+        <w:rPr>
+          <w:rFonts w:ascii="Consolas" w:hAnsi="Consolas" w:cs="Consolas"/>
+          <w:color w:val="000000"/>
+          <w:sz w:val="19"/>
+          <w:szCs w:val="19"/>
+          <w:lang w:val="en-US"/>
+        </w:rPr>
+        <w:t xml:space="preserve"> </w:t>
+      </w:r>
+      <w:proofErr w:type="spellStart"/>
+      <w:r>
+        <w:rPr>
+          <w:rFonts w:ascii="Consolas" w:hAnsi="Consolas" w:cs="Consolas"/>
+          <w:color w:val="000000"/>
+          <w:sz w:val="19"/>
+          <w:szCs w:val="19"/>
+          <w:lang w:val="en-US"/>
+        </w:rPr>
+        <w:t>employees</w:t>
+      </w:r>
+      <w:r>
+        <w:rPr>
+          <w:rFonts w:ascii="Consolas" w:hAnsi="Consolas" w:cs="Consolas"/>
+          <w:color w:val="808080"/>
+          <w:sz w:val="19"/>
+          <w:szCs w:val="19"/>
+          <w:lang w:val="en-US"/>
+        </w:rPr>
+        <w:t>.</w:t>
+      </w:r>
+      <w:r>
+        <w:rPr>
+          <w:rFonts w:ascii="Consolas" w:hAnsi="Consolas" w:cs="Consolas"/>
+          <w:color w:val="000000"/>
+          <w:sz w:val="19"/>
+          <w:szCs w:val="19"/>
+          <w:lang w:val="en-US"/>
+        </w:rPr>
+        <w:t>emp_no</w:t>
+      </w:r>
+      <w:proofErr w:type="spellEnd"/>
+      <w:r>
+        <w:rPr>
+          <w:rFonts w:ascii="Consolas" w:hAnsi="Consolas" w:cs="Consolas"/>
+          <w:color w:val="000000"/>
+          <w:sz w:val="19"/>
+          <w:szCs w:val="19"/>
+          <w:lang w:val="en-US"/>
+        </w:rPr>
+        <w:t xml:space="preserve"> </w:t>
+      </w:r>
+      <w:r>
+        <w:rPr>
+          <w:rFonts w:ascii="Consolas" w:hAnsi="Consolas" w:cs="Consolas"/>
+          <w:color w:val="808080"/>
+          <w:sz w:val="19"/>
+          <w:szCs w:val="19"/>
+          <w:lang w:val="en-US"/>
+        </w:rPr>
+        <w:t>=</w:t>
+      </w:r>
+      <w:r>
+        <w:rPr>
+          <w:rFonts w:ascii="Consolas" w:hAnsi="Consolas" w:cs="Consolas"/>
+          <w:color w:val="000000"/>
+          <w:sz w:val="19"/>
+          <w:szCs w:val="19"/>
+          <w:lang w:val="en-US"/>
+        </w:rPr>
+        <w:t xml:space="preserve"> </w:t>
+      </w:r>
+      <w:proofErr w:type="spellStart"/>
+      <w:r>
+        <w:rPr>
+          <w:rFonts w:ascii="Consolas" w:hAnsi="Consolas" w:cs="Consolas"/>
+          <w:color w:val="000000"/>
+          <w:sz w:val="19"/>
+          <w:szCs w:val="19"/>
+          <w:lang w:val="en-US"/>
+        </w:rPr>
+        <w:t>salaries</w:t>
+      </w:r>
+      <w:r>
+        <w:rPr>
+          <w:rFonts w:ascii="Consolas" w:hAnsi="Consolas" w:cs="Consolas"/>
+          <w:color w:val="808080"/>
+          <w:sz w:val="19"/>
+          <w:szCs w:val="19"/>
+          <w:lang w:val="en-US"/>
+        </w:rPr>
+        <w:t>.</w:t>
+      </w:r>
+      <w:r>
+        <w:rPr>
+          <w:rFonts w:ascii="Consolas" w:hAnsi="Consolas" w:cs="Consolas"/>
+          <w:color w:val="000000"/>
+          <w:sz w:val="19"/>
+          <w:szCs w:val="19"/>
+          <w:lang w:val="en-US"/>
+        </w:rPr>
+        <w:t>emp_no</w:t>
+      </w:r>
+      <w:proofErr w:type="spellEnd"/>
+      <w:r>
+        <w:rPr>
+          <w:rFonts w:ascii="Consolas" w:hAnsi="Consolas" w:cs="Consolas"/>
+          <w:color w:val="000000"/>
+          <w:sz w:val="19"/>
+          <w:szCs w:val="19"/>
+          <w:lang w:val="en-US"/>
+        </w:rPr>
+        <w:t xml:space="preserve"> </w:t>
+      </w:r>
+    </w:p>
+    <w:p>
+      <w:pPr>
+        <w:autoSpaceDE w:val="0"/>
+        <w:autoSpaceDN w:val="0"/>
+        <w:adjustRightInd w:val="0"/>
+        <w:spacing w:after="0" w:line="240" w:lineRule="auto"/>
+        <w:ind w:left="1800"/>
+        <w:rPr>
+          <w:rFonts w:ascii="Consolas" w:hAnsi="Consolas" w:cs="Consolas"/>
+          <w:color w:val="000000"/>
+          <w:sz w:val="19"/>
+          <w:szCs w:val="19"/>
+          <w:lang w:val="en-US"/>
+        </w:rPr>
+      </w:pPr>
+      <w:r>
+        <w:rPr>
+          <w:rFonts w:ascii="Consolas" w:hAnsi="Consolas" w:cs="Consolas"/>
+          <w:color w:val="808080"/>
+          <w:sz w:val="19"/>
+          <w:szCs w:val="19"/>
+          <w:lang w:val="en-US"/>
+        </w:rPr>
+        <w:t>inner</w:t>
+      </w:r>
+      <w:r>
+        <w:rPr>
+          <w:rFonts w:ascii="Consolas" w:hAnsi="Consolas" w:cs="Consolas"/>
+          <w:color w:val="000000"/>
+          <w:sz w:val="19"/>
+          <w:szCs w:val="19"/>
+          <w:lang w:val="en-US"/>
+        </w:rPr>
+        <w:t xml:space="preserve"> </w:t>
+      </w:r>
+      <w:r>
+        <w:rPr>
+          <w:rFonts w:ascii="Consolas" w:hAnsi="Consolas" w:cs="Consolas"/>
+          <w:color w:val="808080"/>
+          <w:sz w:val="19"/>
+          <w:szCs w:val="19"/>
+          <w:lang w:val="en-US"/>
+        </w:rPr>
+        <w:t>join</w:t>
+      </w:r>
+      <w:r>
+        <w:rPr>
+          <w:rFonts w:ascii="Consolas" w:hAnsi="Consolas" w:cs="Consolas"/>
+          <w:color w:val="000000"/>
+          <w:sz w:val="19"/>
+          <w:szCs w:val="19"/>
+          <w:lang w:val="en-US"/>
+        </w:rPr>
+        <w:t xml:space="preserve"> </w:t>
+      </w:r>
+      <w:proofErr w:type="spellStart"/>
+      <w:r>
+        <w:rPr>
+          <w:rFonts w:ascii="Consolas" w:hAnsi="Consolas" w:cs="Consolas"/>
+          <w:color w:val="000000"/>
+          <w:sz w:val="19"/>
+          <w:szCs w:val="19"/>
+          <w:lang w:val="en-US"/>
+        </w:rPr>
+        <w:t>dept_</w:t>
+      </w:r>
+      <w:proofErr w:type="gramStart"/>
+      <w:r>
+        <w:rPr>
+          <w:rFonts w:ascii="Consolas" w:hAnsi="Consolas" w:cs="Consolas"/>
+          <w:color w:val="000000"/>
+          <w:sz w:val="19"/>
+          <w:szCs w:val="19"/>
+          <w:lang w:val="en-US"/>
+        </w:rPr>
+        <w:t>manager</w:t>
+      </w:r>
+      <w:proofErr w:type="spellEnd"/>
+      <w:r>
+        <w:rPr>
+          <w:rFonts w:ascii="Consolas" w:hAnsi="Consolas" w:cs="Consolas"/>
+          <w:color w:val="000000"/>
+          <w:sz w:val="19"/>
+          <w:szCs w:val="19"/>
+          <w:lang w:val="en-US"/>
+        </w:rPr>
+        <w:t xml:space="preserve">  </w:t>
+      </w:r>
+      <w:r>
+        <w:rPr>
+          <w:rFonts w:ascii="Consolas" w:hAnsi="Consolas" w:cs="Consolas"/>
+          <w:color w:val="0000FF"/>
+          <w:sz w:val="19"/>
+          <w:szCs w:val="19"/>
+          <w:lang w:val="en-US"/>
+        </w:rPr>
+        <w:t>on</w:t>
+      </w:r>
+      <w:proofErr w:type="gramEnd"/>
+      <w:r>
+        <w:rPr>
+          <w:rFonts w:ascii="Consolas" w:hAnsi="Consolas" w:cs="Consolas"/>
+          <w:color w:val="000000"/>
+          <w:sz w:val="19"/>
+          <w:szCs w:val="19"/>
+          <w:lang w:val="en-US"/>
+        </w:rPr>
+        <w:t xml:space="preserve"> </w:t>
+      </w:r>
+      <w:proofErr w:type="spellStart"/>
+      <w:r>
+        <w:rPr>
+          <w:rFonts w:ascii="Consolas" w:hAnsi="Consolas" w:cs="Consolas"/>
+          <w:color w:val="000000"/>
+          <w:sz w:val="19"/>
+          <w:szCs w:val="19"/>
+          <w:lang w:val="en-US"/>
+        </w:rPr>
+        <w:t>dept_manager</w:t>
+      </w:r>
+      <w:r>
+        <w:rPr>
+          <w:rFonts w:ascii="Consolas" w:hAnsi="Consolas" w:cs="Consolas"/>
+          <w:color w:val="808080"/>
+          <w:sz w:val="19"/>
+          <w:szCs w:val="19"/>
+          <w:lang w:val="en-US"/>
+        </w:rPr>
+        <w:t>.</w:t>
+      </w:r>
+      <w:r>
+        <w:rPr>
+          <w:rFonts w:ascii="Consolas" w:hAnsi="Consolas" w:cs="Consolas"/>
+          <w:color w:val="000000"/>
+          <w:sz w:val="19"/>
+          <w:szCs w:val="19"/>
+          <w:lang w:val="en-US"/>
+        </w:rPr>
+        <w:t>emp_no</w:t>
+      </w:r>
+      <w:proofErr w:type="spellEnd"/>
+      <w:r>
+        <w:rPr>
+          <w:rFonts w:ascii="Consolas" w:hAnsi="Consolas" w:cs="Consolas"/>
+          <w:color w:val="000000"/>
+          <w:sz w:val="19"/>
+          <w:szCs w:val="19"/>
+          <w:lang w:val="en-US"/>
+        </w:rPr>
+        <w:t xml:space="preserve"> </w:t>
+      </w:r>
+      <w:r>
+        <w:rPr>
+          <w:rFonts w:ascii="Consolas" w:hAnsi="Consolas" w:cs="Consolas"/>
+          <w:color w:val="808080"/>
+          <w:sz w:val="19"/>
+          <w:szCs w:val="19"/>
+          <w:lang w:val="en-US"/>
+        </w:rPr>
+        <w:t>=</w:t>
+      </w:r>
+      <w:r>
+        <w:rPr>
+          <w:rFonts w:ascii="Consolas" w:hAnsi="Consolas" w:cs="Consolas"/>
+          <w:color w:val="000000"/>
+          <w:sz w:val="19"/>
+          <w:szCs w:val="19"/>
+          <w:lang w:val="en-US"/>
+        </w:rPr>
+        <w:t xml:space="preserve"> </w:t>
+      </w:r>
+      <w:proofErr w:type="spellStart"/>
+      <w:r>
+        <w:rPr>
+          <w:rFonts w:ascii="Consolas" w:hAnsi="Consolas" w:cs="Consolas"/>
+          <w:color w:val="000000"/>
+          <w:sz w:val="19"/>
+          <w:szCs w:val="19"/>
+          <w:lang w:val="en-US"/>
+        </w:rPr>
+        <w:t>employees</w:t>
+      </w:r>
+      <w:r>
+        <w:rPr>
+          <w:rFonts w:ascii="Consolas" w:hAnsi="Consolas" w:cs="Consolas"/>
+          <w:color w:val="808080"/>
+          <w:sz w:val="19"/>
+          <w:szCs w:val="19"/>
+          <w:lang w:val="en-US"/>
+        </w:rPr>
+        <w:t>.</w:t>
+      </w:r>
+      <w:r>
+        <w:rPr>
+          <w:rFonts w:ascii="Consolas" w:hAnsi="Consolas" w:cs="Consolas"/>
+          <w:color w:val="000000"/>
+          <w:sz w:val="19"/>
+          <w:szCs w:val="19"/>
+          <w:lang w:val="en-US"/>
+        </w:rPr>
+        <w:t>emp_no</w:t>
+      </w:r>
+      <w:proofErr w:type="spellEnd"/>
+    </w:p>
+    <w:p>
+      <w:pPr>
+        <w:autoSpaceDE w:val="0"/>
+        <w:autoSpaceDN w:val="0"/>
+        <w:adjustRightInd w:val="0"/>
+        <w:spacing w:after="0" w:line="240" w:lineRule="auto"/>
+        <w:ind w:left="1800"/>
+        <w:rPr>
+          <w:rFonts w:ascii="Consolas" w:hAnsi="Consolas" w:cs="Consolas"/>
+          <w:color w:val="000000"/>
+          <w:sz w:val="19"/>
+          <w:szCs w:val="19"/>
+          <w:lang w:val="en-US"/>
+        </w:rPr>
+      </w:pPr>
+      <w:r>
+        <w:rPr>
+          <w:rFonts w:ascii="Consolas" w:hAnsi="Consolas" w:cs="Consolas"/>
+          <w:color w:val="808080"/>
+          <w:sz w:val="19"/>
+          <w:szCs w:val="19"/>
+          <w:lang w:val="en-US"/>
+        </w:rPr>
+        <w:t>inner</w:t>
+      </w:r>
+      <w:r>
+        <w:rPr>
+          <w:rFonts w:ascii="Consolas" w:hAnsi="Consolas" w:cs="Consolas"/>
+          <w:color w:val="000000"/>
+          <w:sz w:val="19"/>
+          <w:szCs w:val="19"/>
+          <w:lang w:val="en-US"/>
+        </w:rPr>
+        <w:t xml:space="preserve"> </w:t>
+      </w:r>
+      <w:r>
+        <w:rPr>
+          <w:rFonts w:ascii="Consolas" w:hAnsi="Consolas" w:cs="Consolas"/>
+          <w:color w:val="808080"/>
+          <w:sz w:val="19"/>
+          <w:szCs w:val="19"/>
+          <w:lang w:val="en-US"/>
+        </w:rPr>
+        <w:t>join</w:t>
+      </w:r>
+      <w:r>
+        <w:rPr>
+          <w:rFonts w:ascii="Consolas" w:hAnsi="Consolas" w:cs="Consolas"/>
+          <w:color w:val="000000"/>
+          <w:sz w:val="19"/>
+          <w:szCs w:val="19"/>
+          <w:lang w:val="en-US"/>
+        </w:rPr>
+        <w:t xml:space="preserve"> </w:t>
+      </w:r>
+      <w:proofErr w:type="gramStart"/>
+      <w:r>
+        <w:rPr>
+          <w:rFonts w:ascii="Consolas" w:hAnsi="Consolas" w:cs="Consolas"/>
+          <w:color w:val="000000"/>
+          <w:sz w:val="19"/>
+          <w:szCs w:val="19"/>
+          <w:lang w:val="en-US"/>
+        </w:rPr>
+        <w:t xml:space="preserve">departments  </w:t>
+      </w:r>
+      <w:r>
+        <w:rPr>
+          <w:rFonts w:ascii="Consolas" w:hAnsi="Consolas" w:cs="Consolas"/>
+          <w:color w:val="0000FF"/>
+          <w:sz w:val="19"/>
+          <w:szCs w:val="19"/>
+          <w:lang w:val="en-US"/>
+        </w:rPr>
+        <w:t>on</w:t>
+      </w:r>
+      <w:proofErr w:type="gramEnd"/>
+      <w:r>
+        <w:rPr>
+          <w:rFonts w:ascii="Consolas" w:hAnsi="Consolas" w:cs="Consolas"/>
+          <w:color w:val="000000"/>
+          <w:sz w:val="19"/>
+          <w:szCs w:val="19"/>
+          <w:lang w:val="en-US"/>
+        </w:rPr>
+        <w:t xml:space="preserve"> </w:t>
+      </w:r>
+      <w:proofErr w:type="spellStart"/>
+      <w:r>
+        <w:rPr>
+          <w:rFonts w:ascii="Consolas" w:hAnsi="Consolas" w:cs="Consolas"/>
+          <w:color w:val="000000"/>
+          <w:sz w:val="19"/>
+          <w:szCs w:val="19"/>
+          <w:lang w:val="en-US"/>
+        </w:rPr>
+        <w:t>departments</w:t>
+      </w:r>
+      <w:r>
+        <w:rPr>
+          <w:rFonts w:ascii="Consolas" w:hAnsi="Consolas" w:cs="Consolas"/>
+          <w:color w:val="808080"/>
+          <w:sz w:val="19"/>
+          <w:szCs w:val="19"/>
+          <w:lang w:val="en-US"/>
+        </w:rPr>
+        <w:t>.</w:t>
+      </w:r>
+      <w:r>
+        <w:rPr>
+          <w:rFonts w:ascii="Consolas" w:hAnsi="Consolas" w:cs="Consolas"/>
+          <w:color w:val="000000"/>
+          <w:sz w:val="19"/>
+          <w:szCs w:val="19"/>
+          <w:lang w:val="en-US"/>
+        </w:rPr>
+        <w:t>dept_no</w:t>
+      </w:r>
+      <w:proofErr w:type="spellEnd"/>
+      <w:r>
+        <w:rPr>
+          <w:rFonts w:ascii="Consolas" w:hAnsi="Consolas" w:cs="Consolas"/>
+          <w:color w:val="000000"/>
+          <w:sz w:val="19"/>
+          <w:szCs w:val="19"/>
+          <w:lang w:val="en-US"/>
+        </w:rPr>
+        <w:t xml:space="preserve"> </w:t>
+      </w:r>
+      <w:r>
+        <w:rPr>
+          <w:rFonts w:ascii="Consolas" w:hAnsi="Consolas" w:cs="Consolas"/>
+          <w:color w:val="808080"/>
+          <w:sz w:val="19"/>
+          <w:szCs w:val="19"/>
+          <w:lang w:val="en-US"/>
+        </w:rPr>
+        <w:t>=</w:t>
+      </w:r>
+      <w:r>
+        <w:rPr>
+          <w:rFonts w:ascii="Consolas" w:hAnsi="Consolas" w:cs="Consolas"/>
+          <w:color w:val="000000"/>
+          <w:sz w:val="19"/>
+          <w:szCs w:val="19"/>
+          <w:lang w:val="en-US"/>
+        </w:rPr>
+        <w:t xml:space="preserve"> </w:t>
+      </w:r>
+      <w:proofErr w:type="spellStart"/>
+      <w:r>
+        <w:rPr>
+          <w:rFonts w:ascii="Consolas" w:hAnsi="Consolas" w:cs="Consolas"/>
+          <w:color w:val="000000"/>
+          <w:sz w:val="19"/>
+          <w:szCs w:val="19"/>
+          <w:lang w:val="en-US"/>
+        </w:rPr>
+        <w:t>dept_manager</w:t>
+      </w:r>
+      <w:r>
+        <w:rPr>
+          <w:rFonts w:ascii="Consolas" w:hAnsi="Consolas" w:cs="Consolas"/>
+          <w:color w:val="808080"/>
+          <w:sz w:val="19"/>
+          <w:szCs w:val="19"/>
+          <w:lang w:val="en-US"/>
+        </w:rPr>
+        <w:t>.</w:t>
+      </w:r>
+      <w:r>
+        <w:rPr>
+          <w:rFonts w:ascii="Consolas" w:hAnsi="Consolas" w:cs="Consolas"/>
+          <w:color w:val="000000"/>
+          <w:sz w:val="19"/>
+          <w:szCs w:val="19"/>
+          <w:lang w:val="en-US"/>
+        </w:rPr>
+        <w:t>dept_no</w:t>
+      </w:r>
+      <w:proofErr w:type="spellEnd"/>
+    </w:p>
+    <w:p>
+      <w:pPr>
+        <w:spacing w:after="0" w:line="240" w:lineRule="auto"/>
+        <w:ind w:left="1800"/>
+        <w:textAlignment w:val="baseline"/>
+        <w:rPr>
+          <w:rFonts w:ascii="Arial" w:eastAsia="Times New Roman" w:hAnsi="Arial" w:cs="Arial"/>
+          <w:sz w:val="24"/>
+          <w:szCs w:val="24"/>
+          <w:lang w:val="en-US" w:eastAsia="es-CO"/>
+        </w:rPr>
+      </w:pPr>
+      <w:r>
+        <w:rPr>
+          <w:rFonts w:ascii="Consolas" w:hAnsi="Consolas" w:cs="Consolas"/>
+          <w:color w:val="0000FF"/>
+          <w:sz w:val="19"/>
+          <w:szCs w:val="19"/>
+          <w:lang w:val="en-US"/>
+        </w:rPr>
+        <w:t>group</w:t>
+      </w:r>
+      <w:r>
+        <w:rPr>
+          <w:rFonts w:ascii="Consolas" w:hAnsi="Consolas" w:cs="Consolas"/>
+          <w:color w:val="000000"/>
+          <w:sz w:val="19"/>
+          <w:szCs w:val="19"/>
+          <w:lang w:val="en-US"/>
+        </w:rPr>
+        <w:t xml:space="preserve"> </w:t>
+      </w:r>
+      <w:r>
+        <w:rPr>
+          <w:rFonts w:ascii="Consolas" w:hAnsi="Consolas" w:cs="Consolas"/>
+          <w:color w:val="0000FF"/>
+          <w:sz w:val="19"/>
+          <w:szCs w:val="19"/>
+          <w:lang w:val="en-US"/>
+        </w:rPr>
+        <w:t>by</w:t>
+      </w:r>
+      <w:r>
+        <w:rPr>
+          <w:rFonts w:ascii="Consolas" w:hAnsi="Consolas" w:cs="Consolas"/>
+          <w:color w:val="000000"/>
+          <w:sz w:val="19"/>
+          <w:szCs w:val="19"/>
+          <w:lang w:val="en-US"/>
+        </w:rPr>
+        <w:t xml:space="preserve"> </w:t>
+      </w:r>
+      <w:proofErr w:type="spellStart"/>
+      <w:proofErr w:type="gramStart"/>
+      <w:r>
+        <w:rPr>
+          <w:rFonts w:ascii="Consolas" w:hAnsi="Consolas" w:cs="Consolas"/>
+          <w:color w:val="000000"/>
+          <w:sz w:val="19"/>
+          <w:szCs w:val="19"/>
+          <w:lang w:val="en-US"/>
+        </w:rPr>
+        <w:t>departments</w:t>
+      </w:r>
+      <w:r>
+        <w:rPr>
+          <w:rFonts w:ascii="Consolas" w:hAnsi="Consolas" w:cs="Consolas"/>
+          <w:color w:val="808080"/>
+          <w:sz w:val="19"/>
+          <w:szCs w:val="19"/>
+          <w:lang w:val="en-US"/>
+        </w:rPr>
+        <w:t>.</w:t>
+      </w:r>
+      <w:r>
+        <w:rPr>
+          <w:rFonts w:ascii="Consolas" w:hAnsi="Consolas" w:cs="Consolas"/>
+          <w:color w:val="000000"/>
+          <w:sz w:val="19"/>
+          <w:szCs w:val="19"/>
+          <w:lang w:val="en-US"/>
+        </w:rPr>
+        <w:t>dept</w:t>
+      </w:r>
+      <w:proofErr w:type="gramEnd"/>
+      <w:r>
+        <w:rPr>
+          <w:rFonts w:ascii="Consolas" w:hAnsi="Consolas" w:cs="Consolas"/>
+          <w:color w:val="000000"/>
+          <w:sz w:val="19"/>
+          <w:szCs w:val="19"/>
+          <w:lang w:val="en-US"/>
+        </w:rPr>
+        <w:t>_name</w:t>
+      </w:r>
+      <w:proofErr w:type="spellEnd"/>
+      <w:r>
+        <w:rPr>
+          <w:rFonts w:ascii="Consolas" w:hAnsi="Consolas" w:cs="Consolas"/>
+          <w:color w:val="808080"/>
+          <w:sz w:val="19"/>
+          <w:szCs w:val="19"/>
+          <w:lang w:val="en-US"/>
+        </w:rPr>
+        <w:t>;</w:t>
+      </w:r>
+    </w:p>
+    <w:p>
+      <w:pPr>
+        <w:spacing w:after="0" w:line="240" w:lineRule="auto"/>
+        <w:textAlignment w:val="baseline"/>
+        <w:rPr>
+          <w:rFonts w:ascii="Arial" w:eastAsia="Times New Roman" w:hAnsi="Arial" w:cs="Arial"/>
+          <w:sz w:val="24"/>
+          <w:szCs w:val="24"/>
+          <w:lang w:val="en-US" w:eastAsia="es-CO"/>
+        </w:rPr>
+      </w:pPr>
+      <w:r>
+        <w:rPr>
+          <w:rFonts w:ascii="Arial" w:eastAsia="Times New Roman" w:hAnsi="Arial" w:cs="Arial"/>
+          <w:sz w:val="24"/>
+          <w:szCs w:val="24"/>
+          <w:lang w:val="en-US" w:eastAsia="es-CO"/>
+        </w:rPr>
+        <w:t> </w:t>
       </w:r>
     </w:p>
     <w:p>
@@ -2382,9 +4444,32 @@
           <w:szCs w:val="24"/>
           <w:lang w:eastAsia="es-CO"/>
         </w:rPr>
-        <w:lastRenderedPageBreak/>
         <w:t>Consultar para cada empleado, todos sus datos y además el número de empleados que han nacido el mismo día. </w:t>
       </w:r>
+      <w:r>
+        <w:rPr>
+          <w:rFonts w:ascii="Arial" w:eastAsia="Times New Roman" w:hAnsi="Arial" w:cs="Arial"/>
+          <w:sz w:val="24"/>
+          <w:szCs w:val="24"/>
+          <w:lang w:eastAsia="es-CO"/>
+        </w:rPr>
+        <w:t xml:space="preserve"> </w:t>
+      </w:r>
+      <w:bookmarkStart w:id="0" w:name="_GoBack"/>
+      <w:bookmarkEnd w:id="0"/>
+    </w:p>
+    <w:p>
+      <w:pPr>
+        <w:spacing w:after="0" w:line="240" w:lineRule="auto"/>
+        <w:ind w:left="1425"/>
+        <w:textAlignment w:val="baseline"/>
+        <w:rPr>
+          <w:rFonts w:ascii="Arial" w:eastAsia="Times New Roman" w:hAnsi="Arial" w:cs="Arial"/>
+          <w:sz w:val="24"/>
+          <w:szCs w:val="24"/>
+          <w:lang w:eastAsia="es-CO"/>
+        </w:rPr>
+      </w:pPr>
     </w:p>
     <w:p>
       <w:pPr>
@@ -2529,6 +4614,7 @@
           <w:rFonts w:ascii="Arial" w:eastAsia="Times New Roman" w:hAnsi="Arial" w:cs="Arial"/>
           <w:sz w:val="24"/>
           <w:szCs w:val="24"/>
+          <w:highlight w:val="green"/>
           <w:lang w:eastAsia="es-CO"/>
         </w:rPr>
       </w:pPr>
@@ -2538,6 +4624,7 @@
           <w:rFonts w:ascii="Arial" w:eastAsia="Times New Roman" w:hAnsi="Arial" w:cs="Arial"/>
           <w:sz w:val="24"/>
           <w:szCs w:val="24"/>
+          <w:highlight w:val="green"/>
           <w:lang w:eastAsia="es-CO"/>
         </w:rPr>
         <w:t>Singleton</w:t>
@@ -2548,6 +4635,7 @@
           <w:rFonts w:ascii="Arial" w:eastAsia="Times New Roman" w:hAnsi="Arial" w:cs="Arial"/>
           <w:sz w:val="24"/>
           <w:szCs w:val="24"/>
+          <w:highlight w:val="green"/>
           <w:lang w:eastAsia="es-CO"/>
         </w:rPr>
         <w:t> </w:t>
@@ -2799,14 +4887,16 @@
           <w:rFonts w:ascii="Arial" w:eastAsia="Times New Roman" w:hAnsi="Arial" w:cs="Arial"/>
           <w:sz w:val="24"/>
           <w:szCs w:val="24"/>
-          <w:lang w:eastAsia="es-CO"/>
-        </w:rPr>
-      </w:pPr>
-      <w:r>
-        <w:rPr>
-          <w:rFonts w:ascii="Arial" w:eastAsia="Times New Roman" w:hAnsi="Arial" w:cs="Arial"/>
-          <w:sz w:val="24"/>
-          <w:szCs w:val="24"/>
+          <w:highlight w:val="green"/>
+          <w:lang w:eastAsia="es-CO"/>
+        </w:rPr>
+      </w:pPr>
+      <w:r>
+        <w:rPr>
+          <w:rFonts w:ascii="Arial" w:eastAsia="Times New Roman" w:hAnsi="Arial" w:cs="Arial"/>
+          <w:sz w:val="24"/>
+          <w:szCs w:val="24"/>
+          <w:highlight w:val="green"/>
           <w:lang w:eastAsia="es-CO"/>
         </w:rPr>
         <w:t>Controlador </w:t>
@@ -2889,6 +4979,680 @@
           <w:lang w:eastAsia="es-CO"/>
         </w:rPr>
       </w:pPr>
+      <w:proofErr w:type="spellStart"/>
+      <w:r>
+        <w:rPr>
+          <w:rFonts w:ascii="Arial" w:eastAsia="Times New Roman" w:hAnsi="Arial" w:cs="Arial"/>
+          <w:sz w:val="24"/>
+          <w:szCs w:val="24"/>
+          <w:lang w:eastAsia="es-CO"/>
+        </w:rPr>
+        <w:lastRenderedPageBreak/>
+        <w:t>Rpt</w:t>
+      </w:r>
+      <w:proofErr w:type="spellEnd"/>
+      <w:r>
+        <w:rPr>
+          <w:rFonts w:ascii="Arial" w:eastAsia="Times New Roman" w:hAnsi="Arial" w:cs="Arial"/>
+          <w:sz w:val="24"/>
+          <w:szCs w:val="24"/>
+          <w:lang w:eastAsia="es-CO"/>
+        </w:rPr>
+        <w:t xml:space="preserve">: </w:t>
+      </w:r>
+    </w:p>
+    <w:p>
+      <w:pPr>
+        <w:spacing w:after="0" w:line="240" w:lineRule="auto"/>
+        <w:ind w:left="720"/>
+        <w:textAlignment w:val="baseline"/>
+        <w:rPr>
+          <w:rFonts w:ascii="Arial" w:eastAsia="Times New Roman" w:hAnsi="Arial" w:cs="Arial"/>
+          <w:sz w:val="24"/>
+          <w:szCs w:val="24"/>
+          <w:lang w:eastAsia="es-CO"/>
+        </w:rPr>
+      </w:pPr>
+      <w:r>
+        <w:rPr>
+          <w:rFonts w:ascii="Arial" w:eastAsia="Times New Roman" w:hAnsi="Arial" w:cs="Arial"/>
+          <w:sz w:val="24"/>
+          <w:szCs w:val="24"/>
+          <w:lang w:eastAsia="es-CO"/>
+        </w:rPr>
+        <w:t>Los</w:t>
+      </w:r>
+      <w:r>
+        <w:rPr>
+          <w:rFonts w:ascii="Arial" w:eastAsia="Times New Roman" w:hAnsi="Arial" w:cs="Arial"/>
+          <w:sz w:val="24"/>
+          <w:szCs w:val="24"/>
+          <w:lang w:eastAsia="es-CO"/>
+        </w:rPr>
+        <w:t xml:space="preserve"> Principios Solid, son guías de código que se pueden aplicar dentro de cada código de una aplicación a desarrollar, ya sea a nivel de </w:t>
+      </w:r>
+      <w:proofErr w:type="spellStart"/>
+      <w:r>
+        <w:rPr>
+          <w:rFonts w:ascii="Arial" w:eastAsia="Times New Roman" w:hAnsi="Arial" w:cs="Arial"/>
+          <w:sz w:val="24"/>
+          <w:szCs w:val="24"/>
+          <w:lang w:eastAsia="es-CO"/>
+        </w:rPr>
+        <w:t>backend</w:t>
+      </w:r>
+      <w:proofErr w:type="spellEnd"/>
+      <w:r>
+        <w:rPr>
+          <w:rFonts w:ascii="Arial" w:eastAsia="Times New Roman" w:hAnsi="Arial" w:cs="Arial"/>
+          <w:sz w:val="24"/>
+          <w:szCs w:val="24"/>
+          <w:lang w:eastAsia="es-CO"/>
+        </w:rPr>
+        <w:t xml:space="preserve"> o Fronted.</w:t>
+      </w:r>
+    </w:p>
+    <w:p>
+      <w:pPr>
+        <w:spacing w:after="0" w:line="240" w:lineRule="auto"/>
+        <w:ind w:left="720"/>
+        <w:textAlignment w:val="baseline"/>
+        <w:rPr>
+          <w:rFonts w:ascii="Arial" w:eastAsia="Times New Roman" w:hAnsi="Arial" w:cs="Arial"/>
+          <w:sz w:val="24"/>
+          <w:szCs w:val="24"/>
+          <w:lang w:eastAsia="es-CO"/>
+        </w:rPr>
+      </w:pPr>
+      <w:r>
+        <w:rPr>
+          <w:rFonts w:ascii="Arial" w:eastAsia="Times New Roman" w:hAnsi="Arial" w:cs="Arial"/>
+          <w:sz w:val="24"/>
+          <w:szCs w:val="24"/>
+          <w:lang w:eastAsia="es-CO"/>
+        </w:rPr>
+        <w:t>Son 5 Principios:</w:t>
+      </w:r>
+    </w:p>
+    <w:p>
+      <w:pPr>
+        <w:spacing w:after="0" w:line="240" w:lineRule="auto"/>
+        <w:ind w:left="720"/>
+        <w:textAlignment w:val="baseline"/>
+        <w:rPr>
+          <w:rFonts w:ascii="Arial" w:eastAsia="Times New Roman" w:hAnsi="Arial" w:cs="Arial"/>
+          <w:sz w:val="24"/>
+          <w:szCs w:val="24"/>
+          <w:lang w:eastAsia="es-CO"/>
+        </w:rPr>
+      </w:pPr>
+    </w:p>
+    <w:p>
+      <w:pPr>
+        <w:shd w:val="clear" w:color="auto" w:fill="FFFFFF"/>
+        <w:spacing w:after="0" w:line="240" w:lineRule="auto"/>
+        <w:ind w:left="720"/>
+        <w:rPr>
+          <w:rFonts w:ascii="Lato" w:eastAsia="Times New Roman" w:hAnsi="Lato" w:cs="Times New Roman"/>
+          <w:spacing w:val="8"/>
+          <w:sz w:val="24"/>
+          <w:szCs w:val="24"/>
+          <w:bdr w:val="none" w:sz="0" w:space="0" w:color="auto" w:frame="1"/>
+          <w:lang w:val="en-US"/>
+        </w:rPr>
+      </w:pPr>
+      <w:r>
+        <w:rPr>
+          <w:rFonts w:ascii="Lato" w:eastAsia="Times New Roman" w:hAnsi="Lato" w:cs="Times New Roman"/>
+          <w:spacing w:val="8"/>
+          <w:sz w:val="24"/>
+          <w:szCs w:val="24"/>
+          <w:bdr w:val="none" w:sz="0" w:space="0" w:color="auto" w:frame="1"/>
+          <w:lang w:val="en-US"/>
+        </w:rPr>
+        <w:t>S – Single Responsibility Principle (SRP)</w:t>
+      </w:r>
+    </w:p>
+    <w:p>
+      <w:pPr>
+        <w:shd w:val="clear" w:color="auto" w:fill="FFFFFF"/>
+        <w:spacing w:after="0" w:line="240" w:lineRule="auto"/>
+        <w:ind w:left="720"/>
+        <w:rPr>
+          <w:rFonts w:ascii="Lato" w:eastAsia="Times New Roman" w:hAnsi="Lato" w:cs="Times New Roman"/>
+          <w:spacing w:val="8"/>
+          <w:sz w:val="24"/>
+          <w:szCs w:val="24"/>
+          <w:bdr w:val="none" w:sz="0" w:space="0" w:color="auto" w:frame="1"/>
+        </w:rPr>
+      </w:pPr>
+      <w:r>
+        <w:rPr>
+          <w:rFonts w:ascii="Lato" w:eastAsia="Times New Roman" w:hAnsi="Lato" w:cs="Times New Roman"/>
+          <w:spacing w:val="8"/>
+          <w:sz w:val="24"/>
+          <w:szCs w:val="24"/>
+          <w:bdr w:val="none" w:sz="0" w:space="0" w:color="auto" w:frame="1"/>
+        </w:rPr>
+        <w:t xml:space="preserve">En este principio </w:t>
+      </w:r>
+      <w:r>
+        <w:rPr>
+          <w:rFonts w:ascii="Lato" w:eastAsia="Times New Roman" w:hAnsi="Lato" w:cs="Times New Roman"/>
+          <w:spacing w:val="8"/>
+          <w:sz w:val="24"/>
+          <w:szCs w:val="24"/>
+          <w:bdr w:val="none" w:sz="0" w:space="0" w:color="auto" w:frame="1"/>
+        </w:rPr>
+        <w:t>una clase debería tener una, y solo una, razón para cambiar</w:t>
+      </w:r>
+      <w:r>
+        <w:rPr>
+          <w:rFonts w:ascii="Lato" w:eastAsia="Times New Roman" w:hAnsi="Lato" w:cs="Times New Roman"/>
+          <w:spacing w:val="8"/>
+          <w:sz w:val="24"/>
+          <w:szCs w:val="24"/>
+          <w:bdr w:val="none" w:sz="0" w:space="0" w:color="auto" w:frame="1"/>
+        </w:rPr>
+        <w:t>.</w:t>
+      </w:r>
+    </w:p>
+    <w:p>
+      <w:pPr>
+        <w:shd w:val="clear" w:color="auto" w:fill="FFFFFF"/>
+        <w:spacing w:after="0" w:line="240" w:lineRule="auto"/>
+        <w:ind w:left="720"/>
+        <w:rPr>
+          <w:rFonts w:ascii="Lato" w:eastAsia="Times New Roman" w:hAnsi="Lato" w:cs="Times New Roman"/>
+          <w:spacing w:val="8"/>
+          <w:sz w:val="24"/>
+          <w:szCs w:val="24"/>
+        </w:rPr>
+      </w:pPr>
+    </w:p>
+    <w:p>
+      <w:pPr>
+        <w:shd w:val="clear" w:color="auto" w:fill="FFFFFF"/>
+        <w:spacing w:after="0" w:line="240" w:lineRule="auto"/>
+        <w:ind w:left="720"/>
+        <w:rPr>
+          <w:rFonts w:ascii="Lato" w:eastAsia="Times New Roman" w:hAnsi="Lato" w:cs="Times New Roman"/>
+          <w:spacing w:val="8"/>
+          <w:sz w:val="24"/>
+          <w:szCs w:val="24"/>
+          <w:bdr w:val="none" w:sz="0" w:space="0" w:color="auto" w:frame="1"/>
+          <w:lang w:val="en-US"/>
+        </w:rPr>
+      </w:pPr>
+      <w:r>
+        <w:rPr>
+          <w:rFonts w:ascii="Lato" w:eastAsia="Times New Roman" w:hAnsi="Lato" w:cs="Times New Roman"/>
+          <w:spacing w:val="8"/>
+          <w:sz w:val="24"/>
+          <w:szCs w:val="24"/>
+          <w:bdr w:val="none" w:sz="0" w:space="0" w:color="auto" w:frame="1"/>
+          <w:lang w:val="en-US"/>
+        </w:rPr>
+        <w:t>O – Open/Closed Principle (OCP)</w:t>
+      </w:r>
+    </w:p>
+    <w:p>
+      <w:pPr>
+        <w:shd w:val="clear" w:color="auto" w:fill="FFFFFF"/>
+        <w:spacing w:after="0" w:line="240" w:lineRule="auto"/>
+        <w:ind w:left="720"/>
+        <w:rPr>
+          <w:rFonts w:ascii="Lato" w:eastAsia="Times New Roman" w:hAnsi="Lato" w:cs="Times New Roman"/>
+          <w:spacing w:val="8"/>
+          <w:sz w:val="24"/>
+          <w:szCs w:val="24"/>
+          <w:bdr w:val="none" w:sz="0" w:space="0" w:color="auto" w:frame="1"/>
+        </w:rPr>
+      </w:pPr>
+      <w:r>
+        <w:rPr>
+          <w:rFonts w:ascii="Lato" w:eastAsia="Times New Roman" w:hAnsi="Lato" w:cs="Times New Roman"/>
+          <w:spacing w:val="8"/>
+          <w:sz w:val="24"/>
+          <w:szCs w:val="24"/>
+          <w:bdr w:val="none" w:sz="0" w:space="0" w:color="auto" w:frame="1"/>
+        </w:rPr>
+        <w:t>En este principio</w:t>
+      </w:r>
+      <w:r>
+        <w:rPr>
+          <w:rFonts w:ascii="Lato" w:eastAsia="Times New Roman" w:hAnsi="Lato" w:cs="Times New Roman"/>
+          <w:spacing w:val="8"/>
+          <w:sz w:val="24"/>
+          <w:szCs w:val="24"/>
+          <w:bdr w:val="none" w:sz="0" w:space="0" w:color="auto" w:frame="1"/>
+        </w:rPr>
+        <w:t xml:space="preserve"> se </w:t>
+      </w:r>
+      <w:r>
+        <w:rPr>
+          <w:rFonts w:ascii="Lato" w:eastAsia="Times New Roman" w:hAnsi="Lato" w:cs="Times New Roman"/>
+          <w:spacing w:val="8"/>
+          <w:sz w:val="24"/>
+          <w:szCs w:val="24"/>
+          <w:bdr w:val="none" w:sz="0" w:space="0" w:color="auto" w:frame="1"/>
+        </w:rPr>
+        <w:t>deberías</w:t>
+      </w:r>
+      <w:r>
+        <w:rPr>
+          <w:rFonts w:ascii="Lato" w:eastAsia="Times New Roman" w:hAnsi="Lato" w:cs="Times New Roman"/>
+          <w:spacing w:val="8"/>
+          <w:sz w:val="24"/>
+          <w:szCs w:val="24"/>
+          <w:bdr w:val="none" w:sz="0" w:space="0" w:color="auto" w:frame="1"/>
+        </w:rPr>
+        <w:t xml:space="preserve"> ser capaz de extender el comportamiento de una clase, sin modificarla</w:t>
+      </w:r>
+      <w:r>
+        <w:rPr>
+          <w:rFonts w:ascii="Lato" w:eastAsia="Times New Roman" w:hAnsi="Lato" w:cs="Times New Roman"/>
+          <w:spacing w:val="8"/>
+          <w:sz w:val="24"/>
+          <w:szCs w:val="24"/>
+          <w:bdr w:val="none" w:sz="0" w:space="0" w:color="auto" w:frame="1"/>
+        </w:rPr>
+        <w:t>.</w:t>
+      </w:r>
+    </w:p>
+    <w:p>
+      <w:pPr>
+        <w:shd w:val="clear" w:color="auto" w:fill="FFFFFF"/>
+        <w:spacing w:after="0" w:line="240" w:lineRule="auto"/>
+        <w:ind w:left="720"/>
+        <w:rPr>
+          <w:rFonts w:ascii="Lato" w:eastAsia="Times New Roman" w:hAnsi="Lato" w:cs="Times New Roman"/>
+          <w:spacing w:val="8"/>
+          <w:sz w:val="24"/>
+          <w:szCs w:val="24"/>
+        </w:rPr>
+      </w:pPr>
+    </w:p>
+    <w:p>
+      <w:pPr>
+        <w:shd w:val="clear" w:color="auto" w:fill="FFFFFF"/>
+        <w:spacing w:after="0" w:line="240" w:lineRule="auto"/>
+        <w:ind w:left="720"/>
+        <w:rPr>
+          <w:rFonts w:ascii="Lato" w:eastAsia="Times New Roman" w:hAnsi="Lato" w:cs="Times New Roman"/>
+          <w:spacing w:val="8"/>
+          <w:sz w:val="24"/>
+          <w:szCs w:val="24"/>
+          <w:bdr w:val="none" w:sz="0" w:space="0" w:color="auto" w:frame="1"/>
+          <w:lang w:val="en-US"/>
+        </w:rPr>
+      </w:pPr>
+      <w:r>
+        <w:rPr>
+          <w:rFonts w:ascii="Lato" w:eastAsia="Times New Roman" w:hAnsi="Lato" w:cs="Times New Roman"/>
+          <w:spacing w:val="8"/>
+          <w:sz w:val="24"/>
+          <w:szCs w:val="24"/>
+          <w:bdr w:val="none" w:sz="0" w:space="0" w:color="auto" w:frame="1"/>
+          <w:lang w:val="en-US"/>
+        </w:rPr>
+        <w:t xml:space="preserve">L – </w:t>
+      </w:r>
+      <w:proofErr w:type="spellStart"/>
+      <w:r>
+        <w:rPr>
+          <w:rFonts w:ascii="Lato" w:eastAsia="Times New Roman" w:hAnsi="Lato" w:cs="Times New Roman"/>
+          <w:spacing w:val="8"/>
+          <w:sz w:val="24"/>
+          <w:szCs w:val="24"/>
+          <w:bdr w:val="none" w:sz="0" w:space="0" w:color="auto" w:frame="1"/>
+          <w:lang w:val="en-US"/>
+        </w:rPr>
+        <w:t>Liskov</w:t>
+      </w:r>
+      <w:proofErr w:type="spellEnd"/>
+      <w:r>
+        <w:rPr>
+          <w:rFonts w:ascii="Lato" w:eastAsia="Times New Roman" w:hAnsi="Lato" w:cs="Times New Roman"/>
+          <w:spacing w:val="8"/>
+          <w:sz w:val="24"/>
+          <w:szCs w:val="24"/>
+          <w:bdr w:val="none" w:sz="0" w:space="0" w:color="auto" w:frame="1"/>
+          <w:lang w:val="en-US"/>
+        </w:rPr>
+        <w:t xml:space="preserve"> Substitution Principle (LSP)</w:t>
+      </w:r>
+    </w:p>
+    <w:p>
+      <w:pPr>
+        <w:shd w:val="clear" w:color="auto" w:fill="FFFFFF"/>
+        <w:spacing w:after="0" w:line="240" w:lineRule="auto"/>
+        <w:ind w:left="720"/>
+        <w:rPr>
+          <w:rFonts w:eastAsia="Times New Roman" w:cs="Times New Roman"/>
+          <w:bCs/>
+          <w:sz w:val="24"/>
+          <w:szCs w:val="24"/>
+        </w:rPr>
+      </w:pPr>
+      <w:r>
+        <w:rPr>
+          <w:rFonts w:ascii="Lato" w:eastAsia="Times New Roman" w:hAnsi="Lato" w:cs="Times New Roman"/>
+          <w:spacing w:val="8"/>
+          <w:sz w:val="24"/>
+          <w:szCs w:val="24"/>
+        </w:rPr>
+        <w:t>E</w:t>
+      </w:r>
+      <w:r>
+        <w:rPr>
+          <w:rFonts w:ascii="Lato" w:eastAsia="Times New Roman" w:hAnsi="Lato" w:cs="Times New Roman"/>
+          <w:spacing w:val="8"/>
+          <w:sz w:val="24"/>
+          <w:szCs w:val="24"/>
+          <w:bdr w:val="none" w:sz="0" w:space="0" w:color="auto" w:frame="1"/>
+        </w:rPr>
+        <w:t>n este principio las</w:t>
+      </w:r>
+      <w:r>
+        <w:rPr>
+          <w:rFonts w:eastAsia="Times New Roman" w:cs="Times New Roman"/>
+          <w:bCs/>
+          <w:sz w:val="24"/>
+          <w:szCs w:val="24"/>
+        </w:rPr>
+        <w:t xml:space="preserve"> clases derivadas deben poder sustituirse por sus clases base</w:t>
+      </w:r>
+      <w:r>
+        <w:rPr>
+          <w:rFonts w:eastAsia="Times New Roman" w:cs="Times New Roman"/>
+          <w:bCs/>
+          <w:sz w:val="24"/>
+          <w:szCs w:val="24"/>
+        </w:rPr>
+        <w:t>.</w:t>
+      </w:r>
+    </w:p>
+    <w:p>
+      <w:pPr>
+        <w:shd w:val="clear" w:color="auto" w:fill="FFFFFF"/>
+        <w:spacing w:after="0" w:line="240" w:lineRule="auto"/>
+        <w:ind w:left="720"/>
+        <w:rPr>
+          <w:rFonts w:ascii="Lato" w:eastAsia="Times New Roman" w:hAnsi="Lato" w:cs="Times New Roman"/>
+          <w:spacing w:val="8"/>
+          <w:sz w:val="24"/>
+          <w:szCs w:val="24"/>
+          <w:bdr w:val="none" w:sz="0" w:space="0" w:color="auto" w:frame="1"/>
+        </w:rPr>
+      </w:pPr>
+    </w:p>
+    <w:p>
+      <w:pPr>
+        <w:shd w:val="clear" w:color="auto" w:fill="FFFFFF"/>
+        <w:spacing w:after="0" w:line="240" w:lineRule="auto"/>
+        <w:ind w:left="720"/>
+        <w:rPr>
+          <w:rFonts w:ascii="Lato" w:eastAsia="Times New Roman" w:hAnsi="Lato" w:cs="Times New Roman"/>
+          <w:spacing w:val="8"/>
+          <w:sz w:val="24"/>
+          <w:szCs w:val="24"/>
+          <w:bdr w:val="none" w:sz="0" w:space="0" w:color="auto" w:frame="1"/>
+          <w:lang w:val="en-US"/>
+        </w:rPr>
+      </w:pPr>
+      <w:r>
+        <w:rPr>
+          <w:rFonts w:ascii="Lato" w:eastAsia="Times New Roman" w:hAnsi="Lato" w:cs="Times New Roman"/>
+          <w:spacing w:val="8"/>
+          <w:sz w:val="24"/>
+          <w:szCs w:val="24"/>
+          <w:bdr w:val="none" w:sz="0" w:space="0" w:color="auto" w:frame="1"/>
+          <w:lang w:val="en-US"/>
+        </w:rPr>
+        <w:t>I – Interface Segregation Principle (ISP)</w:t>
+      </w:r>
+    </w:p>
+    <w:p>
+      <w:pPr>
+        <w:shd w:val="clear" w:color="auto" w:fill="FFFFFF"/>
+        <w:spacing w:after="0" w:line="240" w:lineRule="auto"/>
+        <w:ind w:left="720"/>
+        <w:rPr>
+          <w:rFonts w:ascii="Lato" w:eastAsia="Times New Roman" w:hAnsi="Lato" w:cs="Times New Roman"/>
+          <w:spacing w:val="8"/>
+          <w:sz w:val="24"/>
+          <w:szCs w:val="24"/>
+          <w:bdr w:val="none" w:sz="0" w:space="0" w:color="auto" w:frame="1"/>
+        </w:rPr>
+      </w:pPr>
+      <w:r>
+        <w:rPr>
+          <w:rFonts w:ascii="Lato" w:eastAsia="Times New Roman" w:hAnsi="Lato" w:cs="Times New Roman"/>
+          <w:spacing w:val="8"/>
+          <w:sz w:val="24"/>
+          <w:szCs w:val="24"/>
+          <w:bdr w:val="none" w:sz="0" w:space="0" w:color="auto" w:frame="1"/>
+        </w:rPr>
+        <w:t xml:space="preserve">En este principio </w:t>
+      </w:r>
+      <w:r>
+        <w:rPr>
+          <w:rFonts w:ascii="Lato" w:eastAsia="Times New Roman" w:hAnsi="Lato" w:cs="Times New Roman"/>
+          <w:spacing w:val="8"/>
+          <w:sz w:val="24"/>
+          <w:szCs w:val="24"/>
+          <w:bdr w:val="none" w:sz="0" w:space="0" w:color="auto" w:frame="1"/>
+        </w:rPr>
+        <w:t xml:space="preserve">nos recomienda que </w:t>
+      </w:r>
+      <w:r>
+        <w:rPr>
+          <w:rFonts w:ascii="Lato" w:eastAsia="Times New Roman" w:hAnsi="Lato" w:cs="Times New Roman"/>
+          <w:spacing w:val="8"/>
+          <w:sz w:val="24"/>
+          <w:szCs w:val="24"/>
+          <w:bdr w:val="none" w:sz="0" w:space="0" w:color="auto" w:frame="1"/>
+        </w:rPr>
+        <w:t>hagamos</w:t>
+      </w:r>
+      <w:r>
+        <w:rPr>
+          <w:rFonts w:ascii="Lato" w:eastAsia="Times New Roman" w:hAnsi="Lato" w:cs="Times New Roman"/>
+          <w:spacing w:val="8"/>
+          <w:sz w:val="24"/>
+          <w:szCs w:val="24"/>
+          <w:bdr w:val="none" w:sz="0" w:space="0" w:color="auto" w:frame="1"/>
+        </w:rPr>
+        <w:t xml:space="preserve"> interfaces que sean específicas para un tipo de cliente</w:t>
+      </w:r>
+      <w:r>
+        <w:rPr>
+          <w:rFonts w:ascii="Lato" w:eastAsia="Times New Roman" w:hAnsi="Lato" w:cs="Times New Roman"/>
+          <w:spacing w:val="8"/>
+          <w:sz w:val="24"/>
+          <w:szCs w:val="24"/>
+          <w:bdr w:val="none" w:sz="0" w:space="0" w:color="auto" w:frame="1"/>
+        </w:rPr>
+        <w:t>.</w:t>
+      </w:r>
+    </w:p>
+    <w:p>
+      <w:pPr>
+        <w:shd w:val="clear" w:color="auto" w:fill="FFFFFF"/>
+        <w:spacing w:after="0" w:line="240" w:lineRule="auto"/>
+        <w:ind w:left="720"/>
+        <w:rPr>
+          <w:rFonts w:ascii="Lato" w:eastAsia="Times New Roman" w:hAnsi="Lato" w:cs="Times New Roman"/>
+          <w:spacing w:val="8"/>
+          <w:sz w:val="24"/>
+          <w:szCs w:val="24"/>
+          <w:bdr w:val="none" w:sz="0" w:space="0" w:color="auto" w:frame="1"/>
+        </w:rPr>
+      </w:pPr>
+    </w:p>
+    <w:p>
+      <w:pPr>
+        <w:shd w:val="clear" w:color="auto" w:fill="FFFFFF"/>
+        <w:spacing w:after="0" w:line="240" w:lineRule="auto"/>
+        <w:ind w:left="720"/>
+        <w:rPr>
+          <w:rFonts w:ascii="Lato" w:eastAsia="Times New Roman" w:hAnsi="Lato" w:cs="Times New Roman"/>
+          <w:spacing w:val="8"/>
+          <w:sz w:val="24"/>
+          <w:szCs w:val="24"/>
+          <w:lang w:val="en-US"/>
+        </w:rPr>
+      </w:pPr>
+      <w:r>
+        <w:rPr>
+          <w:rFonts w:ascii="Lato" w:eastAsia="Times New Roman" w:hAnsi="Lato" w:cs="Times New Roman"/>
+          <w:spacing w:val="8"/>
+          <w:sz w:val="24"/>
+          <w:szCs w:val="24"/>
+          <w:bdr w:val="none" w:sz="0" w:space="0" w:color="auto" w:frame="1"/>
+          <w:lang w:val="en-US"/>
+        </w:rPr>
+        <w:t>D – Dependency Inversion Principle (DIP)</w:t>
+      </w:r>
+    </w:p>
+    <w:p>
+      <w:pPr>
+        <w:spacing w:after="0" w:line="240" w:lineRule="auto"/>
+        <w:textAlignment w:val="baseline"/>
+        <w:rPr>
+          <w:rFonts w:ascii="Arial" w:eastAsia="Times New Roman" w:hAnsi="Arial" w:cs="Arial"/>
+          <w:sz w:val="24"/>
+          <w:szCs w:val="24"/>
+          <w:lang w:eastAsia="es-CO"/>
+        </w:rPr>
+      </w:pPr>
+      <w:r>
+        <w:rPr>
+          <w:rFonts w:ascii="Arial" w:eastAsia="Times New Roman" w:hAnsi="Arial" w:cs="Arial"/>
+          <w:sz w:val="24"/>
+          <w:szCs w:val="24"/>
+          <w:lang w:val="en-US" w:eastAsia="es-CO"/>
+        </w:rPr>
+        <w:tab/>
+      </w:r>
+      <w:r>
+        <w:rPr>
+          <w:rFonts w:ascii="Arial" w:eastAsia="Times New Roman" w:hAnsi="Arial" w:cs="Arial"/>
+          <w:sz w:val="24"/>
+          <w:szCs w:val="24"/>
+          <w:lang w:eastAsia="es-CO"/>
+        </w:rPr>
+        <w:t>En este principio nos recomiendan dos importantes premisas</w:t>
+      </w:r>
+      <w:r>
+        <w:rPr>
+          <w:rFonts w:ascii="Arial" w:eastAsia="Times New Roman" w:hAnsi="Arial" w:cs="Arial"/>
+          <w:sz w:val="24"/>
+          <w:szCs w:val="24"/>
+          <w:lang w:eastAsia="es-CO"/>
+        </w:rPr>
+        <w:t>:</w:t>
+      </w:r>
+    </w:p>
+    <w:p>
+      <w:pPr>
+        <w:spacing w:after="0" w:line="240" w:lineRule="auto"/>
+        <w:ind w:left="708"/>
+        <w:textAlignment w:val="baseline"/>
+        <w:rPr>
+          <w:rFonts w:ascii="Lato" w:eastAsia="Times New Roman" w:hAnsi="Lato" w:cs="Times New Roman"/>
+          <w:spacing w:val="8"/>
+          <w:sz w:val="24"/>
+          <w:szCs w:val="24"/>
+          <w:bdr w:val="none" w:sz="0" w:space="0" w:color="auto" w:frame="1"/>
+        </w:rPr>
+      </w:pPr>
+      <w:r>
+        <w:rPr>
+          <w:rFonts w:ascii="Lato" w:hAnsi="Lato"/>
+          <w:color w:val="2A2F35"/>
+          <w:spacing w:val="8"/>
+          <w:shd w:val="clear" w:color="auto" w:fill="FFFFFF"/>
+        </w:rPr>
+        <w:t>L</w:t>
+      </w:r>
+      <w:r>
+        <w:rPr>
+          <w:rFonts w:ascii="Arial" w:eastAsia="Times New Roman" w:hAnsi="Arial" w:cs="Arial"/>
+          <w:sz w:val="24"/>
+          <w:szCs w:val="24"/>
+          <w:lang w:eastAsia="es-CO"/>
+        </w:rPr>
+        <w:t>os módulos de alto nivel </w:t>
+      </w:r>
+      <w:r>
+        <w:rPr>
+          <w:rFonts w:ascii="Lato" w:eastAsia="Times New Roman" w:hAnsi="Lato" w:cs="Times New Roman"/>
+          <w:spacing w:val="8"/>
+          <w:sz w:val="24"/>
+          <w:szCs w:val="24"/>
+          <w:bdr w:val="none" w:sz="0" w:space="0" w:color="auto" w:frame="1"/>
+        </w:rPr>
+        <w:t>no deberían depender de módulos de bajo nivel.</w:t>
+      </w:r>
+    </w:p>
+    <w:p>
+      <w:pPr>
+        <w:spacing w:after="0" w:line="240" w:lineRule="auto"/>
+        <w:ind w:left="708"/>
+        <w:textAlignment w:val="baseline"/>
+        <w:rPr>
+          <w:rFonts w:ascii="Arial" w:eastAsia="Times New Roman" w:hAnsi="Arial" w:cs="Arial"/>
+          <w:sz w:val="24"/>
+          <w:szCs w:val="24"/>
+          <w:lang w:eastAsia="es-CO"/>
+        </w:rPr>
+      </w:pPr>
+      <w:r>
+        <w:rPr>
+          <w:rFonts w:ascii="Lato" w:hAnsi="Lato"/>
+          <w:color w:val="2A2F35"/>
+          <w:spacing w:val="8"/>
+          <w:shd w:val="clear" w:color="auto" w:fill="FFFFFF"/>
+        </w:rPr>
+        <w:t>Las abstracciones no deberían depender de los detalles</w:t>
+      </w:r>
+      <w:r>
+        <w:rPr>
+          <w:rFonts w:ascii="Lato" w:hAnsi="Lato"/>
+          <w:color w:val="2A2F35"/>
+          <w:spacing w:val="8"/>
+          <w:shd w:val="clear" w:color="auto" w:fill="FFFFFF"/>
+        </w:rPr>
+        <w:t>.</w:t>
+      </w:r>
+    </w:p>
+    <w:p>
+      <w:pPr>
+        <w:spacing w:after="0" w:line="240" w:lineRule="auto"/>
+        <w:ind w:left="720"/>
+        <w:textAlignment w:val="baseline"/>
+        <w:rPr>
+          <w:rFonts w:ascii="Arial" w:eastAsia="Times New Roman" w:hAnsi="Arial" w:cs="Arial"/>
+          <w:sz w:val="24"/>
+          <w:szCs w:val="24"/>
+          <w:lang w:eastAsia="es-CO"/>
+        </w:rPr>
+      </w:pPr>
+    </w:p>
+    <w:p>
+      <w:pPr>
+        <w:spacing w:after="0" w:line="240" w:lineRule="auto"/>
+        <w:ind w:left="720"/>
+        <w:textAlignment w:val="baseline"/>
+        <w:rPr>
+          <w:rFonts w:ascii="Arial" w:eastAsia="Times New Roman" w:hAnsi="Arial" w:cs="Arial"/>
+          <w:sz w:val="24"/>
+          <w:szCs w:val="24"/>
+          <w:lang w:eastAsia="es-CO"/>
+        </w:rPr>
+      </w:pPr>
     </w:p>
     <w:p>
       <w:pPr>
@@ -3147,6 +5911,7 @@
           <w:rFonts w:ascii="Arial" w:eastAsia="Times New Roman" w:hAnsi="Arial" w:cs="Arial"/>
           <w:sz w:val="24"/>
           <w:szCs w:val="24"/>
+          <w:highlight w:val="green"/>
           <w:lang w:eastAsia="es-CO"/>
         </w:rPr>
       </w:pPr>
@@ -3156,6 +5921,7 @@
           <w:rFonts w:ascii="Arial" w:eastAsia="Times New Roman" w:hAnsi="Arial" w:cs="Arial"/>
           <w:sz w:val="24"/>
           <w:szCs w:val="24"/>
+          <w:highlight w:val="green"/>
           <w:lang w:eastAsia="es-CO"/>
         </w:rPr>
         <w:t>git</w:t>
@@ -3166,6 +5932,7 @@
           <w:rFonts w:ascii="Arial" w:eastAsia="Times New Roman" w:hAnsi="Arial" w:cs="Arial"/>
           <w:sz w:val="24"/>
           <w:szCs w:val="24"/>
+          <w:highlight w:val="green"/>
           <w:lang w:eastAsia="es-CO"/>
         </w:rPr>
         <w:t> clone </w:t>
@@ -3351,6 +6118,7 @@
           <w:rFonts w:ascii="Arial" w:eastAsia="Times New Roman" w:hAnsi="Arial" w:cs="Arial"/>
           <w:sz w:val="24"/>
           <w:szCs w:val="24"/>
+          <w:highlight w:val="green"/>
           <w:lang w:eastAsia="es-CO"/>
         </w:rPr>
       </w:pPr>
@@ -3360,6 +6128,7 @@
           <w:rFonts w:ascii="Arial" w:eastAsia="Times New Roman" w:hAnsi="Arial" w:cs="Arial"/>
           <w:sz w:val="24"/>
           <w:szCs w:val="24"/>
+          <w:highlight w:val="green"/>
           <w:lang w:eastAsia="es-CO"/>
         </w:rPr>
         <w:t>git</w:t>
@@ -3370,6 +6139,7 @@
           <w:rFonts w:ascii="Arial" w:eastAsia="Times New Roman" w:hAnsi="Arial" w:cs="Arial"/>
           <w:sz w:val="24"/>
           <w:szCs w:val="24"/>
+          <w:highlight w:val="green"/>
           <w:lang w:eastAsia="es-CO"/>
         </w:rPr>
         <w:t> </w:t>
@@ -3380,6 +6150,7 @@
           <w:rFonts w:ascii="Arial" w:eastAsia="Times New Roman" w:hAnsi="Arial" w:cs="Arial"/>
           <w:sz w:val="24"/>
           <w:szCs w:val="24"/>
+          <w:highlight w:val="green"/>
           <w:lang w:eastAsia="es-CO"/>
         </w:rPr>
         <w:t>checkout</w:t>
@@ -3390,6 +6161,7 @@
           <w:rFonts w:ascii="Arial" w:eastAsia="Times New Roman" w:hAnsi="Arial" w:cs="Arial"/>
           <w:sz w:val="24"/>
           <w:szCs w:val="24"/>
+          <w:highlight w:val="green"/>
           <w:lang w:eastAsia="es-CO"/>
         </w:rPr>
         <w:t> -b </w:t>
@@ -3400,6 +6172,7 @@
           <w:rFonts w:ascii="Arial" w:eastAsia="Times New Roman" w:hAnsi="Arial" w:cs="Arial"/>
           <w:sz w:val="24"/>
           <w:szCs w:val="24"/>
+          <w:highlight w:val="green"/>
           <w:lang w:eastAsia="es-CO"/>
         </w:rPr>
         <w:t>develop</w:t>
@@ -3410,6 +6183,7 @@
           <w:rFonts w:ascii="Arial" w:eastAsia="Times New Roman" w:hAnsi="Arial" w:cs="Arial"/>
           <w:sz w:val="24"/>
           <w:szCs w:val="24"/>
+          <w:highlight w:val="green"/>
           <w:lang w:eastAsia="es-CO"/>
         </w:rPr>
         <w:t> </w:t>
@@ -3603,7 +6377,7 @@
 </file>
 
 <file path=word/endnotes.xml><?xml version="1.0" encoding="utf-8"?>
-<w:endnotes xmlns:wpc="http://schemas.microsoft.com/office/word/2010/wordprocessingCanvas" xmlns:cx="http://schemas.microsoft.com/office/drawing/2014/chartex" xmlns:cx1="http://schemas.microsoft.com/office/drawing/2015/9/8/chartex" xmlns:cx2="http://schemas.microsoft.com/office/drawing/2015/10/21/chartex" xmlns:cx3="http://schemas.microsoft.com/office/drawing/2016/5/9/chartex" xmlns:cx4="http://schemas.microsoft.com/office/drawing/2016/5/10/chartex" xmlns:cx5="http://schemas.microsoft.com/office/drawing/2016/5/11/chartex" xmlns:cx6="http://schemas.microsoft.com/office/drawing/2016/5/12/chartex" xmlns:cx7="http://schemas.microsoft.com/office/drawing/2016/5/13/chartex" xmlns:cx8="http://schemas.microsoft.com/office/drawing/2016/5/14/chartex" xmlns:mc="http://schemas.openxmlformats.org/markup-compatibility/2006" xmlns:aink="http://schemas.microsoft.com/office/drawing/2016/ink" xmlns:am3d="http://schemas.microsoft.com/office/drawing/2017/model3d" xmlns:o="urn:schemas-microsoft-com:office:office" xmlns:oel="http://schemas.microsoft.com/office/2019/extlst" xmlns:r="http://schemas.openxmlformats.org/officeDocument/2006/relationships" xmlns:m="http://schemas.openxmlformats.org/officeDocument/2006/math" xmlns:v="urn:schemas-microsoft-com:vml" xmlns:wp14="http://schemas.microsoft.com/office/word/2010/wordprocessingDrawing" xmlns:wp="http://schemas.openxmlformats.org/drawingml/2006/wordprocessingDrawing" xmlns:w10="urn:schemas-microsoft-com:office:word" xmlns:w="http://schemas.openxmlformats.org/wordprocessingml/2006/main" xmlns:w14="http://schemas.microsoft.com/office/word/2010/wordml" xmlns:w15="http://schemas.microsoft.com/office/word/2012/wordml" xmlns:w16cex="http://schemas.microsoft.com/office/word/2018/wordml/cex" xmlns:w16cid="http://schemas.microsoft.com/office/word/2016/wordml/cid" xmlns:w16="http://schemas.microsoft.com/office/word/2018/wordml" xmlns:w16sdtdh="http://schemas.microsoft.com/office/word/2020/wordml/sdtdatahash" xmlns:w16se="http://schemas.microsoft.com/office/word/2015/wordml/symex" xmlns:wpg="http://schemas.microsoft.com/office/word/2010/wordprocessingGroup" xmlns:wpi="http://schemas.microsoft.com/office/word/2010/wordprocessingInk" xmlns:wne="http://schemas.microsoft.com/office/word/2006/wordml" xmlns:wps="http://schemas.microsoft.com/office/word/2010/wordprocessingShape" mc:Ignorable="w14 w15 w16se w16cid w16 w16cex w16sdtdh wp14">
+<w:endnotes xmlns:wpc="http://schemas.microsoft.com/office/word/2010/wordprocessingCanvas" xmlns:cx="http://schemas.microsoft.com/office/drawing/2014/chartex" xmlns:mc="http://schemas.openxmlformats.org/markup-compatibility/2006" xmlns:o="urn:schemas-microsoft-com:office:office" xmlns:r="http://schemas.openxmlformats.org/officeDocument/2006/relationships" xmlns:m="http://schemas.openxmlformats.org/officeDocument/2006/math" xmlns:v="urn:schemas-microsoft-com:vml" xmlns:wp14="http://schemas.microsoft.com/office/word/2010/wordprocessingDrawing" xmlns:wp="http://schemas.openxmlformats.org/drawingml/2006/wordprocessingDrawing" xmlns:w10="urn:schemas-microsoft-com:office:word" xmlns:w="http://schemas.openxmlformats.org/wordprocessingml/2006/main" xmlns:w14="http://schemas.microsoft.com/office/word/2010/wordml" xmlns:w15="http://schemas.microsoft.com/office/word/2012/wordml" xmlns:w16se="http://schemas.microsoft.com/office/word/2015/wordml/symex" xmlns:wpg="http://schemas.microsoft.com/office/word/2010/wordprocessingGroup" xmlns:wpi="http://schemas.microsoft.com/office/word/2010/wordprocessingInk" xmlns:wne="http://schemas.microsoft.com/office/word/2006/wordml" xmlns:wps="http://schemas.microsoft.com/office/word/2010/wordprocessingShape" mc:Ignorable="w14 w15 w16se wp14">
   <w:endnote w:type="separator" w:id="-1">
     <w:p>
       <w:pPr>
@@ -3628,7 +6402,7 @@
 </file>
 
 <file path=word/footnotes.xml><?xml version="1.0" encoding="utf-8"?>
-<w:footnotes xmlns:wpc="http://schemas.microsoft.com/office/word/2010/wordprocessingCanvas" xmlns:cx="http://schemas.microsoft.com/office/drawing/2014/chartex" xmlns:cx1="http://schemas.microsoft.com/office/drawing/2015/9/8/chartex" xmlns:cx2="http://schemas.microsoft.com/office/drawing/2015/10/21/chartex" xmlns:cx3="http://schemas.microsoft.com/office/drawing/2016/5/9/chartex" xmlns:cx4="http://schemas.microsoft.com/office/drawing/2016/5/10/chartex" xmlns:cx5="http://schemas.microsoft.com/office/drawing/2016/5/11/chartex" xmlns:cx6="http://schemas.microsoft.com/office/drawing/2016/5/12/chartex" xmlns:cx7="http://schemas.microsoft.com/office/drawing/2016/5/13/chartex" xmlns:cx8="http://schemas.microsoft.com/office/drawing/2016/5/14/chartex" xmlns:mc="http://schemas.openxmlformats.org/markup-compatibility/2006" xmlns:aink="http://schemas.microsoft.com/office/drawing/2016/ink" xmlns:am3d="http://schemas.microsoft.com/office/drawing/2017/model3d" xmlns:o="urn:schemas-microsoft-com:office:office" xmlns:oel="http://schemas.microsoft.com/office/2019/extlst" xmlns:r="http://schemas.openxmlformats.org/officeDocument/2006/relationships" xmlns:m="http://schemas.openxmlformats.org/officeDocument/2006/math" xmlns:v="urn:schemas-microsoft-com:vml" xmlns:wp14="http://schemas.microsoft.com/office/word/2010/wordprocessingDrawing" xmlns:wp="http://schemas.openxmlformats.org/drawingml/2006/wordprocessingDrawing" xmlns:w10="urn:schemas-microsoft-com:office:word" xmlns:w="http://schemas.openxmlformats.org/wordprocessingml/2006/main" xmlns:w14="http://schemas.microsoft.com/office/word/2010/wordml" xmlns:w15="http://schemas.microsoft.com/office/word/2012/wordml" xmlns:w16cex="http://schemas.microsoft.com/office/word/2018/wordml/cex" xmlns:w16cid="http://schemas.microsoft.com/office/word/2016/wordml/cid" xmlns:w16="http://schemas.microsoft.com/office/word/2018/wordml" xmlns:w16sdtdh="http://schemas.microsoft.com/office/word/2020/wordml/sdtdatahash" xmlns:w16se="http://schemas.microsoft.com/office/word/2015/wordml/symex" xmlns:wpg="http://schemas.microsoft.com/office/word/2010/wordprocessingGroup" xmlns:wpi="http://schemas.microsoft.com/office/word/2010/wordprocessingInk" xmlns:wne="http://schemas.microsoft.com/office/word/2006/wordml" xmlns:wps="http://schemas.microsoft.com/office/word/2010/wordprocessingShape" mc:Ignorable="w14 w15 w16se w16cid w16 w16cex w16sdtdh wp14">
+<w:footnotes xmlns:wpc="http://schemas.microsoft.com/office/word/2010/wordprocessingCanvas" xmlns:cx="http://schemas.microsoft.com/office/drawing/2014/chartex" xmlns:mc="http://schemas.openxmlformats.org/markup-compatibility/2006" xmlns:o="urn:schemas-microsoft-com:office:office" xmlns:r="http://schemas.openxmlformats.org/officeDocument/2006/relationships" xmlns:m="http://schemas.openxmlformats.org/officeDocument/2006/math" xmlns:v="urn:schemas-microsoft-com:vml" xmlns:wp14="http://schemas.microsoft.com/office/word/2010/wordprocessingDrawing" xmlns:wp="http://schemas.openxmlformats.org/drawingml/2006/wordprocessingDrawing" xmlns:w10="urn:schemas-microsoft-com:office:word" xmlns:w="http://schemas.openxmlformats.org/wordprocessingml/2006/main" xmlns:w14="http://schemas.microsoft.com/office/word/2010/wordml" xmlns:w15="http://schemas.microsoft.com/office/word/2012/wordml" xmlns:w16se="http://schemas.microsoft.com/office/word/2015/wordml/symex" xmlns:wpg="http://schemas.microsoft.com/office/word/2010/wordprocessingGroup" xmlns:wpi="http://schemas.microsoft.com/office/word/2010/wordprocessingInk" xmlns:wne="http://schemas.microsoft.com/office/word/2006/wordml" xmlns:wps="http://schemas.microsoft.com/office/word/2010/wordprocessingShape" mc:Ignorable="w14 w15 w16se wp14">
   <w:footnote w:type="separator" w:id="-1">
     <w:p>
       <w:pPr>
@@ -3653,7 +6427,7 @@
 </file>
 
 <file path=word/header1.xml><?xml version="1.0" encoding="utf-8"?>
-<w:hdr xmlns:wpc="http://schemas.microsoft.com/office/word/2010/wordprocessingCanvas" xmlns:cx="http://schemas.microsoft.com/office/drawing/2014/chartex" xmlns:cx1="http://schemas.microsoft.com/office/drawing/2015/9/8/chartex" xmlns:cx2="http://schemas.microsoft.com/office/drawing/2015/10/21/chartex" xmlns:cx3="http://schemas.microsoft.com/office/drawing/2016/5/9/chartex" xmlns:cx4="http://schemas.microsoft.com/office/drawing/2016/5/10/chartex" xmlns:cx5="http://schemas.microsoft.com/office/drawing/2016/5/11/chartex" xmlns:cx6="http://schemas.microsoft.com/office/drawing/2016/5/12/chartex" xmlns:cx7="http://schemas.microsoft.com/office/drawing/2016/5/13/chartex" xmlns:cx8="http://schemas.microsoft.com/office/drawing/2016/5/14/chartex" xmlns:mc="http://schemas.openxmlformats.org/markup-compatibility/2006" xmlns:aink="http://schemas.microsoft.com/office/drawing/2016/ink" xmlns:am3d="http://schemas.microsoft.com/office/drawing/2017/model3d" xmlns:o="urn:schemas-microsoft-com:office:office" xmlns:oel="http://schemas.microsoft.com/office/2019/extlst" xmlns:r="http://schemas.openxmlformats.org/officeDocument/2006/relationships" xmlns:m="http://schemas.openxmlformats.org/officeDocument/2006/math" xmlns:v="urn:schemas-microsoft-com:vml" xmlns:wp14="http://schemas.microsoft.com/office/word/2010/wordprocessingDrawing" xmlns:wp="http://schemas.openxmlformats.org/drawingml/2006/wordprocessingDrawing" xmlns:w10="urn:schemas-microsoft-com:office:word" xmlns:w="http://schemas.openxmlformats.org/wordprocessingml/2006/main" xmlns:w14="http://schemas.microsoft.com/office/word/2010/wordml" xmlns:w15="http://schemas.microsoft.com/office/word/2012/wordml" xmlns:w16cex="http://schemas.microsoft.com/office/word/2018/wordml/cex" xmlns:w16cid="http://schemas.microsoft.com/office/word/2016/wordml/cid" xmlns:w16="http://schemas.microsoft.com/office/word/2018/wordml" xmlns:w16sdtdh="http://schemas.microsoft.com/office/word/2020/wordml/sdtdatahash" xmlns:w16se="http://schemas.microsoft.com/office/word/2015/wordml/symex" xmlns:wpg="http://schemas.microsoft.com/office/word/2010/wordprocessingGroup" xmlns:wpi="http://schemas.microsoft.com/office/word/2010/wordprocessingInk" xmlns:wne="http://schemas.microsoft.com/office/word/2006/wordml" xmlns:wps="http://schemas.microsoft.com/office/word/2010/wordprocessingShape" mc:Ignorable="w14 w15 w16se w16cid w16 w16cex w16sdtdh wp14">
+<w:hdr xmlns:wpc="http://schemas.microsoft.com/office/word/2010/wordprocessingCanvas" xmlns:cx="http://schemas.microsoft.com/office/drawing/2014/chartex" xmlns:mc="http://schemas.openxmlformats.org/markup-compatibility/2006" xmlns:o="urn:schemas-microsoft-com:office:office" xmlns:r="http://schemas.openxmlformats.org/officeDocument/2006/relationships" xmlns:m="http://schemas.openxmlformats.org/officeDocument/2006/math" xmlns:v="urn:schemas-microsoft-com:vml" xmlns:wp14="http://schemas.microsoft.com/office/word/2010/wordprocessingDrawing" xmlns:wp="http://schemas.openxmlformats.org/drawingml/2006/wordprocessingDrawing" xmlns:w10="urn:schemas-microsoft-com:office:word" xmlns:w="http://schemas.openxmlformats.org/wordprocessingml/2006/main" xmlns:w14="http://schemas.microsoft.com/office/word/2010/wordml" xmlns:w15="http://schemas.microsoft.com/office/word/2012/wordml" xmlns:w16se="http://schemas.microsoft.com/office/word/2015/wordml/symex" xmlns:wpg="http://schemas.microsoft.com/office/word/2010/wordprocessingGroup" xmlns:wpi="http://schemas.microsoft.com/office/word/2010/wordprocessingInk" xmlns:wne="http://schemas.microsoft.com/office/word/2006/wordml" xmlns:wps="http://schemas.microsoft.com/office/word/2010/wordprocessingShape" mc:Ignorable="w14 w15 w16se wp14">
   <w:p>
     <w:pPr>
       <w:pStyle w:val="Encabezado"/>
@@ -3664,6 +6438,7 @@
         <w:noProof/>
         <w:sz w:val="18"/>
         <w:szCs w:val="18"/>
+        <w:lang w:val="en-US"/>
       </w:rPr>
       <w:drawing>
         <wp:anchor distT="0" distB="0" distL="114300" distR="114300" simplePos="0" relativeHeight="251659264" behindDoc="1" locked="0" layoutInCell="1" allowOverlap="1" wp14:anchorId="0F04074A" wp14:editId="2942DE9A">
@@ -3735,7 +6510,7 @@
 </file>
 
 <file path=word/numbering.xml><?xml version="1.0" encoding="utf-8"?>
-<w:numbering xmlns:wpc="http://schemas.microsoft.com/office/word/2010/wordprocessingCanvas" xmlns:cx="http://schemas.microsoft.com/office/drawing/2014/chartex" xmlns:cx1="http://schemas.microsoft.com/office/drawing/2015/9/8/chartex" xmlns:cx2="http://schemas.microsoft.com/office/drawing/2015/10/21/chartex" xmlns:cx3="http://schemas.microsoft.com/office/drawing/2016/5/9/chartex" xmlns:cx4="http://schemas.microsoft.com/office/drawing/2016/5/10/chartex" xmlns:cx5="http://schemas.microsoft.com/office/drawing/2016/5/11/chartex" xmlns:cx6="http://schemas.microsoft.com/office/drawing/2016/5/12/chartex" xmlns:cx7="http://schemas.microsoft.com/office/drawing/2016/5/13/chartex" xmlns:cx8="http://schemas.microsoft.com/office/drawing/2016/5/14/chartex" xmlns:mc="http://schemas.openxmlformats.org/markup-compatibility/2006" xmlns:aink="http://schemas.microsoft.com/office/drawing/2016/ink" xmlns:am3d="http://schemas.microsoft.com/office/drawing/2017/model3d" xmlns:o="urn:schemas-microsoft-com:office:office" xmlns:oel="http://schemas.microsoft.com/office/2019/extlst" xmlns:r="http://schemas.openxmlformats.org/officeDocument/2006/relationships" xmlns:m="http://schemas.openxmlformats.org/officeDocument/2006/math" xmlns:v="urn:schemas-microsoft-com:vml" xmlns:wp14="http://schemas.microsoft.com/office/word/2010/wordprocessingDrawing" xmlns:wp="http://schemas.openxmlformats.org/drawingml/2006/wordprocessingDrawing" xmlns:w10="urn:schemas-microsoft-com:office:word" xmlns:w="http://schemas.openxmlformats.org/wordprocessingml/2006/main" xmlns:w14="http://schemas.microsoft.com/office/word/2010/wordml" xmlns:w15="http://schemas.microsoft.com/office/word/2012/wordml" xmlns:w16cex="http://schemas.microsoft.com/office/word/2018/wordml/cex" xmlns:w16cid="http://schemas.microsoft.com/office/word/2016/wordml/cid" xmlns:w16="http://schemas.microsoft.com/office/word/2018/wordml" xmlns:w16sdtdh="http://schemas.microsoft.com/office/word/2020/wordml/sdtdatahash" xmlns:w16se="http://schemas.microsoft.com/office/word/2015/wordml/symex" xmlns:wpg="http://schemas.microsoft.com/office/word/2010/wordprocessingGroup" xmlns:wpi="http://schemas.microsoft.com/office/word/2010/wordprocessingInk" xmlns:wne="http://schemas.microsoft.com/office/word/2006/wordml" xmlns:wps="http://schemas.microsoft.com/office/word/2010/wordprocessingShape" mc:Ignorable="w14 w15 w16se w16cid w16 w16cex w16sdtdh wp14">
+<w:numbering xmlns:wpc="http://schemas.microsoft.com/office/word/2010/wordprocessingCanvas" xmlns:cx="http://schemas.microsoft.com/office/drawing/2014/chartex" xmlns:mc="http://schemas.openxmlformats.org/markup-compatibility/2006" xmlns:o="urn:schemas-microsoft-com:office:office" xmlns:r="http://schemas.openxmlformats.org/officeDocument/2006/relationships" xmlns:m="http://schemas.openxmlformats.org/officeDocument/2006/math" xmlns:v="urn:schemas-microsoft-com:vml" xmlns:wp14="http://schemas.microsoft.com/office/word/2010/wordprocessingDrawing" xmlns:wp="http://schemas.openxmlformats.org/drawingml/2006/wordprocessingDrawing" xmlns:w10="urn:schemas-microsoft-com:office:word" xmlns:w="http://schemas.openxmlformats.org/wordprocessingml/2006/main" xmlns:w14="http://schemas.microsoft.com/office/word/2010/wordml" xmlns:w15="http://schemas.microsoft.com/office/word/2012/wordml" xmlns:w16se="http://schemas.microsoft.com/office/word/2015/wordml/symex" xmlns:wpg="http://schemas.microsoft.com/office/word/2010/wordprocessingGroup" xmlns:wpi="http://schemas.microsoft.com/office/word/2010/wordprocessingInk" xmlns:wne="http://schemas.microsoft.com/office/word/2006/wordml" xmlns:wps="http://schemas.microsoft.com/office/word/2010/wordprocessingShape" mc:Ignorable="w14 w15 w16se wp14">
   <w:abstractNum w:abstractNumId="0" w15:restartNumberingAfterBreak="0">
     <w:nsid w:val="03754CB0"/>
     <w:multiLevelType w:val="multilevel"/>
@@ -4091,7 +6866,7 @@
         <w:ind w:left="720" w:hanging="360"/>
       </w:pPr>
     </w:lvl>
-    <w:lvl w:ilvl="1" w:tentative="1">
+    <w:lvl w:ilvl="1">
       <w:start w:val="1"/>
       <w:numFmt w:val="lowerLetter"/>
       <w:lvlText w:val="%2."/>
@@ -4103,7 +6878,7 @@
         <w:ind w:left="1440" w:hanging="360"/>
       </w:pPr>
     </w:lvl>
-    <w:lvl w:ilvl="2" w:tentative="1">
+    <w:lvl w:ilvl="2">
       <w:start w:val="1"/>
       <w:numFmt w:val="lowerLetter"/>
       <w:lvlText w:val="%3."/>
@@ -5432,6 +8207,155 @@
     </w:lvl>
   </w:abstractNum>
   <w:abstractNum w:abstractNumId="15" w15:restartNumberingAfterBreak="0">
+    <w:nsid w:val="211D7BC9"/>
+    <w:multiLevelType w:val="multilevel"/>
+    <w:tmpl w:val="511E57EA"/>
+    <w:lvl w:ilvl="0">
+      <w:start w:val="1"/>
+      <w:numFmt w:val="bullet"/>
+      <w:lvlText w:val=""/>
+      <w:lvlJc w:val="left"/>
+      <w:pPr>
+        <w:tabs>
+          <w:tab w:val="num" w:pos="720"/>
+        </w:tabs>
+        <w:ind w:left="720" w:hanging="360"/>
+      </w:pPr>
+      <w:rPr>
+        <w:rFonts w:ascii="Symbol" w:hAnsi="Symbol" w:hint="default"/>
+        <w:sz w:val="20"/>
+      </w:rPr>
+    </w:lvl>
+    <w:lvl w:ilvl="1" w:tentative="1">
+      <w:start w:val="1"/>
+      <w:numFmt w:val="bullet"/>
+      <w:lvlText w:val=""/>
+      <w:lvlJc w:val="left"/>
+      <w:pPr>
+        <w:tabs>
+          <w:tab w:val="num" w:pos="1440"/>
+        </w:tabs>
+        <w:ind w:left="1440" w:hanging="360"/>
+      </w:pPr>
+      <w:rPr>
+        <w:rFonts w:ascii="Symbol" w:hAnsi="Symbol" w:hint="default"/>
+        <w:sz w:val="20"/>
+      </w:rPr>
+    </w:lvl>
+    <w:lvl w:ilvl="2" w:tentative="1">
+      <w:start w:val="1"/>
+      <w:numFmt w:val="bullet"/>
+      <w:lvlText w:val=""/>
+      <w:lvlJc w:val="left"/>
+      <w:pPr>
+        <w:tabs>
+          <w:tab w:val="num" w:pos="2160"/>
+        </w:tabs>
+        <w:ind w:left="2160" w:hanging="360"/>
+      </w:pPr>
+      <w:rPr>
+        <w:rFonts w:ascii="Symbol" w:hAnsi="Symbol" w:hint="default"/>
+        <w:sz w:val="20"/>
+      </w:rPr>
+    </w:lvl>
+    <w:lvl w:ilvl="3" w:tentative="1">
+      <w:start w:val="1"/>
+      <w:numFmt w:val="bullet"/>
+      <w:lvlText w:val=""/>
+      <w:lvlJc w:val="left"/>
+      <w:pPr>
+        <w:tabs>
+          <w:tab w:val="num" w:pos="2880"/>
+        </w:tabs>
+        <w:ind w:left="2880" w:hanging="360"/>
+      </w:pPr>
+      <w:rPr>
+        <w:rFonts w:ascii="Symbol" w:hAnsi="Symbol" w:hint="default"/>
+        <w:sz w:val="20"/>
+      </w:rPr>
+    </w:lvl>
+    <w:lvl w:ilvl="4" w:tentative="1">
+      <w:start w:val="1"/>
+      <w:numFmt w:val="bullet"/>
+      <w:lvlText w:val=""/>
+      <w:lvlJc w:val="left"/>
+      <w:pPr>
+        <w:tabs>
+          <w:tab w:val="num" w:pos="3600"/>
+        </w:tabs>
+        <w:ind w:left="3600" w:hanging="360"/>
+      </w:pPr>
+      <w:rPr>
+        <w:rFonts w:ascii="Symbol" w:hAnsi="Symbol" w:hint="default"/>
+        <w:sz w:val="20"/>
+      </w:rPr>
+    </w:lvl>
+    <w:lvl w:ilvl="5" w:tentative="1">
+      <w:start w:val="1"/>
+      <w:numFmt w:val="bullet"/>
+      <w:lvlText w:val=""/>
+      <w:lvlJc w:val="left"/>
+      <w:pPr>
+        <w:tabs>
+          <w:tab w:val="num" w:pos="4320"/>
+        </w:tabs>
+        <w:ind w:left="4320" w:hanging="360"/>
+      </w:pPr>
+      <w:rPr>
+        <w:rFonts w:ascii="Symbol" w:hAnsi="Symbol" w:hint="default"/>
+        <w:sz w:val="20"/>
+      </w:rPr>
+    </w:lvl>
+    <w:lvl w:ilvl="6" w:tentative="1">
+      <w:start w:val="1"/>
+      <w:numFmt w:val="bullet"/>
+      <w:lvlText w:val=""/>
+      <w:lvlJc w:val="left"/>
+      <w:pPr>
+        <w:tabs>
+          <w:tab w:val="num" w:pos="5040"/>
+        </w:tabs>
+        <w:ind w:left="5040" w:hanging="360"/>
+      </w:pPr>
+      <w:rPr>
+        <w:rFonts w:ascii="Symbol" w:hAnsi="Symbol" w:hint="default"/>
+        <w:sz w:val="20"/>
+      </w:rPr>
+    </w:lvl>
+    <w:lvl w:ilvl="7" w:tentative="1">
+      <w:start w:val="1"/>
+      <w:numFmt w:val="bullet"/>
+      <w:lvlText w:val=""/>
+      <w:lvlJc w:val="left"/>
+      <w:pPr>
+        <w:tabs>
+          <w:tab w:val="num" w:pos="5760"/>
+        </w:tabs>
+        <w:ind w:left="5760" w:hanging="360"/>
+      </w:pPr>
+      <w:rPr>
+        <w:rFonts w:ascii="Symbol" w:hAnsi="Symbol" w:hint="default"/>
+        <w:sz w:val="20"/>
+      </w:rPr>
+    </w:lvl>
+    <w:lvl w:ilvl="8" w:tentative="1">
+      <w:start w:val="1"/>
+      <w:numFmt w:val="bullet"/>
+      <w:lvlText w:val=""/>
+      <w:lvlJc w:val="left"/>
+      <w:pPr>
+        <w:tabs>
+          <w:tab w:val="num" w:pos="6480"/>
+        </w:tabs>
+        <w:ind w:left="6480" w:hanging="360"/>
+      </w:pPr>
+      <w:rPr>
+        <w:rFonts w:ascii="Symbol" w:hAnsi="Symbol" w:hint="default"/>
+        <w:sz w:val="20"/>
+      </w:rPr>
+    </w:lvl>
+  </w:abstractNum>
+  <w:abstractNum w:abstractNumId="16" w15:restartNumberingAfterBreak="0">
     <w:nsid w:val="27BC096D"/>
     <w:multiLevelType w:val="multilevel"/>
     <w:tmpl w:val="8988C62A"/>
@@ -5544,7 +8468,7 @@
       </w:pPr>
     </w:lvl>
   </w:abstractNum>
-  <w:abstractNum w:abstractNumId="16" w15:restartNumberingAfterBreak="0">
+  <w:abstractNum w:abstractNumId="17" w15:restartNumberingAfterBreak="0">
     <w:nsid w:val="2DD56EE9"/>
     <w:multiLevelType w:val="multilevel"/>
     <w:tmpl w:val="7C84736E"/>
@@ -5693,7 +8617,7 @@
       </w:rPr>
     </w:lvl>
   </w:abstractNum>
-  <w:abstractNum w:abstractNumId="17" w15:restartNumberingAfterBreak="0">
+  <w:abstractNum w:abstractNumId="18" w15:restartNumberingAfterBreak="0">
     <w:nsid w:val="2F6C0F89"/>
     <w:multiLevelType w:val="multilevel"/>
     <w:tmpl w:val="3834AF68"/>
@@ -5806,7 +8730,7 @@
       </w:pPr>
     </w:lvl>
   </w:abstractNum>
-  <w:abstractNum w:abstractNumId="18" w15:restartNumberingAfterBreak="0">
+  <w:abstractNum w:abstractNumId="19" w15:restartNumberingAfterBreak="0">
     <w:nsid w:val="305033AB"/>
     <w:multiLevelType w:val="multilevel"/>
     <w:tmpl w:val="E6201AFE"/>
@@ -5919,7 +8843,7 @@
       </w:pPr>
     </w:lvl>
   </w:abstractNum>
-  <w:abstractNum w:abstractNumId="19" w15:restartNumberingAfterBreak="0">
+  <w:abstractNum w:abstractNumId="20" w15:restartNumberingAfterBreak="0">
     <w:nsid w:val="393613D6"/>
     <w:multiLevelType w:val="multilevel"/>
     <w:tmpl w:val="5CB4D240"/>
@@ -6032,7 +8956,156 @@
       </w:pPr>
     </w:lvl>
   </w:abstractNum>
-  <w:abstractNum w:abstractNumId="20" w15:restartNumberingAfterBreak="0">
+  <w:abstractNum w:abstractNumId="21" w15:restartNumberingAfterBreak="0">
+    <w:nsid w:val="3A366993"/>
+    <w:multiLevelType w:val="multilevel"/>
+    <w:tmpl w:val="F41A1670"/>
+    <w:lvl w:ilvl="0">
+      <w:start w:val="1"/>
+      <w:numFmt w:val="bullet"/>
+      <w:lvlText w:val=""/>
+      <w:lvlJc w:val="left"/>
+      <w:pPr>
+        <w:tabs>
+          <w:tab w:val="num" w:pos="720"/>
+        </w:tabs>
+        <w:ind w:left="720" w:hanging="360"/>
+      </w:pPr>
+      <w:rPr>
+        <w:rFonts w:ascii="Symbol" w:hAnsi="Symbol" w:hint="default"/>
+        <w:sz w:val="20"/>
+      </w:rPr>
+    </w:lvl>
+    <w:lvl w:ilvl="1" w:tentative="1">
+      <w:start w:val="1"/>
+      <w:numFmt w:val="bullet"/>
+      <w:lvlText w:val=""/>
+      <w:lvlJc w:val="left"/>
+      <w:pPr>
+        <w:tabs>
+          <w:tab w:val="num" w:pos="1440"/>
+        </w:tabs>
+        <w:ind w:left="1440" w:hanging="360"/>
+      </w:pPr>
+      <w:rPr>
+        <w:rFonts w:ascii="Symbol" w:hAnsi="Symbol" w:hint="default"/>
+        <w:sz w:val="20"/>
+      </w:rPr>
+    </w:lvl>
+    <w:lvl w:ilvl="2" w:tentative="1">
+      <w:start w:val="1"/>
+      <w:numFmt w:val="bullet"/>
+      <w:lvlText w:val=""/>
+      <w:lvlJc w:val="left"/>
+      <w:pPr>
+        <w:tabs>
+          <w:tab w:val="num" w:pos="2160"/>
+        </w:tabs>
+        <w:ind w:left="2160" w:hanging="360"/>
+      </w:pPr>
+      <w:rPr>
+        <w:rFonts w:ascii="Symbol" w:hAnsi="Symbol" w:hint="default"/>
+        <w:sz w:val="20"/>
+      </w:rPr>
+    </w:lvl>
+    <w:lvl w:ilvl="3" w:tentative="1">
+      <w:start w:val="1"/>
+      <w:numFmt w:val="bullet"/>
+      <w:lvlText w:val=""/>
+      <w:lvlJc w:val="left"/>
+      <w:pPr>
+        <w:tabs>
+          <w:tab w:val="num" w:pos="2880"/>
+        </w:tabs>
+        <w:ind w:left="2880" w:hanging="360"/>
+      </w:pPr>
+      <w:rPr>
+        <w:rFonts w:ascii="Symbol" w:hAnsi="Symbol" w:hint="default"/>
+        <w:sz w:val="20"/>
+      </w:rPr>
+    </w:lvl>
+    <w:lvl w:ilvl="4" w:tentative="1">
+      <w:start w:val="1"/>
+      <w:numFmt w:val="bullet"/>
+      <w:lvlText w:val=""/>
+      <w:lvlJc w:val="left"/>
+      <w:pPr>
+        <w:tabs>
+          <w:tab w:val="num" w:pos="3600"/>
+        </w:tabs>
+        <w:ind w:left="3600" w:hanging="360"/>
+      </w:pPr>
+      <w:rPr>
+        <w:rFonts w:ascii="Symbol" w:hAnsi="Symbol" w:hint="default"/>
+        <w:sz w:val="20"/>
+      </w:rPr>
+    </w:lvl>
+    <w:lvl w:ilvl="5" w:tentative="1">
+      <w:start w:val="1"/>
+      <w:numFmt w:val="bullet"/>
+      <w:lvlText w:val=""/>
+      <w:lvlJc w:val="left"/>
+      <w:pPr>
+        <w:tabs>
+          <w:tab w:val="num" w:pos="4320"/>
+        </w:tabs>
+        <w:ind w:left="4320" w:hanging="360"/>
+      </w:pPr>
+      <w:rPr>
+        <w:rFonts w:ascii="Symbol" w:hAnsi="Symbol" w:hint="default"/>
+        <w:sz w:val="20"/>
+      </w:rPr>
+    </w:lvl>
+    <w:lvl w:ilvl="6" w:tentative="1">
+      <w:start w:val="1"/>
+      <w:numFmt w:val="bullet"/>
+      <w:lvlText w:val=""/>
+      <w:lvlJc w:val="left"/>
+      <w:pPr>
+        <w:tabs>
+          <w:tab w:val="num" w:pos="5040"/>
+        </w:tabs>
+        <w:ind w:left="5040" w:hanging="360"/>
+      </w:pPr>
+      <w:rPr>
+        <w:rFonts w:ascii="Symbol" w:hAnsi="Symbol" w:hint="default"/>
+        <w:sz w:val="20"/>
+      </w:rPr>
+    </w:lvl>
+    <w:lvl w:ilvl="7" w:tentative="1">
+      <w:start w:val="1"/>
+      <w:numFmt w:val="bullet"/>
+      <w:lvlText w:val=""/>
+      <w:lvlJc w:val="left"/>
+      <w:pPr>
+        <w:tabs>
+          <w:tab w:val="num" w:pos="5760"/>
+        </w:tabs>
+        <w:ind w:left="5760" w:hanging="360"/>
+      </w:pPr>
+      <w:rPr>
+        <w:rFonts w:ascii="Symbol" w:hAnsi="Symbol" w:hint="default"/>
+        <w:sz w:val="20"/>
+      </w:rPr>
+    </w:lvl>
+    <w:lvl w:ilvl="8" w:tentative="1">
+      <w:start w:val="1"/>
+      <w:numFmt w:val="bullet"/>
+      <w:lvlText w:val=""/>
+      <w:lvlJc w:val="left"/>
+      <w:pPr>
+        <w:tabs>
+          <w:tab w:val="num" w:pos="6480"/>
+        </w:tabs>
+        <w:ind w:left="6480" w:hanging="360"/>
+      </w:pPr>
+      <w:rPr>
+        <w:rFonts w:ascii="Symbol" w:hAnsi="Symbol" w:hint="default"/>
+        <w:sz w:val="20"/>
+      </w:rPr>
+    </w:lvl>
+  </w:abstractNum>
+  <w:abstractNum w:abstractNumId="22" w15:restartNumberingAfterBreak="0">
     <w:nsid w:val="3C001098"/>
     <w:multiLevelType w:val="multilevel"/>
     <w:tmpl w:val="8C3C60CA"/>
@@ -6145,7 +9218,7 @@
       </w:pPr>
     </w:lvl>
   </w:abstractNum>
-  <w:abstractNum w:abstractNumId="21" w15:restartNumberingAfterBreak="0">
+  <w:abstractNum w:abstractNumId="23" w15:restartNumberingAfterBreak="0">
     <w:nsid w:val="403D208D"/>
     <w:multiLevelType w:val="multilevel"/>
     <w:tmpl w:val="0C987454"/>
@@ -6258,7 +9331,7 @@
       </w:pPr>
     </w:lvl>
   </w:abstractNum>
-  <w:abstractNum w:abstractNumId="22" w15:restartNumberingAfterBreak="0">
+  <w:abstractNum w:abstractNumId="24" w15:restartNumberingAfterBreak="0">
     <w:nsid w:val="433E64FB"/>
     <w:multiLevelType w:val="multilevel"/>
     <w:tmpl w:val="6FAEC8D6"/>
@@ -6371,7 +9444,7 @@
       </w:pPr>
     </w:lvl>
   </w:abstractNum>
-  <w:abstractNum w:abstractNumId="23" w15:restartNumberingAfterBreak="0">
+  <w:abstractNum w:abstractNumId="25" w15:restartNumberingAfterBreak="0">
     <w:nsid w:val="439571E1"/>
     <w:multiLevelType w:val="multilevel"/>
     <w:tmpl w:val="0494DF9C"/>
@@ -6484,7 +9557,7 @@
       </w:pPr>
     </w:lvl>
   </w:abstractNum>
-  <w:abstractNum w:abstractNumId="24" w15:restartNumberingAfterBreak="0">
+  <w:abstractNum w:abstractNumId="26" w15:restartNumberingAfterBreak="0">
     <w:nsid w:val="44E95A67"/>
     <w:multiLevelType w:val="multilevel"/>
     <w:tmpl w:val="DFE4D054"/>
@@ -6597,7 +9670,7 @@
       </w:pPr>
     </w:lvl>
   </w:abstractNum>
-  <w:abstractNum w:abstractNumId="25" w15:restartNumberingAfterBreak="0">
+  <w:abstractNum w:abstractNumId="27" w15:restartNumberingAfterBreak="0">
     <w:nsid w:val="484D75B3"/>
     <w:multiLevelType w:val="multilevel"/>
     <w:tmpl w:val="4AD8D6BC"/>
@@ -6710,7 +9783,7 @@
       </w:pPr>
     </w:lvl>
   </w:abstractNum>
-  <w:abstractNum w:abstractNumId="26" w15:restartNumberingAfterBreak="0">
+  <w:abstractNum w:abstractNumId="28" w15:restartNumberingAfterBreak="0">
     <w:nsid w:val="49EF1722"/>
     <w:multiLevelType w:val="multilevel"/>
     <w:tmpl w:val="6160397C"/>
@@ -6823,7 +9896,7 @@
       </w:pPr>
     </w:lvl>
   </w:abstractNum>
-  <w:abstractNum w:abstractNumId="27" w15:restartNumberingAfterBreak="0">
+  <w:abstractNum w:abstractNumId="29" w15:restartNumberingAfterBreak="0">
     <w:nsid w:val="4B315E6C"/>
     <w:multiLevelType w:val="multilevel"/>
     <w:tmpl w:val="56BA8B28"/>
@@ -6936,7 +10009,7 @@
       </w:pPr>
     </w:lvl>
   </w:abstractNum>
-  <w:abstractNum w:abstractNumId="28" w15:restartNumberingAfterBreak="0">
+  <w:abstractNum w:abstractNumId="30" w15:restartNumberingAfterBreak="0">
     <w:nsid w:val="51C4172B"/>
     <w:multiLevelType w:val="multilevel"/>
     <w:tmpl w:val="E8709C4E"/>
@@ -7049,7 +10122,7 @@
       </w:pPr>
     </w:lvl>
   </w:abstractNum>
-  <w:abstractNum w:abstractNumId="29" w15:restartNumberingAfterBreak="0">
+  <w:abstractNum w:abstractNumId="31" w15:restartNumberingAfterBreak="0">
     <w:nsid w:val="55E45C1C"/>
     <w:multiLevelType w:val="hybridMultilevel"/>
     <w:tmpl w:val="902083E6"/>
@@ -7138,7 +10211,7 @@
       </w:pPr>
     </w:lvl>
   </w:abstractNum>
-  <w:abstractNum w:abstractNumId="30" w15:restartNumberingAfterBreak="0">
+  <w:abstractNum w:abstractNumId="32" w15:restartNumberingAfterBreak="0">
     <w:nsid w:val="5A2C0D0F"/>
     <w:multiLevelType w:val="multilevel"/>
     <w:tmpl w:val="503C918C"/>
@@ -7251,7 +10324,7 @@
       </w:pPr>
     </w:lvl>
   </w:abstractNum>
-  <w:abstractNum w:abstractNumId="31" w15:restartNumberingAfterBreak="0">
+  <w:abstractNum w:abstractNumId="33" w15:restartNumberingAfterBreak="0">
     <w:nsid w:val="5C7D7A57"/>
     <w:multiLevelType w:val="multilevel"/>
     <w:tmpl w:val="3B1E3726"/>
@@ -7364,7 +10437,7 @@
       </w:pPr>
     </w:lvl>
   </w:abstractNum>
-  <w:abstractNum w:abstractNumId="32" w15:restartNumberingAfterBreak="0">
+  <w:abstractNum w:abstractNumId="34" w15:restartNumberingAfterBreak="0">
     <w:nsid w:val="5DA140F8"/>
     <w:multiLevelType w:val="multilevel"/>
     <w:tmpl w:val="7DBE478A"/>
@@ -7477,7 +10550,7 @@
       </w:pPr>
     </w:lvl>
   </w:abstractNum>
-  <w:abstractNum w:abstractNumId="33" w15:restartNumberingAfterBreak="0">
+  <w:abstractNum w:abstractNumId="35" w15:restartNumberingAfterBreak="0">
     <w:nsid w:val="63516629"/>
     <w:multiLevelType w:val="multilevel"/>
     <w:tmpl w:val="0C90696E"/>
@@ -7590,7 +10663,7 @@
       </w:pPr>
     </w:lvl>
   </w:abstractNum>
-  <w:abstractNum w:abstractNumId="34" w15:restartNumberingAfterBreak="0">
+  <w:abstractNum w:abstractNumId="36" w15:restartNumberingAfterBreak="0">
     <w:nsid w:val="66A87576"/>
     <w:multiLevelType w:val="multilevel"/>
     <w:tmpl w:val="1BC49F56"/>
@@ -7703,7 +10776,7 @@
       </w:pPr>
     </w:lvl>
   </w:abstractNum>
-  <w:abstractNum w:abstractNumId="35" w15:restartNumberingAfterBreak="0">
+  <w:abstractNum w:abstractNumId="37" w15:restartNumberingAfterBreak="0">
     <w:nsid w:val="6723671B"/>
     <w:multiLevelType w:val="hybridMultilevel"/>
     <w:tmpl w:val="D58E2262"/>
@@ -7816,7 +10889,7 @@
       </w:rPr>
     </w:lvl>
   </w:abstractNum>
-  <w:abstractNum w:abstractNumId="36" w15:restartNumberingAfterBreak="0">
+  <w:abstractNum w:abstractNumId="38" w15:restartNumberingAfterBreak="0">
     <w:nsid w:val="672F5316"/>
     <w:multiLevelType w:val="multilevel"/>
     <w:tmpl w:val="897E32C6"/>
@@ -7929,7 +11002,7 @@
       </w:pPr>
     </w:lvl>
   </w:abstractNum>
-  <w:abstractNum w:abstractNumId="37" w15:restartNumberingAfterBreak="0">
+  <w:abstractNum w:abstractNumId="39" w15:restartNumberingAfterBreak="0">
     <w:nsid w:val="67B13E72"/>
     <w:multiLevelType w:val="multilevel"/>
     <w:tmpl w:val="CA444D14"/>
@@ -8042,7 +11115,7 @@
       </w:pPr>
     </w:lvl>
   </w:abstractNum>
-  <w:abstractNum w:abstractNumId="38" w15:restartNumberingAfterBreak="0">
+  <w:abstractNum w:abstractNumId="40" w15:restartNumberingAfterBreak="0">
     <w:nsid w:val="67FF7662"/>
     <w:multiLevelType w:val="multilevel"/>
     <w:tmpl w:val="DFD20452"/>
@@ -8155,7 +11228,7 @@
       </w:pPr>
     </w:lvl>
   </w:abstractNum>
-  <w:abstractNum w:abstractNumId="39" w15:restartNumberingAfterBreak="0">
+  <w:abstractNum w:abstractNumId="41" w15:restartNumberingAfterBreak="0">
     <w:nsid w:val="688F744E"/>
     <w:multiLevelType w:val="multilevel"/>
     <w:tmpl w:val="2B34EA9E"/>
@@ -8268,7 +11341,7 @@
       </w:pPr>
     </w:lvl>
   </w:abstractNum>
-  <w:abstractNum w:abstractNumId="40" w15:restartNumberingAfterBreak="0">
+  <w:abstractNum w:abstractNumId="42" w15:restartNumberingAfterBreak="0">
     <w:nsid w:val="6B9876A1"/>
     <w:multiLevelType w:val="multilevel"/>
     <w:tmpl w:val="91C4B652"/>
@@ -8381,7 +11454,7 @@
       </w:pPr>
     </w:lvl>
   </w:abstractNum>
-  <w:abstractNum w:abstractNumId="41" w15:restartNumberingAfterBreak="0">
+  <w:abstractNum w:abstractNumId="43" w15:restartNumberingAfterBreak="0">
     <w:nsid w:val="6E377682"/>
     <w:multiLevelType w:val="multilevel"/>
     <w:tmpl w:val="36D2A7F8"/>
@@ -8494,7 +11567,7 @@
       </w:pPr>
     </w:lvl>
   </w:abstractNum>
-  <w:abstractNum w:abstractNumId="42" w15:restartNumberingAfterBreak="0">
+  <w:abstractNum w:abstractNumId="44" w15:restartNumberingAfterBreak="0">
     <w:nsid w:val="76697D95"/>
     <w:multiLevelType w:val="multilevel"/>
     <w:tmpl w:val="1C8C70EC"/>
@@ -8607,7 +11680,7 @@
       </w:pPr>
     </w:lvl>
   </w:abstractNum>
-  <w:abstractNum w:abstractNumId="43" w15:restartNumberingAfterBreak="0">
+  <w:abstractNum w:abstractNumId="45" w15:restartNumberingAfterBreak="0">
     <w:nsid w:val="79323BD7"/>
     <w:multiLevelType w:val="hybridMultilevel"/>
     <w:tmpl w:val="DC4266B2"/>
@@ -8720,7 +11793,7 @@
       </w:rPr>
     </w:lvl>
   </w:abstractNum>
-  <w:abstractNum w:abstractNumId="44" w15:restartNumberingAfterBreak="0">
+  <w:abstractNum w:abstractNumId="46" w15:restartNumberingAfterBreak="0">
     <w:nsid w:val="7B484E59"/>
     <w:multiLevelType w:val="multilevel"/>
     <w:tmpl w:val="FFF63166"/>
@@ -8869,7 +11942,7 @@
       </w:rPr>
     </w:lvl>
   </w:abstractNum>
-  <w:abstractNum w:abstractNumId="45" w15:restartNumberingAfterBreak="0">
+  <w:abstractNum w:abstractNumId="47" w15:restartNumberingAfterBreak="0">
     <w:nsid w:val="7CFF0911"/>
     <w:multiLevelType w:val="multilevel"/>
     <w:tmpl w:val="049E82FE"/>
@@ -8982,7 +12055,7 @@
       </w:pPr>
     </w:lvl>
   </w:abstractNum>
-  <w:abstractNum w:abstractNumId="46" w15:restartNumberingAfterBreak="0">
+  <w:abstractNum w:abstractNumId="48" w15:restartNumberingAfterBreak="0">
     <w:nsid w:val="7FBE5F37"/>
     <w:multiLevelType w:val="multilevel"/>
     <w:tmpl w:val="240A1508"/>
@@ -9131,152 +12204,158 @@
       </w:rPr>
     </w:lvl>
   </w:abstractNum>
-  <w:num w:numId="1" w16cid:durableId="1874267124">
+  <w:num w:numId="1">
+    <w:abstractNumId w:val="20"/>
+  </w:num>
+  <w:num w:numId="2">
+    <w:abstractNumId w:val="39"/>
+  </w:num>
+  <w:num w:numId="3">
+    <w:abstractNumId w:val="27"/>
+  </w:num>
+  <w:num w:numId="4">
+    <w:abstractNumId w:val="18"/>
+  </w:num>
+  <w:num w:numId="5">
+    <w:abstractNumId w:val="46"/>
+  </w:num>
+  <w:num w:numId="6">
+    <w:abstractNumId w:val="28"/>
+  </w:num>
+  <w:num w:numId="7">
+    <w:abstractNumId w:val="17"/>
+  </w:num>
+  <w:num w:numId="8">
+    <w:abstractNumId w:val="48"/>
+  </w:num>
+  <w:num w:numId="9">
+    <w:abstractNumId w:val="41"/>
+  </w:num>
+  <w:num w:numId="10">
+    <w:abstractNumId w:val="13"/>
+  </w:num>
+  <w:num w:numId="11">
+    <w:abstractNumId w:val="16"/>
+  </w:num>
+  <w:num w:numId="12">
+    <w:abstractNumId w:val="40"/>
+  </w:num>
+  <w:num w:numId="13">
+    <w:abstractNumId w:val="5"/>
+  </w:num>
+  <w:num w:numId="14">
+    <w:abstractNumId w:val="11"/>
+  </w:num>
+  <w:num w:numId="15">
+    <w:abstractNumId w:val="2"/>
+  </w:num>
+  <w:num w:numId="16">
+    <w:abstractNumId w:val="6"/>
+  </w:num>
+  <w:num w:numId="17">
+    <w:abstractNumId w:val="1"/>
+  </w:num>
+  <w:num w:numId="18">
+    <w:abstractNumId w:val="26"/>
+  </w:num>
+  <w:num w:numId="19">
+    <w:abstractNumId w:val="32"/>
+  </w:num>
+  <w:num w:numId="20">
+    <w:abstractNumId w:val="37"/>
+  </w:num>
+  <w:num w:numId="21">
+    <w:abstractNumId w:val="45"/>
+  </w:num>
+  <w:num w:numId="22">
+    <w:abstractNumId w:val="7"/>
+  </w:num>
+  <w:num w:numId="23">
+    <w:abstractNumId w:val="33"/>
+  </w:num>
+  <w:num w:numId="24">
+    <w:abstractNumId w:val="24"/>
+  </w:num>
+  <w:num w:numId="25">
+    <w:abstractNumId w:val="35"/>
+  </w:num>
+  <w:num w:numId="26">
+    <w:abstractNumId w:val="3"/>
+  </w:num>
+  <w:num w:numId="27">
+    <w:abstractNumId w:val="38"/>
+  </w:num>
+  <w:num w:numId="28">
     <w:abstractNumId w:val="19"/>
   </w:num>
-  <w:num w:numId="2" w16cid:durableId="1784568306">
-    <w:abstractNumId w:val="37"/>
+  <w:num w:numId="29">
+    <w:abstractNumId w:val="4"/>
   </w:num>
-  <w:num w:numId="3" w16cid:durableId="2122260905">
+  <w:num w:numId="30">
+    <w:abstractNumId w:val="8"/>
+  </w:num>
+  <w:num w:numId="31">
+    <w:abstractNumId w:val="47"/>
+  </w:num>
+  <w:num w:numId="32">
+    <w:abstractNumId w:val="14"/>
+  </w:num>
+  <w:num w:numId="33">
+    <w:abstractNumId w:val="0"/>
+  </w:num>
+  <w:num w:numId="34">
+    <w:abstractNumId w:val="44"/>
+  </w:num>
+  <w:num w:numId="35">
+    <w:abstractNumId w:val="23"/>
+  </w:num>
+  <w:num w:numId="36">
+    <w:abstractNumId w:val="10"/>
+  </w:num>
+  <w:num w:numId="37">
+    <w:abstractNumId w:val="22"/>
+  </w:num>
+  <w:num w:numId="38">
+    <w:abstractNumId w:val="9"/>
+  </w:num>
+  <w:num w:numId="39">
+    <w:abstractNumId w:val="12"/>
+  </w:num>
+  <w:num w:numId="40">
+    <w:abstractNumId w:val="29"/>
+  </w:num>
+  <w:num w:numId="41">
+    <w:abstractNumId w:val="42"/>
+  </w:num>
+  <w:num w:numId="42">
+    <w:abstractNumId w:val="30"/>
+  </w:num>
+  <w:num w:numId="43">
     <w:abstractNumId w:val="25"/>
   </w:num>
-  <w:num w:numId="4" w16cid:durableId="2070686005">
-    <w:abstractNumId w:val="17"/>
+  <w:num w:numId="44">
+    <w:abstractNumId w:val="43"/>
   </w:num>
-  <w:num w:numId="5" w16cid:durableId="1592666575">
-    <w:abstractNumId w:val="44"/>
+  <w:num w:numId="45">
+    <w:abstractNumId w:val="34"/>
   </w:num>
-  <w:num w:numId="6" w16cid:durableId="1111976551">
-    <w:abstractNumId w:val="26"/>
+  <w:num w:numId="46">
+    <w:abstractNumId w:val="36"/>
   </w:num>
-  <w:num w:numId="7" w16cid:durableId="854458624">
-    <w:abstractNumId w:val="16"/>
+  <w:num w:numId="47">
+    <w:abstractNumId w:val="31"/>
   </w:num>
-  <w:num w:numId="8" w16cid:durableId="1377925896">
-    <w:abstractNumId w:val="46"/>
-  </w:num>
-  <w:num w:numId="9" w16cid:durableId="1091387424">
-    <w:abstractNumId w:val="39"/>
-  </w:num>
-  <w:num w:numId="10" w16cid:durableId="456333475">
-    <w:abstractNumId w:val="13"/>
-  </w:num>
-  <w:num w:numId="11" w16cid:durableId="970524044">
+  <w:num w:numId="48">
     <w:abstractNumId w:val="15"/>
   </w:num>
-  <w:num w:numId="12" w16cid:durableId="355229935">
-    <w:abstractNumId w:val="38"/>
-  </w:num>
-  <w:num w:numId="13" w16cid:durableId="1011755746">
-    <w:abstractNumId w:val="5"/>
-  </w:num>
-  <w:num w:numId="14" w16cid:durableId="543636190">
-    <w:abstractNumId w:val="11"/>
-  </w:num>
-  <w:num w:numId="15" w16cid:durableId="122119368">
-    <w:abstractNumId w:val="2"/>
-  </w:num>
-  <w:num w:numId="16" w16cid:durableId="835416112">
-    <w:abstractNumId w:val="6"/>
-  </w:num>
-  <w:num w:numId="17" w16cid:durableId="623074309">
-    <w:abstractNumId w:val="1"/>
-  </w:num>
-  <w:num w:numId="18" w16cid:durableId="1731071331">
-    <w:abstractNumId w:val="24"/>
-  </w:num>
-  <w:num w:numId="19" w16cid:durableId="1577476228">
-    <w:abstractNumId w:val="30"/>
-  </w:num>
-  <w:num w:numId="20" w16cid:durableId="917904112">
-    <w:abstractNumId w:val="35"/>
-  </w:num>
-  <w:num w:numId="21" w16cid:durableId="1380786092">
-    <w:abstractNumId w:val="43"/>
-  </w:num>
-  <w:num w:numId="22" w16cid:durableId="706371529">
-    <w:abstractNumId w:val="7"/>
-  </w:num>
-  <w:num w:numId="23" w16cid:durableId="810361832">
-    <w:abstractNumId w:val="31"/>
-  </w:num>
-  <w:num w:numId="24" w16cid:durableId="1318993612">
-    <w:abstractNumId w:val="22"/>
-  </w:num>
-  <w:num w:numId="25" w16cid:durableId="1600289776">
-    <w:abstractNumId w:val="33"/>
-  </w:num>
-  <w:num w:numId="26" w16cid:durableId="1187404337">
-    <w:abstractNumId w:val="3"/>
-  </w:num>
-  <w:num w:numId="27" w16cid:durableId="1948006628">
-    <w:abstractNumId w:val="36"/>
-  </w:num>
-  <w:num w:numId="28" w16cid:durableId="635180090">
-    <w:abstractNumId w:val="18"/>
-  </w:num>
-  <w:num w:numId="29" w16cid:durableId="545414544">
-    <w:abstractNumId w:val="4"/>
-  </w:num>
-  <w:num w:numId="30" w16cid:durableId="1454056234">
-    <w:abstractNumId w:val="8"/>
-  </w:num>
-  <w:num w:numId="31" w16cid:durableId="471408721">
-    <w:abstractNumId w:val="45"/>
-  </w:num>
-  <w:num w:numId="32" w16cid:durableId="1700082751">
-    <w:abstractNumId w:val="14"/>
-  </w:num>
-  <w:num w:numId="33" w16cid:durableId="87586270">
-    <w:abstractNumId w:val="0"/>
-  </w:num>
-  <w:num w:numId="34" w16cid:durableId="598375405">
-    <w:abstractNumId w:val="42"/>
-  </w:num>
-  <w:num w:numId="35" w16cid:durableId="480922506">
+  <w:num w:numId="49">
     <w:abstractNumId w:val="21"/>
-  </w:num>
-  <w:num w:numId="36" w16cid:durableId="2082291477">
-    <w:abstractNumId w:val="10"/>
-  </w:num>
-  <w:num w:numId="37" w16cid:durableId="1243222576">
-    <w:abstractNumId w:val="20"/>
-  </w:num>
-  <w:num w:numId="38" w16cid:durableId="105120837">
-    <w:abstractNumId w:val="9"/>
-  </w:num>
-  <w:num w:numId="39" w16cid:durableId="980812583">
-    <w:abstractNumId w:val="12"/>
-  </w:num>
-  <w:num w:numId="40" w16cid:durableId="951669013">
-    <w:abstractNumId w:val="27"/>
-  </w:num>
-  <w:num w:numId="41" w16cid:durableId="1654795185">
-    <w:abstractNumId w:val="40"/>
-  </w:num>
-  <w:num w:numId="42" w16cid:durableId="775753590">
-    <w:abstractNumId w:val="28"/>
-  </w:num>
-  <w:num w:numId="43" w16cid:durableId="1104688043">
-    <w:abstractNumId w:val="23"/>
-  </w:num>
-  <w:num w:numId="44" w16cid:durableId="276642393">
-    <w:abstractNumId w:val="41"/>
-  </w:num>
-  <w:num w:numId="45" w16cid:durableId="661201027">
-    <w:abstractNumId w:val="32"/>
-  </w:num>
-  <w:num w:numId="46" w16cid:durableId="1880361760">
-    <w:abstractNumId w:val="34"/>
-  </w:num>
-  <w:num w:numId="47" w16cid:durableId="722825349">
-    <w:abstractNumId w:val="29"/>
   </w:num>
 </w:numbering>
 </file>
 
 <file path=word/styles.xml><?xml version="1.0" encoding="utf-8"?>
-<w:styles xmlns:mc="http://schemas.openxmlformats.org/markup-compatibility/2006" xmlns:r="http://schemas.openxmlformats.org/officeDocument/2006/relationships" xmlns:w="http://schemas.openxmlformats.org/wordprocessingml/2006/main" xmlns:w14="http://schemas.microsoft.com/office/word/2010/wordml" xmlns:w15="http://schemas.microsoft.com/office/word/2012/wordml" xmlns:w16cex="http://schemas.microsoft.com/office/word/2018/wordml/cex" xmlns:w16cid="http://schemas.microsoft.com/office/word/2016/wordml/cid" xmlns:w16="http://schemas.microsoft.com/office/word/2018/wordml" xmlns:w16sdtdh="http://schemas.microsoft.com/office/word/2020/wordml/sdtdatahash" xmlns:w16se="http://schemas.microsoft.com/office/word/2015/wordml/symex" mc:Ignorable="w14 w15 w16se w16cid w16 w16cex w16sdtdh">
+<w:styles xmlns:mc="http://schemas.openxmlformats.org/markup-compatibility/2006" xmlns:r="http://schemas.openxmlformats.org/officeDocument/2006/relationships" xmlns:w="http://schemas.openxmlformats.org/wordprocessingml/2006/main" xmlns:w14="http://schemas.microsoft.com/office/word/2010/wordml" xmlns:w15="http://schemas.microsoft.com/office/word/2012/wordml" xmlns:w16se="http://schemas.microsoft.com/office/word/2015/wordml/symex" mc:Ignorable="w14 w15 w16se">
   <w:docDefaults>
     <w:rPrDefault>
       <w:rPr>
@@ -9292,7 +12371,7 @@
       </w:pPr>
     </w:pPrDefault>
   </w:docDefaults>
-  <w:latentStyles w:defLockedState="0" w:defUIPriority="99" w:defSemiHidden="0" w:defUnhideWhenUsed="0" w:defQFormat="0" w:count="376">
+  <w:latentStyles w:defLockedState="0" w:defUIPriority="99" w:defSemiHidden="0" w:defUnhideWhenUsed="0" w:defQFormat="0" w:count="371">
     <w:lsdException w:name="Normal" w:uiPriority="0" w:qFormat="1"/>
     <w:lsdException w:name="heading 1" w:uiPriority="9" w:qFormat="1"/>
     <w:lsdException w:name="heading 2" w:semiHidden="1" w:uiPriority="9" w:unhideWhenUsed="1" w:qFormat="1"/>
@@ -9664,11 +12743,6 @@
     <w:lsdException w:name="List Table 5 Dark Accent 6" w:uiPriority="50"/>
     <w:lsdException w:name="List Table 6 Colorful Accent 6" w:uiPriority="51"/>
     <w:lsdException w:name="List Table 7 Colorful Accent 6" w:uiPriority="52"/>
-    <w:lsdException w:name="Mention" w:semiHidden="1" w:unhideWhenUsed="1"/>
-    <w:lsdException w:name="Smart Hyperlink" w:semiHidden="1" w:unhideWhenUsed="1"/>
-    <w:lsdException w:name="Hashtag" w:semiHidden="1" w:unhideWhenUsed="1"/>
-    <w:lsdException w:name="Unresolved Mention" w:semiHidden="1" w:unhideWhenUsed="1"/>
-    <w:lsdException w:name="Smart Link" w:semiHidden="1" w:unhideWhenUsed="1"/>
   </w:latentStyles>
   <w:style w:type="paragraph" w:default="1" w:styleId="Normal">
     <w:name w:val="Normal"/>
@@ -9780,6 +12854,17 @@
     <w:link w:val="Piedepgina"/>
     <w:uiPriority w:val="99"/>
     <w:rsid w:val="00FD39F4"/>
+  </w:style>
+  <w:style w:type="character" w:styleId="Textoennegrita">
+    <w:name w:val="Strong"/>
+    <w:basedOn w:val="Fuentedeprrafopredeter"/>
+    <w:uiPriority w:val="22"/>
+    <w:qFormat/>
+    <w:rsid w:val="006A7831"/>
+    <w:rPr>
+      <w:b/>
+      <w:bCs/>
+    </w:rPr>
   </w:style>
 </w:styles>
 </file>

</xml_diff>